<commit_message>
Use cases en Use case diagram gemaakt en in Ananysedocument gezet
</commit_message>
<xml_diff>
--- a/AnalyseDocument.docx
+++ b/AnalyseDocument.docx
@@ -10,7 +10,6 @@
           <w:docPartUnique/>
         </w:docPartObj>
       </w:sdtPr>
-      <w:sdtEndPr/>
       <w:sdtContent>
         <w:p>
           <w:r>
@@ -494,7 +493,6 @@
                                   <w:dataBinding w:prefixMappings="xmlns:ns0='http://schemas.microsoft.com/office/2006/coverPageProps' " w:xpath="/ns0:CoverPageProperties[1]/ns0:Abstract[1]" w:storeItemID="{55AF091B-3C7A-41E3-B477-F2FDAA23CFDA}"/>
                                   <w:text w:multiLine="1"/>
                                 </w:sdtPr>
-                                <w:sdtEndPr/>
                                 <w:sdtContent>
                                   <w:p>
                                     <w:pPr>
@@ -567,7 +565,6 @@
                             <w:dataBinding w:prefixMappings="xmlns:ns0='http://schemas.microsoft.com/office/2006/coverPageProps' " w:xpath="/ns0:CoverPageProperties[1]/ns0:Abstract[1]" w:storeItemID="{55AF091B-3C7A-41E3-B477-F2FDAA23CFDA}"/>
                             <w:text w:multiLine="1"/>
                           </w:sdtPr>
-                          <w:sdtEndPr/>
                           <w:sdtContent>
                             <w:p>
                               <w:pPr>
@@ -716,7 +713,6 @@
                                   <w:dataBinding w:prefixMappings="xmlns:ns0='http://purl.org/dc/elements/1.1/' xmlns:ns1='http://schemas.openxmlformats.org/package/2006/metadata/core-properties' " w:xpath="/ns1:coreProperties[1]/ns0:subject[1]" w:storeItemID="{6C3C8BC8-F283-45AE-878A-BAB7291924A1}"/>
                                   <w:text/>
                                 </w:sdtPr>
-                                <w:sdtEndPr/>
                                 <w:sdtContent>
                                   <w:p>
                                     <w:pPr>
@@ -818,7 +814,6 @@
                             <w:dataBinding w:prefixMappings="xmlns:ns0='http://purl.org/dc/elements/1.1/' xmlns:ns1='http://schemas.openxmlformats.org/package/2006/metadata/core-properties' " w:xpath="/ns1:coreProperties[1]/ns0:subject[1]" w:storeItemID="{6C3C8BC8-F283-45AE-878A-BAB7291924A1}"/>
                             <w:text/>
                           </w:sdtPr>
-                          <w:sdtEndPr/>
                           <w:sdtContent>
                             <w:p>
                               <w:pPr>
@@ -1287,8 +1282,99 @@
         <w:pStyle w:val="Kop1"/>
       </w:pPr>
       <w:bookmarkStart w:id="6" w:name="_Toc485112039"/>
+    </w:p>
+    <w:p>
+      <w:pPr>
+        <w:pStyle w:val="Kop1"/>
+      </w:pPr>
+    </w:p>
+    <w:p>
+      <w:pPr>
+        <w:pStyle w:val="Kop1"/>
+      </w:pPr>
+    </w:p>
+    <w:p>
+      <w:pPr>
+        <w:pStyle w:val="Kop1"/>
+      </w:pPr>
+    </w:p>
+    <w:p>
+      <w:pPr>
+        <w:pStyle w:val="Kop1"/>
+      </w:pPr>
+    </w:p>
+    <w:p>
+      <w:pPr>
+        <w:pStyle w:val="Kop1"/>
+      </w:pPr>
+    </w:p>
+    <w:p>
+      <w:pPr>
+        <w:pStyle w:val="Kop1"/>
+      </w:pPr>
+    </w:p>
+    <w:p>
+      <w:pPr>
+        <w:pStyle w:val="Kop1"/>
+      </w:pPr>
+    </w:p>
+    <w:p>
+      <w:pPr>
+        <w:pStyle w:val="Kop1"/>
+      </w:pPr>
+    </w:p>
+    <w:p>
+      <w:pPr>
+        <w:pStyle w:val="Kop1"/>
+      </w:pPr>
+    </w:p>
+    <w:p>
+      <w:pPr>
+        <w:pStyle w:val="Kop1"/>
+      </w:pPr>
+    </w:p>
+    <w:p>
+      <w:pPr>
+        <w:pStyle w:val="Kop1"/>
+      </w:pPr>
+    </w:p>
+    <w:p>
+      <w:pPr>
+        <w:pStyle w:val="Kop1"/>
+      </w:pPr>
+    </w:p>
+    <w:p>
+      <w:pPr>
+        <w:pStyle w:val="Kop1"/>
+      </w:pPr>
+    </w:p>
+    <w:p>
+      <w:pPr>
+        <w:pStyle w:val="Kop1"/>
+      </w:pPr>
+    </w:p>
+    <w:p>
+      <w:pPr>
+        <w:pStyle w:val="Kop1"/>
+      </w:pPr>
+    </w:p>
+    <w:p>
+      <w:pPr>
+        <w:pStyle w:val="Kop1"/>
+      </w:pPr>
+    </w:p>
+    <w:p>
+      <w:pPr>
+        <w:pStyle w:val="Kop1"/>
+      </w:pPr>
+    </w:p>
+    <w:p>
+      <w:pPr>
+        <w:pStyle w:val="Kop1"/>
+      </w:pPr>
       <w:proofErr w:type="spellStart"/>
       <w:r>
+        <w:lastRenderedPageBreak/>
         <w:t>Use</w:t>
       </w:r>
       <w:proofErr w:type="spellEnd"/>
@@ -1299,7 +1385,54 @@
       <w:bookmarkEnd w:id="3"/>
       <w:bookmarkEnd w:id="6"/>
     </w:p>
-    <w:p/>
+    <w:p>
+      <w:r>
+        <w:rPr>
+          <w:noProof/>
+        </w:rPr>
+        <w:drawing>
+          <wp:inline distT="0" distB="0" distL="0" distR="0" wp14:anchorId="637EE062" wp14:editId="571DCCFD">
+            <wp:extent cx="3705225" cy="7820025"/>
+            <wp:effectExtent l="0" t="0" r="9525" b="9525"/>
+            <wp:docPr id="1" name="Afbeelding 1"/>
+            <wp:cNvGraphicFramePr>
+              <a:graphicFrameLocks xmlns:a="http://schemas.openxmlformats.org/drawingml/2006/main" noChangeAspect="1"/>
+            </wp:cNvGraphicFramePr>
+            <a:graphic xmlns:a="http://schemas.openxmlformats.org/drawingml/2006/main">
+              <a:graphicData uri="http://schemas.openxmlformats.org/drawingml/2006/picture">
+                <pic:pic xmlns:pic="http://schemas.openxmlformats.org/drawingml/2006/picture">
+                  <pic:nvPicPr>
+                    <pic:cNvPr id="1" name="Use_Case_Diagram.png"/>
+                    <pic:cNvPicPr/>
+                  </pic:nvPicPr>
+                  <pic:blipFill>
+                    <a:blip r:embed="rId10">
+                      <a:extLst>
+                        <a:ext uri="{28A0092B-C50C-407E-A947-70E740481C1C}">
+                          <a14:useLocalDpi xmlns:a14="http://schemas.microsoft.com/office/drawing/2010/main" val="0"/>
+                        </a:ext>
+                      </a:extLst>
+                    </a:blip>
+                    <a:stretch>
+                      <a:fillRect/>
+                    </a:stretch>
+                  </pic:blipFill>
+                  <pic:spPr>
+                    <a:xfrm>
+                      <a:off x="0" y="0"/>
+                      <a:ext cx="3705225" cy="7820025"/>
+                    </a:xfrm>
+                    <a:prstGeom prst="rect">
+                      <a:avLst/>
+                    </a:prstGeom>
+                  </pic:spPr>
+                </pic:pic>
+              </a:graphicData>
+            </a:graphic>
+          </wp:inline>
+        </w:drawing>
+      </w:r>
+    </w:p>
     <w:p>
       <w:pPr>
         <w:pStyle w:val="Kop1"/>
@@ -1309,6 +1442,7 @@
       <w:bookmarkStart w:id="9" w:name="_Toc485112040"/>
       <w:proofErr w:type="spellStart"/>
       <w:r>
+        <w:lastRenderedPageBreak/>
         <w:t>Use</w:t>
       </w:r>
       <w:proofErr w:type="spellEnd"/>
@@ -1369,7 +1503,11 @@
             </w:tcBorders>
             <w:hideMark/>
           </w:tcPr>
-          <w:p/>
+          <w:p>
+            <w:r>
+              <w:t>Uitslag verkiezing invoeren</w:t>
+            </w:r>
+          </w:p>
         </w:tc>
       </w:tr>
       <w:tr>
@@ -1411,7 +1549,11 @@
             </w:tcBorders>
             <w:hideMark/>
           </w:tcPr>
-          <w:p/>
+          <w:p>
+            <w:r>
+              <w:t>De actor voert de uitslag van een verkiezing in.</w:t>
+            </w:r>
+          </w:p>
         </w:tc>
       </w:tr>
       <w:tr>
@@ -1453,7 +1595,11 @@
             </w:tcBorders>
             <w:hideMark/>
           </w:tcPr>
-          <w:p/>
+          <w:p>
+            <w:r>
+              <w:t>Gebruiker</w:t>
+            </w:r>
+          </w:p>
         </w:tc>
       </w:tr>
       <w:tr>
@@ -1537,7 +1683,54 @@
             </w:tcBorders>
             <w:hideMark/>
           </w:tcPr>
-          <w:p/>
+          <w:p>
+            <w:pPr>
+              <w:pStyle w:val="Lijstalinea"/>
+              <w:numPr>
+                <w:ilvl w:val="0"/>
+                <w:numId w:val="24"/>
+              </w:numPr>
+            </w:pPr>
+            <w:r>
+              <w:t>De actor kiest de soort verkiezing</w:t>
+            </w:r>
+          </w:p>
+          <w:p>
+            <w:pPr>
+              <w:pStyle w:val="Lijstalinea"/>
+              <w:numPr>
+                <w:ilvl w:val="0"/>
+                <w:numId w:val="24"/>
+              </w:numPr>
+            </w:pPr>
+            <w:r>
+              <w:t>De actor voert per partij het aantal stemmen in</w:t>
+            </w:r>
+          </w:p>
+          <w:p>
+            <w:pPr>
+              <w:pStyle w:val="Lijstalinea"/>
+              <w:numPr>
+                <w:ilvl w:val="0"/>
+                <w:numId w:val="24"/>
+              </w:numPr>
+            </w:pPr>
+            <w:r>
+              <w:t>Het systeem berekent het aantal zetels dat elke partij krijgt</w:t>
+            </w:r>
+          </w:p>
+          <w:p>
+            <w:pPr>
+              <w:pStyle w:val="Lijstalinea"/>
+              <w:numPr>
+                <w:ilvl w:val="0"/>
+                <w:numId w:val="24"/>
+              </w:numPr>
+            </w:pPr>
+            <w:r>
+              <w:t>Het systeem slaat de uitslag op in de database</w:t>
+            </w:r>
+          </w:p>
         </w:tc>
       </w:tr>
       <w:tr>
@@ -1620,28 +1813,2527 @@
             </w:tcBorders>
             <w:hideMark/>
           </w:tcPr>
-          <w:p/>
+          <w:p>
+            <w:r>
+              <w:t xml:space="preserve">De uitslag van de wordt gemaakt en in de database opgeslagen </w:t>
+            </w:r>
+          </w:p>
         </w:tc>
       </w:tr>
       <w:bookmarkEnd w:id="4"/>
     </w:tbl>
+    <w:p/>
+    <w:tbl>
+      <w:tblPr>
+        <w:tblStyle w:val="Tabelraster"/>
+        <w:tblW w:w="0" w:type="auto"/>
+        <w:tblLook w:val="04A0" w:firstRow="1" w:lastRow="0" w:firstColumn="1" w:lastColumn="0" w:noHBand="0" w:noVBand="1"/>
+      </w:tblPr>
+      <w:tblGrid>
+        <w:gridCol w:w="4531"/>
+        <w:gridCol w:w="4531"/>
+      </w:tblGrid>
+      <w:tr>
+        <w:tc>
+          <w:tcPr>
+            <w:tcW w:w="4531" w:type="dxa"/>
+            <w:tcBorders>
+              <w:top w:val="single" w:sz="4" w:space="0" w:color="auto"/>
+              <w:left w:val="single" w:sz="4" w:space="0" w:color="auto"/>
+              <w:bottom w:val="single" w:sz="4" w:space="0" w:color="auto"/>
+              <w:right w:val="single" w:sz="4" w:space="0" w:color="auto"/>
+            </w:tcBorders>
+            <w:hideMark/>
+          </w:tcPr>
+          <w:p>
+            <w:pPr>
+              <w:rPr>
+                <w:b/>
+                <w:bCs/>
+              </w:rPr>
+            </w:pPr>
+            <w:r>
+              <w:rPr>
+                <w:b/>
+                <w:bCs/>
+              </w:rPr>
+              <w:t>Naam</w:t>
+            </w:r>
+          </w:p>
+        </w:tc>
+        <w:tc>
+          <w:tcPr>
+            <w:tcW w:w="4531" w:type="dxa"/>
+            <w:tcBorders>
+              <w:top w:val="single" w:sz="4" w:space="0" w:color="auto"/>
+              <w:left w:val="single" w:sz="4" w:space="0" w:color="auto"/>
+              <w:bottom w:val="single" w:sz="4" w:space="0" w:color="auto"/>
+              <w:right w:val="single" w:sz="4" w:space="0" w:color="auto"/>
+            </w:tcBorders>
+            <w:hideMark/>
+          </w:tcPr>
+          <w:p>
+            <w:r>
+              <w:t>Uitslag van verkiezing aanpassen</w:t>
+            </w:r>
+          </w:p>
+        </w:tc>
+      </w:tr>
+      <w:tr>
+        <w:tc>
+          <w:tcPr>
+            <w:tcW w:w="4531" w:type="dxa"/>
+            <w:tcBorders>
+              <w:top w:val="single" w:sz="4" w:space="0" w:color="auto"/>
+              <w:left w:val="single" w:sz="4" w:space="0" w:color="auto"/>
+              <w:bottom w:val="single" w:sz="4" w:space="0" w:color="auto"/>
+              <w:right w:val="single" w:sz="4" w:space="0" w:color="auto"/>
+            </w:tcBorders>
+            <w:hideMark/>
+          </w:tcPr>
+          <w:p>
+            <w:pPr>
+              <w:rPr>
+                <w:b/>
+                <w:bCs/>
+              </w:rPr>
+            </w:pPr>
+            <w:r>
+              <w:rPr>
+                <w:b/>
+                <w:bCs/>
+              </w:rPr>
+              <w:t>Samenvatting</w:t>
+            </w:r>
+          </w:p>
+        </w:tc>
+        <w:tc>
+          <w:tcPr>
+            <w:tcW w:w="4531" w:type="dxa"/>
+            <w:tcBorders>
+              <w:top w:val="single" w:sz="4" w:space="0" w:color="auto"/>
+              <w:left w:val="single" w:sz="4" w:space="0" w:color="auto"/>
+              <w:bottom w:val="single" w:sz="4" w:space="0" w:color="auto"/>
+              <w:right w:val="single" w:sz="4" w:space="0" w:color="auto"/>
+            </w:tcBorders>
+            <w:hideMark/>
+          </w:tcPr>
+          <w:p>
+            <w:r>
+              <w:t>De actor past de uitslag van een verkiezing aan</w:t>
+            </w:r>
+          </w:p>
+        </w:tc>
+      </w:tr>
+      <w:tr>
+        <w:tc>
+          <w:tcPr>
+            <w:tcW w:w="4531" w:type="dxa"/>
+            <w:tcBorders>
+              <w:top w:val="single" w:sz="4" w:space="0" w:color="auto"/>
+              <w:left w:val="single" w:sz="4" w:space="0" w:color="auto"/>
+              <w:bottom w:val="single" w:sz="4" w:space="0" w:color="auto"/>
+              <w:right w:val="single" w:sz="4" w:space="0" w:color="auto"/>
+            </w:tcBorders>
+            <w:hideMark/>
+          </w:tcPr>
+          <w:p>
+            <w:pPr>
+              <w:rPr>
+                <w:b/>
+                <w:bCs/>
+              </w:rPr>
+            </w:pPr>
+            <w:r>
+              <w:rPr>
+                <w:b/>
+                <w:bCs/>
+              </w:rPr>
+              <w:t>Actoren</w:t>
+            </w:r>
+          </w:p>
+        </w:tc>
+        <w:tc>
+          <w:tcPr>
+            <w:tcW w:w="4531" w:type="dxa"/>
+            <w:tcBorders>
+              <w:top w:val="single" w:sz="4" w:space="0" w:color="auto"/>
+              <w:left w:val="single" w:sz="4" w:space="0" w:color="auto"/>
+              <w:bottom w:val="single" w:sz="4" w:space="0" w:color="auto"/>
+              <w:right w:val="single" w:sz="4" w:space="0" w:color="auto"/>
+            </w:tcBorders>
+            <w:hideMark/>
+          </w:tcPr>
+          <w:p>
+            <w:r>
+              <w:t>Gebruiker</w:t>
+            </w:r>
+          </w:p>
+        </w:tc>
+      </w:tr>
+      <w:tr>
+        <w:tc>
+          <w:tcPr>
+            <w:tcW w:w="4531" w:type="dxa"/>
+            <w:tcBorders>
+              <w:top w:val="single" w:sz="4" w:space="0" w:color="auto"/>
+              <w:left w:val="single" w:sz="4" w:space="0" w:color="auto"/>
+              <w:bottom w:val="single" w:sz="4" w:space="0" w:color="auto"/>
+              <w:right w:val="single" w:sz="4" w:space="0" w:color="auto"/>
+            </w:tcBorders>
+            <w:hideMark/>
+          </w:tcPr>
+          <w:p>
+            <w:pPr>
+              <w:rPr>
+                <w:b/>
+                <w:bCs/>
+              </w:rPr>
+            </w:pPr>
+            <w:r>
+              <w:rPr>
+                <w:b/>
+                <w:bCs/>
+              </w:rPr>
+              <w:t>Aannamen</w:t>
+            </w:r>
+          </w:p>
+        </w:tc>
+        <w:tc>
+          <w:tcPr>
+            <w:tcW w:w="4531" w:type="dxa"/>
+            <w:tcBorders>
+              <w:top w:val="single" w:sz="4" w:space="0" w:color="auto"/>
+              <w:left w:val="single" w:sz="4" w:space="0" w:color="auto"/>
+              <w:bottom w:val="single" w:sz="4" w:space="0" w:color="auto"/>
+              <w:right w:val="single" w:sz="4" w:space="0" w:color="auto"/>
+            </w:tcBorders>
+            <w:hideMark/>
+          </w:tcPr>
+          <w:p>
+            <w:r>
+              <w:t>De database bevat de uitslag van een verkiezing</w:t>
+            </w:r>
+          </w:p>
+        </w:tc>
+      </w:tr>
+      <w:tr>
+        <w:tc>
+          <w:tcPr>
+            <w:tcW w:w="4531" w:type="dxa"/>
+            <w:tcBorders>
+              <w:top w:val="single" w:sz="4" w:space="0" w:color="auto"/>
+              <w:left w:val="single" w:sz="4" w:space="0" w:color="auto"/>
+              <w:bottom w:val="single" w:sz="4" w:space="0" w:color="auto"/>
+              <w:right w:val="single" w:sz="4" w:space="0" w:color="auto"/>
+            </w:tcBorders>
+            <w:hideMark/>
+          </w:tcPr>
+          <w:p>
+            <w:pPr>
+              <w:rPr>
+                <w:b/>
+                <w:bCs/>
+              </w:rPr>
+            </w:pPr>
+            <w:r>
+              <w:rPr>
+                <w:b/>
+                <w:bCs/>
+              </w:rPr>
+              <w:t>Beschrijving</w:t>
+            </w:r>
+          </w:p>
+        </w:tc>
+        <w:tc>
+          <w:tcPr>
+            <w:tcW w:w="4531" w:type="dxa"/>
+            <w:tcBorders>
+              <w:top w:val="single" w:sz="4" w:space="0" w:color="auto"/>
+              <w:left w:val="single" w:sz="4" w:space="0" w:color="auto"/>
+              <w:bottom w:val="single" w:sz="4" w:space="0" w:color="auto"/>
+              <w:right w:val="single" w:sz="4" w:space="0" w:color="auto"/>
+            </w:tcBorders>
+            <w:hideMark/>
+          </w:tcPr>
+          <w:p>
+            <w:pPr>
+              <w:pStyle w:val="Lijstalinea"/>
+              <w:numPr>
+                <w:ilvl w:val="0"/>
+                <w:numId w:val="25"/>
+              </w:numPr>
+            </w:pPr>
+            <w:r>
+              <w:t>De actor kiest de te bewerken uitslag</w:t>
+            </w:r>
+          </w:p>
+          <w:p>
+            <w:pPr>
+              <w:pStyle w:val="Lijstalinea"/>
+              <w:numPr>
+                <w:ilvl w:val="0"/>
+                <w:numId w:val="25"/>
+              </w:numPr>
+            </w:pPr>
+            <w:r>
+              <w:t>De actor bewerkt de te werken data zoals aantal stemmen</w:t>
+            </w:r>
+          </w:p>
+          <w:p>
+            <w:pPr>
+              <w:pStyle w:val="Lijstalinea"/>
+              <w:numPr>
+                <w:ilvl w:val="0"/>
+                <w:numId w:val="25"/>
+              </w:numPr>
+            </w:pPr>
+            <w:r>
+              <w:t>Het systeem berekent de nieuwe waarden voor het aantal zetels per partij</w:t>
+            </w:r>
+          </w:p>
+          <w:p>
+            <w:pPr>
+              <w:pStyle w:val="Lijstalinea"/>
+              <w:numPr>
+                <w:ilvl w:val="0"/>
+                <w:numId w:val="25"/>
+              </w:numPr>
+            </w:pPr>
+            <w:r>
+              <w:t>Het systeem vervangt de oude waarden in de database met de nieuwe</w:t>
+            </w:r>
+          </w:p>
+        </w:tc>
+      </w:tr>
+      <w:tr>
+        <w:tc>
+          <w:tcPr>
+            <w:tcW w:w="4531" w:type="dxa"/>
+            <w:tcBorders>
+              <w:top w:val="single" w:sz="4" w:space="0" w:color="auto"/>
+              <w:left w:val="single" w:sz="4" w:space="0" w:color="auto"/>
+              <w:bottom w:val="single" w:sz="4" w:space="0" w:color="auto"/>
+              <w:right w:val="single" w:sz="4" w:space="0" w:color="auto"/>
+            </w:tcBorders>
+            <w:hideMark/>
+          </w:tcPr>
+          <w:p>
+            <w:pPr>
+              <w:rPr>
+                <w:b/>
+                <w:bCs/>
+              </w:rPr>
+            </w:pPr>
+            <w:r>
+              <w:rPr>
+                <w:b/>
+                <w:bCs/>
+              </w:rPr>
+              <w:t>Uitzondering</w:t>
+            </w:r>
+          </w:p>
+        </w:tc>
+        <w:tc>
+          <w:tcPr>
+            <w:tcW w:w="4531" w:type="dxa"/>
+            <w:tcBorders>
+              <w:top w:val="single" w:sz="4" w:space="0" w:color="auto"/>
+              <w:left w:val="single" w:sz="4" w:space="0" w:color="auto"/>
+              <w:bottom w:val="single" w:sz="4" w:space="0" w:color="auto"/>
+              <w:right w:val="single" w:sz="4" w:space="0" w:color="auto"/>
+            </w:tcBorders>
+          </w:tcPr>
+          <w:p>
+            <w:r>
+              <w:t>[1] er is geen uitslag van een verkiezing om aan te passen</w:t>
+            </w:r>
+          </w:p>
+        </w:tc>
+      </w:tr>
+      <w:tr>
+        <w:tc>
+          <w:tcPr>
+            <w:tcW w:w="4531" w:type="dxa"/>
+            <w:tcBorders>
+              <w:top w:val="single" w:sz="4" w:space="0" w:color="auto"/>
+              <w:left w:val="single" w:sz="4" w:space="0" w:color="auto"/>
+              <w:bottom w:val="single" w:sz="4" w:space="0" w:color="auto"/>
+              <w:right w:val="single" w:sz="4" w:space="0" w:color="auto"/>
+            </w:tcBorders>
+            <w:hideMark/>
+          </w:tcPr>
+          <w:p>
+            <w:pPr>
+              <w:rPr>
+                <w:b/>
+                <w:bCs/>
+              </w:rPr>
+            </w:pPr>
+            <w:r>
+              <w:rPr>
+                <w:b/>
+                <w:bCs/>
+              </w:rPr>
+              <w:t>Resultaat</w:t>
+            </w:r>
+          </w:p>
+        </w:tc>
+        <w:tc>
+          <w:tcPr>
+            <w:tcW w:w="4531" w:type="dxa"/>
+            <w:tcBorders>
+              <w:top w:val="single" w:sz="4" w:space="0" w:color="auto"/>
+              <w:left w:val="single" w:sz="4" w:space="0" w:color="auto"/>
+              <w:bottom w:val="single" w:sz="4" w:space="0" w:color="auto"/>
+              <w:right w:val="single" w:sz="4" w:space="0" w:color="auto"/>
+            </w:tcBorders>
+            <w:hideMark/>
+          </w:tcPr>
+          <w:p>
+            <w:r>
+              <w:t>De uitslag van de verkiezing wordt aangepast in de database</w:t>
+            </w:r>
+          </w:p>
+        </w:tc>
+      </w:tr>
+    </w:tbl>
+    <w:p/>
+    <w:tbl>
+      <w:tblPr>
+        <w:tblStyle w:val="Tabelraster"/>
+        <w:tblW w:w="0" w:type="auto"/>
+        <w:tblLook w:val="04A0" w:firstRow="1" w:lastRow="0" w:firstColumn="1" w:lastColumn="0" w:noHBand="0" w:noVBand="1"/>
+      </w:tblPr>
+      <w:tblGrid>
+        <w:gridCol w:w="4531"/>
+        <w:gridCol w:w="4531"/>
+      </w:tblGrid>
+      <w:tr>
+        <w:tc>
+          <w:tcPr>
+            <w:tcW w:w="4531" w:type="dxa"/>
+            <w:tcBorders>
+              <w:top w:val="single" w:sz="4" w:space="0" w:color="auto"/>
+              <w:left w:val="single" w:sz="4" w:space="0" w:color="auto"/>
+              <w:bottom w:val="single" w:sz="4" w:space="0" w:color="auto"/>
+              <w:right w:val="single" w:sz="4" w:space="0" w:color="auto"/>
+            </w:tcBorders>
+            <w:hideMark/>
+          </w:tcPr>
+          <w:p>
+            <w:pPr>
+              <w:rPr>
+                <w:b/>
+                <w:bCs/>
+              </w:rPr>
+            </w:pPr>
+            <w:r>
+              <w:rPr>
+                <w:b/>
+                <w:bCs/>
+              </w:rPr>
+              <w:t>Naam</w:t>
+            </w:r>
+          </w:p>
+        </w:tc>
+        <w:tc>
+          <w:tcPr>
+            <w:tcW w:w="4531" w:type="dxa"/>
+            <w:tcBorders>
+              <w:top w:val="single" w:sz="4" w:space="0" w:color="auto"/>
+              <w:left w:val="single" w:sz="4" w:space="0" w:color="auto"/>
+              <w:bottom w:val="single" w:sz="4" w:space="0" w:color="auto"/>
+              <w:right w:val="single" w:sz="4" w:space="0" w:color="auto"/>
+            </w:tcBorders>
+            <w:hideMark/>
+          </w:tcPr>
+          <w:p>
+            <w:r>
+              <w:t>Overzicht van alle partijen inzien</w:t>
+            </w:r>
+          </w:p>
+        </w:tc>
+      </w:tr>
+      <w:tr>
+        <w:tc>
+          <w:tcPr>
+            <w:tcW w:w="4531" w:type="dxa"/>
+            <w:tcBorders>
+              <w:top w:val="single" w:sz="4" w:space="0" w:color="auto"/>
+              <w:left w:val="single" w:sz="4" w:space="0" w:color="auto"/>
+              <w:bottom w:val="single" w:sz="4" w:space="0" w:color="auto"/>
+              <w:right w:val="single" w:sz="4" w:space="0" w:color="auto"/>
+            </w:tcBorders>
+            <w:hideMark/>
+          </w:tcPr>
+          <w:p>
+            <w:pPr>
+              <w:rPr>
+                <w:b/>
+                <w:bCs/>
+              </w:rPr>
+            </w:pPr>
+            <w:r>
+              <w:rPr>
+                <w:b/>
+                <w:bCs/>
+              </w:rPr>
+              <w:t>Samenvatting</w:t>
+            </w:r>
+          </w:p>
+        </w:tc>
+        <w:tc>
+          <w:tcPr>
+            <w:tcW w:w="4531" w:type="dxa"/>
+            <w:tcBorders>
+              <w:top w:val="single" w:sz="4" w:space="0" w:color="auto"/>
+              <w:left w:val="single" w:sz="4" w:space="0" w:color="auto"/>
+              <w:bottom w:val="single" w:sz="4" w:space="0" w:color="auto"/>
+              <w:right w:val="single" w:sz="4" w:space="0" w:color="auto"/>
+            </w:tcBorders>
+            <w:hideMark/>
+          </w:tcPr>
+          <w:p>
+            <w:r>
+              <w:t>De actor kan een overzicht inzien van alle partijen en hoeveel zetels ze hebben gekregen</w:t>
+            </w:r>
+          </w:p>
+        </w:tc>
+      </w:tr>
+      <w:tr>
+        <w:tc>
+          <w:tcPr>
+            <w:tcW w:w="4531" w:type="dxa"/>
+            <w:tcBorders>
+              <w:top w:val="single" w:sz="4" w:space="0" w:color="auto"/>
+              <w:left w:val="single" w:sz="4" w:space="0" w:color="auto"/>
+              <w:bottom w:val="single" w:sz="4" w:space="0" w:color="auto"/>
+              <w:right w:val="single" w:sz="4" w:space="0" w:color="auto"/>
+            </w:tcBorders>
+            <w:hideMark/>
+          </w:tcPr>
+          <w:p>
+            <w:pPr>
+              <w:rPr>
+                <w:b/>
+                <w:bCs/>
+              </w:rPr>
+            </w:pPr>
+            <w:r>
+              <w:rPr>
+                <w:b/>
+                <w:bCs/>
+              </w:rPr>
+              <w:t>Actoren</w:t>
+            </w:r>
+          </w:p>
+        </w:tc>
+        <w:tc>
+          <w:tcPr>
+            <w:tcW w:w="4531" w:type="dxa"/>
+            <w:tcBorders>
+              <w:top w:val="single" w:sz="4" w:space="0" w:color="auto"/>
+              <w:left w:val="single" w:sz="4" w:space="0" w:color="auto"/>
+              <w:bottom w:val="single" w:sz="4" w:space="0" w:color="auto"/>
+              <w:right w:val="single" w:sz="4" w:space="0" w:color="auto"/>
+            </w:tcBorders>
+            <w:hideMark/>
+          </w:tcPr>
+          <w:p>
+            <w:r>
+              <w:t>Gebruiker</w:t>
+            </w:r>
+          </w:p>
+        </w:tc>
+      </w:tr>
+      <w:tr>
+        <w:tc>
+          <w:tcPr>
+            <w:tcW w:w="4531" w:type="dxa"/>
+            <w:tcBorders>
+              <w:top w:val="single" w:sz="4" w:space="0" w:color="auto"/>
+              <w:left w:val="single" w:sz="4" w:space="0" w:color="auto"/>
+              <w:bottom w:val="single" w:sz="4" w:space="0" w:color="auto"/>
+              <w:right w:val="single" w:sz="4" w:space="0" w:color="auto"/>
+            </w:tcBorders>
+            <w:hideMark/>
+          </w:tcPr>
+          <w:p>
+            <w:pPr>
+              <w:rPr>
+                <w:b/>
+                <w:bCs/>
+              </w:rPr>
+            </w:pPr>
+            <w:r>
+              <w:rPr>
+                <w:b/>
+                <w:bCs/>
+              </w:rPr>
+              <w:t>Aannamen</w:t>
+            </w:r>
+          </w:p>
+        </w:tc>
+        <w:tc>
+          <w:tcPr>
+            <w:tcW w:w="4531" w:type="dxa"/>
+            <w:tcBorders>
+              <w:top w:val="single" w:sz="4" w:space="0" w:color="auto"/>
+              <w:left w:val="single" w:sz="4" w:space="0" w:color="auto"/>
+              <w:bottom w:val="single" w:sz="4" w:space="0" w:color="auto"/>
+              <w:right w:val="single" w:sz="4" w:space="0" w:color="auto"/>
+            </w:tcBorders>
+            <w:hideMark/>
+          </w:tcPr>
+          <w:p/>
+        </w:tc>
+      </w:tr>
+      <w:tr>
+        <w:tc>
+          <w:tcPr>
+            <w:tcW w:w="4531" w:type="dxa"/>
+            <w:tcBorders>
+              <w:top w:val="single" w:sz="4" w:space="0" w:color="auto"/>
+              <w:left w:val="single" w:sz="4" w:space="0" w:color="auto"/>
+              <w:bottom w:val="single" w:sz="4" w:space="0" w:color="auto"/>
+              <w:right w:val="single" w:sz="4" w:space="0" w:color="auto"/>
+            </w:tcBorders>
+            <w:hideMark/>
+          </w:tcPr>
+          <w:p>
+            <w:pPr>
+              <w:rPr>
+                <w:b/>
+                <w:bCs/>
+              </w:rPr>
+            </w:pPr>
+            <w:r>
+              <w:rPr>
+                <w:b/>
+                <w:bCs/>
+              </w:rPr>
+              <w:t>Beschrijving</w:t>
+            </w:r>
+          </w:p>
+        </w:tc>
+        <w:tc>
+          <w:tcPr>
+            <w:tcW w:w="4531" w:type="dxa"/>
+            <w:tcBorders>
+              <w:top w:val="single" w:sz="4" w:space="0" w:color="auto"/>
+              <w:left w:val="single" w:sz="4" w:space="0" w:color="auto"/>
+              <w:bottom w:val="single" w:sz="4" w:space="0" w:color="auto"/>
+              <w:right w:val="single" w:sz="4" w:space="0" w:color="auto"/>
+            </w:tcBorders>
+            <w:hideMark/>
+          </w:tcPr>
+          <w:p>
+            <w:pPr>
+              <w:pStyle w:val="Lijstalinea"/>
+              <w:numPr>
+                <w:ilvl w:val="0"/>
+                <w:numId w:val="26"/>
+              </w:numPr>
+            </w:pPr>
+            <w:r>
+              <w:t>De actor selecteert de verkiezing waarvan hij/zij het overzicht wil zien</w:t>
+            </w:r>
+          </w:p>
+          <w:p>
+            <w:pPr>
+              <w:pStyle w:val="Lijstalinea"/>
+              <w:numPr>
+                <w:ilvl w:val="0"/>
+                <w:numId w:val="26"/>
+              </w:numPr>
+            </w:pPr>
+            <w:r>
+              <w:t xml:space="preserve">Het systeem genereerd een overzicht </w:t>
+            </w:r>
+          </w:p>
+        </w:tc>
+      </w:tr>
+      <w:tr>
+        <w:tc>
+          <w:tcPr>
+            <w:tcW w:w="4531" w:type="dxa"/>
+            <w:tcBorders>
+              <w:top w:val="single" w:sz="4" w:space="0" w:color="auto"/>
+              <w:left w:val="single" w:sz="4" w:space="0" w:color="auto"/>
+              <w:bottom w:val="single" w:sz="4" w:space="0" w:color="auto"/>
+              <w:right w:val="single" w:sz="4" w:space="0" w:color="auto"/>
+            </w:tcBorders>
+            <w:hideMark/>
+          </w:tcPr>
+          <w:p>
+            <w:pPr>
+              <w:rPr>
+                <w:b/>
+                <w:bCs/>
+              </w:rPr>
+            </w:pPr>
+            <w:r>
+              <w:rPr>
+                <w:b/>
+                <w:bCs/>
+              </w:rPr>
+              <w:t>Uitzondering</w:t>
+            </w:r>
+          </w:p>
+        </w:tc>
+        <w:tc>
+          <w:tcPr>
+            <w:tcW w:w="4531" w:type="dxa"/>
+            <w:tcBorders>
+              <w:top w:val="single" w:sz="4" w:space="0" w:color="auto"/>
+              <w:left w:val="single" w:sz="4" w:space="0" w:color="auto"/>
+              <w:bottom w:val="single" w:sz="4" w:space="0" w:color="auto"/>
+              <w:right w:val="single" w:sz="4" w:space="0" w:color="auto"/>
+            </w:tcBorders>
+          </w:tcPr>
+          <w:p/>
+        </w:tc>
+      </w:tr>
+      <w:tr>
+        <w:tc>
+          <w:tcPr>
+            <w:tcW w:w="4531" w:type="dxa"/>
+            <w:tcBorders>
+              <w:top w:val="single" w:sz="4" w:space="0" w:color="auto"/>
+              <w:left w:val="single" w:sz="4" w:space="0" w:color="auto"/>
+              <w:bottom w:val="single" w:sz="4" w:space="0" w:color="auto"/>
+              <w:right w:val="single" w:sz="4" w:space="0" w:color="auto"/>
+            </w:tcBorders>
+            <w:hideMark/>
+          </w:tcPr>
+          <w:p>
+            <w:pPr>
+              <w:rPr>
+                <w:b/>
+                <w:bCs/>
+              </w:rPr>
+            </w:pPr>
+            <w:r>
+              <w:rPr>
+                <w:b/>
+                <w:bCs/>
+              </w:rPr>
+              <w:lastRenderedPageBreak/>
+              <w:t>Resultaat</w:t>
+            </w:r>
+          </w:p>
+        </w:tc>
+        <w:tc>
+          <w:tcPr>
+            <w:tcW w:w="4531" w:type="dxa"/>
+            <w:tcBorders>
+              <w:top w:val="single" w:sz="4" w:space="0" w:color="auto"/>
+              <w:left w:val="single" w:sz="4" w:space="0" w:color="auto"/>
+              <w:bottom w:val="single" w:sz="4" w:space="0" w:color="auto"/>
+              <w:right w:val="single" w:sz="4" w:space="0" w:color="auto"/>
+            </w:tcBorders>
+            <w:hideMark/>
+          </w:tcPr>
+          <w:p>
+            <w:r>
+              <w:t>De actor krijgt een overzicht te zien van partijen en hun aantal stemmen</w:t>
+            </w:r>
+          </w:p>
+        </w:tc>
+      </w:tr>
+    </w:tbl>
+    <w:p/>
+    <w:tbl>
+      <w:tblPr>
+        <w:tblStyle w:val="Tabelraster"/>
+        <w:tblW w:w="0" w:type="auto"/>
+        <w:tblLook w:val="04A0" w:firstRow="1" w:lastRow="0" w:firstColumn="1" w:lastColumn="0" w:noHBand="0" w:noVBand="1"/>
+      </w:tblPr>
+      <w:tblGrid>
+        <w:gridCol w:w="4531"/>
+        <w:gridCol w:w="4531"/>
+      </w:tblGrid>
+      <w:tr>
+        <w:tc>
+          <w:tcPr>
+            <w:tcW w:w="4531" w:type="dxa"/>
+            <w:tcBorders>
+              <w:top w:val="single" w:sz="4" w:space="0" w:color="auto"/>
+              <w:left w:val="single" w:sz="4" w:space="0" w:color="auto"/>
+              <w:bottom w:val="single" w:sz="4" w:space="0" w:color="auto"/>
+              <w:right w:val="single" w:sz="4" w:space="0" w:color="auto"/>
+            </w:tcBorders>
+            <w:hideMark/>
+          </w:tcPr>
+          <w:p>
+            <w:pPr>
+              <w:rPr>
+                <w:b/>
+                <w:bCs/>
+              </w:rPr>
+            </w:pPr>
+            <w:r>
+              <w:rPr>
+                <w:b/>
+                <w:bCs/>
+              </w:rPr>
+              <w:t>Naam</w:t>
+            </w:r>
+          </w:p>
+        </w:tc>
+        <w:tc>
+          <w:tcPr>
+            <w:tcW w:w="4531" w:type="dxa"/>
+            <w:tcBorders>
+              <w:top w:val="single" w:sz="4" w:space="0" w:color="auto"/>
+              <w:left w:val="single" w:sz="4" w:space="0" w:color="auto"/>
+              <w:bottom w:val="single" w:sz="4" w:space="0" w:color="auto"/>
+              <w:right w:val="single" w:sz="4" w:space="0" w:color="auto"/>
+            </w:tcBorders>
+            <w:hideMark/>
+          </w:tcPr>
+          <w:p>
+            <w:r>
+              <w:t>Selectie van partijen maken</w:t>
+            </w:r>
+          </w:p>
+        </w:tc>
+      </w:tr>
+      <w:tr>
+        <w:tc>
+          <w:tcPr>
+            <w:tcW w:w="4531" w:type="dxa"/>
+            <w:tcBorders>
+              <w:top w:val="single" w:sz="4" w:space="0" w:color="auto"/>
+              <w:left w:val="single" w:sz="4" w:space="0" w:color="auto"/>
+              <w:bottom w:val="single" w:sz="4" w:space="0" w:color="auto"/>
+              <w:right w:val="single" w:sz="4" w:space="0" w:color="auto"/>
+            </w:tcBorders>
+            <w:hideMark/>
+          </w:tcPr>
+          <w:p>
+            <w:pPr>
+              <w:rPr>
+                <w:b/>
+                <w:bCs/>
+              </w:rPr>
+            </w:pPr>
+            <w:r>
+              <w:rPr>
+                <w:b/>
+                <w:bCs/>
+              </w:rPr>
+              <w:t>Samenvatting</w:t>
+            </w:r>
+          </w:p>
+        </w:tc>
+        <w:tc>
+          <w:tcPr>
+            <w:tcW w:w="4531" w:type="dxa"/>
+            <w:tcBorders>
+              <w:top w:val="single" w:sz="4" w:space="0" w:color="auto"/>
+              <w:left w:val="single" w:sz="4" w:space="0" w:color="auto"/>
+              <w:bottom w:val="single" w:sz="4" w:space="0" w:color="auto"/>
+              <w:right w:val="single" w:sz="4" w:space="0" w:color="auto"/>
+            </w:tcBorders>
+            <w:hideMark/>
+          </w:tcPr>
+          <w:p>
+            <w:r>
+              <w:t>De actor maakt een selectie van partijen om te zien of deze een meerderheid zouden vormen</w:t>
+            </w:r>
+          </w:p>
+        </w:tc>
+      </w:tr>
+      <w:tr>
+        <w:tc>
+          <w:tcPr>
+            <w:tcW w:w="4531" w:type="dxa"/>
+            <w:tcBorders>
+              <w:top w:val="single" w:sz="4" w:space="0" w:color="auto"/>
+              <w:left w:val="single" w:sz="4" w:space="0" w:color="auto"/>
+              <w:bottom w:val="single" w:sz="4" w:space="0" w:color="auto"/>
+              <w:right w:val="single" w:sz="4" w:space="0" w:color="auto"/>
+            </w:tcBorders>
+            <w:hideMark/>
+          </w:tcPr>
+          <w:p>
+            <w:pPr>
+              <w:rPr>
+                <w:b/>
+                <w:bCs/>
+              </w:rPr>
+            </w:pPr>
+            <w:r>
+              <w:rPr>
+                <w:b/>
+                <w:bCs/>
+              </w:rPr>
+              <w:t>Actoren</w:t>
+            </w:r>
+          </w:p>
+        </w:tc>
+        <w:tc>
+          <w:tcPr>
+            <w:tcW w:w="4531" w:type="dxa"/>
+            <w:tcBorders>
+              <w:top w:val="single" w:sz="4" w:space="0" w:color="auto"/>
+              <w:left w:val="single" w:sz="4" w:space="0" w:color="auto"/>
+              <w:bottom w:val="single" w:sz="4" w:space="0" w:color="auto"/>
+              <w:right w:val="single" w:sz="4" w:space="0" w:color="auto"/>
+            </w:tcBorders>
+            <w:hideMark/>
+          </w:tcPr>
+          <w:p>
+            <w:r>
+              <w:t>Gebruiker</w:t>
+            </w:r>
+          </w:p>
+        </w:tc>
+      </w:tr>
+      <w:tr>
+        <w:tc>
+          <w:tcPr>
+            <w:tcW w:w="4531" w:type="dxa"/>
+            <w:tcBorders>
+              <w:top w:val="single" w:sz="4" w:space="0" w:color="auto"/>
+              <w:left w:val="single" w:sz="4" w:space="0" w:color="auto"/>
+              <w:bottom w:val="single" w:sz="4" w:space="0" w:color="auto"/>
+              <w:right w:val="single" w:sz="4" w:space="0" w:color="auto"/>
+            </w:tcBorders>
+            <w:hideMark/>
+          </w:tcPr>
+          <w:p>
+            <w:pPr>
+              <w:rPr>
+                <w:b/>
+                <w:bCs/>
+              </w:rPr>
+            </w:pPr>
+            <w:r>
+              <w:rPr>
+                <w:b/>
+                <w:bCs/>
+              </w:rPr>
+              <w:t>Aannamen</w:t>
+            </w:r>
+          </w:p>
+        </w:tc>
+        <w:tc>
+          <w:tcPr>
+            <w:tcW w:w="4531" w:type="dxa"/>
+            <w:tcBorders>
+              <w:top w:val="single" w:sz="4" w:space="0" w:color="auto"/>
+              <w:left w:val="single" w:sz="4" w:space="0" w:color="auto"/>
+              <w:bottom w:val="single" w:sz="4" w:space="0" w:color="auto"/>
+              <w:right w:val="single" w:sz="4" w:space="0" w:color="auto"/>
+            </w:tcBorders>
+            <w:hideMark/>
+          </w:tcPr>
+          <w:p>
+            <w:r>
+              <w:t>Overzicht van partijen is gegenereerd</w:t>
+            </w:r>
+          </w:p>
+        </w:tc>
+      </w:tr>
+      <w:tr>
+        <w:tc>
+          <w:tcPr>
+            <w:tcW w:w="4531" w:type="dxa"/>
+            <w:tcBorders>
+              <w:top w:val="single" w:sz="4" w:space="0" w:color="auto"/>
+              <w:left w:val="single" w:sz="4" w:space="0" w:color="auto"/>
+              <w:bottom w:val="single" w:sz="4" w:space="0" w:color="auto"/>
+              <w:right w:val="single" w:sz="4" w:space="0" w:color="auto"/>
+            </w:tcBorders>
+            <w:hideMark/>
+          </w:tcPr>
+          <w:p>
+            <w:pPr>
+              <w:rPr>
+                <w:b/>
+                <w:bCs/>
+              </w:rPr>
+            </w:pPr>
+            <w:r>
+              <w:rPr>
+                <w:b/>
+                <w:bCs/>
+              </w:rPr>
+              <w:t>Beschrijving</w:t>
+            </w:r>
+          </w:p>
+        </w:tc>
+        <w:tc>
+          <w:tcPr>
+            <w:tcW w:w="4531" w:type="dxa"/>
+            <w:tcBorders>
+              <w:top w:val="single" w:sz="4" w:space="0" w:color="auto"/>
+              <w:left w:val="single" w:sz="4" w:space="0" w:color="auto"/>
+              <w:bottom w:val="single" w:sz="4" w:space="0" w:color="auto"/>
+              <w:right w:val="single" w:sz="4" w:space="0" w:color="auto"/>
+            </w:tcBorders>
+            <w:hideMark/>
+          </w:tcPr>
+          <w:p>
+            <w:pPr>
+              <w:pStyle w:val="Lijstalinea"/>
+              <w:numPr>
+                <w:ilvl w:val="0"/>
+                <w:numId w:val="27"/>
+              </w:numPr>
+            </w:pPr>
+            <w:r>
+              <w:t>De actor selecteert de partijen</w:t>
+            </w:r>
+          </w:p>
+          <w:p>
+            <w:pPr>
+              <w:pStyle w:val="Lijstalinea"/>
+              <w:numPr>
+                <w:ilvl w:val="0"/>
+                <w:numId w:val="27"/>
+              </w:numPr>
+            </w:pPr>
+            <w:r>
+              <w:t xml:space="preserve">Het systeem berekent om een combinatie van deze partijen een meerderheid zou betekenen </w:t>
+            </w:r>
+          </w:p>
+        </w:tc>
+      </w:tr>
+      <w:tr>
+        <w:tc>
+          <w:tcPr>
+            <w:tcW w:w="4531" w:type="dxa"/>
+            <w:tcBorders>
+              <w:top w:val="single" w:sz="4" w:space="0" w:color="auto"/>
+              <w:left w:val="single" w:sz="4" w:space="0" w:color="auto"/>
+              <w:bottom w:val="single" w:sz="4" w:space="0" w:color="auto"/>
+              <w:right w:val="single" w:sz="4" w:space="0" w:color="auto"/>
+            </w:tcBorders>
+            <w:hideMark/>
+          </w:tcPr>
+          <w:p>
+            <w:pPr>
+              <w:rPr>
+                <w:b/>
+                <w:bCs/>
+              </w:rPr>
+            </w:pPr>
+            <w:r>
+              <w:rPr>
+                <w:b/>
+                <w:bCs/>
+              </w:rPr>
+              <w:t>Uitzondering</w:t>
+            </w:r>
+          </w:p>
+        </w:tc>
+        <w:tc>
+          <w:tcPr>
+            <w:tcW w:w="4531" w:type="dxa"/>
+            <w:tcBorders>
+              <w:top w:val="single" w:sz="4" w:space="0" w:color="auto"/>
+              <w:left w:val="single" w:sz="4" w:space="0" w:color="auto"/>
+              <w:bottom w:val="single" w:sz="4" w:space="0" w:color="auto"/>
+              <w:right w:val="single" w:sz="4" w:space="0" w:color="auto"/>
+            </w:tcBorders>
+          </w:tcPr>
+          <w:p/>
+        </w:tc>
+      </w:tr>
+      <w:tr>
+        <w:tc>
+          <w:tcPr>
+            <w:tcW w:w="4531" w:type="dxa"/>
+            <w:tcBorders>
+              <w:top w:val="single" w:sz="4" w:space="0" w:color="auto"/>
+              <w:left w:val="single" w:sz="4" w:space="0" w:color="auto"/>
+              <w:bottom w:val="single" w:sz="4" w:space="0" w:color="auto"/>
+              <w:right w:val="single" w:sz="4" w:space="0" w:color="auto"/>
+            </w:tcBorders>
+            <w:hideMark/>
+          </w:tcPr>
+          <w:p>
+            <w:pPr>
+              <w:rPr>
+                <w:b/>
+                <w:bCs/>
+              </w:rPr>
+            </w:pPr>
+            <w:r>
+              <w:rPr>
+                <w:b/>
+                <w:bCs/>
+              </w:rPr>
+              <w:t>Resultaat</w:t>
+            </w:r>
+          </w:p>
+        </w:tc>
+        <w:tc>
+          <w:tcPr>
+            <w:tcW w:w="4531" w:type="dxa"/>
+            <w:tcBorders>
+              <w:top w:val="single" w:sz="4" w:space="0" w:color="auto"/>
+              <w:left w:val="single" w:sz="4" w:space="0" w:color="auto"/>
+              <w:bottom w:val="single" w:sz="4" w:space="0" w:color="auto"/>
+              <w:right w:val="single" w:sz="4" w:space="0" w:color="auto"/>
+            </w:tcBorders>
+            <w:hideMark/>
+          </w:tcPr>
+          <w:p>
+            <w:r>
+              <w:t>De actor krijgt te zien of zijn selectie een meerderheid betekend</w:t>
+            </w:r>
+          </w:p>
+        </w:tc>
+      </w:tr>
+    </w:tbl>
+    <w:p/>
+    <w:tbl>
+      <w:tblPr>
+        <w:tblStyle w:val="Tabelraster"/>
+        <w:tblW w:w="0" w:type="auto"/>
+        <w:tblLook w:val="04A0" w:firstRow="1" w:lastRow="0" w:firstColumn="1" w:lastColumn="0" w:noHBand="0" w:noVBand="1"/>
+      </w:tblPr>
+      <w:tblGrid>
+        <w:gridCol w:w="4531"/>
+        <w:gridCol w:w="4531"/>
+      </w:tblGrid>
+      <w:tr>
+        <w:tc>
+          <w:tcPr>
+            <w:tcW w:w="4531" w:type="dxa"/>
+            <w:tcBorders>
+              <w:top w:val="single" w:sz="4" w:space="0" w:color="auto"/>
+              <w:left w:val="single" w:sz="4" w:space="0" w:color="auto"/>
+              <w:bottom w:val="single" w:sz="4" w:space="0" w:color="auto"/>
+              <w:right w:val="single" w:sz="4" w:space="0" w:color="auto"/>
+            </w:tcBorders>
+            <w:hideMark/>
+          </w:tcPr>
+          <w:p>
+            <w:pPr>
+              <w:rPr>
+                <w:b/>
+                <w:bCs/>
+              </w:rPr>
+            </w:pPr>
+            <w:r>
+              <w:rPr>
+                <w:b/>
+                <w:bCs/>
+              </w:rPr>
+              <w:t>Naam</w:t>
+            </w:r>
+          </w:p>
+        </w:tc>
+        <w:tc>
+          <w:tcPr>
+            <w:tcW w:w="4531" w:type="dxa"/>
+            <w:tcBorders>
+              <w:top w:val="single" w:sz="4" w:space="0" w:color="auto"/>
+              <w:left w:val="single" w:sz="4" w:space="0" w:color="auto"/>
+              <w:bottom w:val="single" w:sz="4" w:space="0" w:color="auto"/>
+              <w:right w:val="single" w:sz="4" w:space="0" w:color="auto"/>
+            </w:tcBorders>
+            <w:hideMark/>
+          </w:tcPr>
+          <w:p>
+            <w:r>
+              <w:t>Nieuw partij toevoegen</w:t>
+            </w:r>
+          </w:p>
+        </w:tc>
+      </w:tr>
+      <w:tr>
+        <w:tc>
+          <w:tcPr>
+            <w:tcW w:w="4531" w:type="dxa"/>
+            <w:tcBorders>
+              <w:top w:val="single" w:sz="4" w:space="0" w:color="auto"/>
+              <w:left w:val="single" w:sz="4" w:space="0" w:color="auto"/>
+              <w:bottom w:val="single" w:sz="4" w:space="0" w:color="auto"/>
+              <w:right w:val="single" w:sz="4" w:space="0" w:color="auto"/>
+            </w:tcBorders>
+            <w:hideMark/>
+          </w:tcPr>
+          <w:p>
+            <w:pPr>
+              <w:rPr>
+                <w:b/>
+                <w:bCs/>
+              </w:rPr>
+            </w:pPr>
+            <w:r>
+              <w:rPr>
+                <w:b/>
+                <w:bCs/>
+              </w:rPr>
+              <w:t>Samenvatting</w:t>
+            </w:r>
+          </w:p>
+        </w:tc>
+        <w:tc>
+          <w:tcPr>
+            <w:tcW w:w="4531" w:type="dxa"/>
+            <w:tcBorders>
+              <w:top w:val="single" w:sz="4" w:space="0" w:color="auto"/>
+              <w:left w:val="single" w:sz="4" w:space="0" w:color="auto"/>
+              <w:bottom w:val="single" w:sz="4" w:space="0" w:color="auto"/>
+              <w:right w:val="single" w:sz="4" w:space="0" w:color="auto"/>
+            </w:tcBorders>
+            <w:hideMark/>
+          </w:tcPr>
+          <w:p>
+            <w:r>
+              <w:t>De actor voegt een nieuwe partij toe</w:t>
+            </w:r>
+          </w:p>
+        </w:tc>
+      </w:tr>
+      <w:tr>
+        <w:tc>
+          <w:tcPr>
+            <w:tcW w:w="4531" w:type="dxa"/>
+            <w:tcBorders>
+              <w:top w:val="single" w:sz="4" w:space="0" w:color="auto"/>
+              <w:left w:val="single" w:sz="4" w:space="0" w:color="auto"/>
+              <w:bottom w:val="single" w:sz="4" w:space="0" w:color="auto"/>
+              <w:right w:val="single" w:sz="4" w:space="0" w:color="auto"/>
+            </w:tcBorders>
+            <w:hideMark/>
+          </w:tcPr>
+          <w:p>
+            <w:pPr>
+              <w:rPr>
+                <w:b/>
+                <w:bCs/>
+              </w:rPr>
+            </w:pPr>
+            <w:r>
+              <w:rPr>
+                <w:b/>
+                <w:bCs/>
+              </w:rPr>
+              <w:t>Actoren</w:t>
+            </w:r>
+          </w:p>
+        </w:tc>
+        <w:tc>
+          <w:tcPr>
+            <w:tcW w:w="4531" w:type="dxa"/>
+            <w:tcBorders>
+              <w:top w:val="single" w:sz="4" w:space="0" w:color="auto"/>
+              <w:left w:val="single" w:sz="4" w:space="0" w:color="auto"/>
+              <w:bottom w:val="single" w:sz="4" w:space="0" w:color="auto"/>
+              <w:right w:val="single" w:sz="4" w:space="0" w:color="auto"/>
+            </w:tcBorders>
+            <w:hideMark/>
+          </w:tcPr>
+          <w:p>
+            <w:r>
+              <w:t>Gebruiker</w:t>
+            </w:r>
+          </w:p>
+        </w:tc>
+      </w:tr>
+      <w:tr>
+        <w:tc>
+          <w:tcPr>
+            <w:tcW w:w="4531" w:type="dxa"/>
+            <w:tcBorders>
+              <w:top w:val="single" w:sz="4" w:space="0" w:color="auto"/>
+              <w:left w:val="single" w:sz="4" w:space="0" w:color="auto"/>
+              <w:bottom w:val="single" w:sz="4" w:space="0" w:color="auto"/>
+              <w:right w:val="single" w:sz="4" w:space="0" w:color="auto"/>
+            </w:tcBorders>
+            <w:hideMark/>
+          </w:tcPr>
+          <w:p>
+            <w:pPr>
+              <w:rPr>
+                <w:b/>
+                <w:bCs/>
+              </w:rPr>
+            </w:pPr>
+            <w:r>
+              <w:rPr>
+                <w:b/>
+                <w:bCs/>
+              </w:rPr>
+              <w:t>Aannamen</w:t>
+            </w:r>
+          </w:p>
+        </w:tc>
+        <w:tc>
+          <w:tcPr>
+            <w:tcW w:w="4531" w:type="dxa"/>
+            <w:tcBorders>
+              <w:top w:val="single" w:sz="4" w:space="0" w:color="auto"/>
+              <w:left w:val="single" w:sz="4" w:space="0" w:color="auto"/>
+              <w:bottom w:val="single" w:sz="4" w:space="0" w:color="auto"/>
+              <w:right w:val="single" w:sz="4" w:space="0" w:color="auto"/>
+            </w:tcBorders>
+          </w:tcPr>
+          <w:p/>
+        </w:tc>
+      </w:tr>
+      <w:tr>
+        <w:tc>
+          <w:tcPr>
+            <w:tcW w:w="4531" w:type="dxa"/>
+            <w:tcBorders>
+              <w:top w:val="single" w:sz="4" w:space="0" w:color="auto"/>
+              <w:left w:val="single" w:sz="4" w:space="0" w:color="auto"/>
+              <w:bottom w:val="single" w:sz="4" w:space="0" w:color="auto"/>
+              <w:right w:val="single" w:sz="4" w:space="0" w:color="auto"/>
+            </w:tcBorders>
+            <w:hideMark/>
+          </w:tcPr>
+          <w:p>
+            <w:pPr>
+              <w:rPr>
+                <w:b/>
+                <w:bCs/>
+              </w:rPr>
+            </w:pPr>
+            <w:r>
+              <w:rPr>
+                <w:b/>
+                <w:bCs/>
+              </w:rPr>
+              <w:t>Beschrijving</w:t>
+            </w:r>
+          </w:p>
+        </w:tc>
+        <w:tc>
+          <w:tcPr>
+            <w:tcW w:w="4531" w:type="dxa"/>
+            <w:tcBorders>
+              <w:top w:val="single" w:sz="4" w:space="0" w:color="auto"/>
+              <w:left w:val="single" w:sz="4" w:space="0" w:color="auto"/>
+              <w:bottom w:val="single" w:sz="4" w:space="0" w:color="auto"/>
+              <w:right w:val="single" w:sz="4" w:space="0" w:color="auto"/>
+            </w:tcBorders>
+            <w:hideMark/>
+          </w:tcPr>
+          <w:p>
+            <w:pPr>
+              <w:pStyle w:val="Lijstalinea"/>
+              <w:numPr>
+                <w:ilvl w:val="0"/>
+                <w:numId w:val="29"/>
+              </w:numPr>
+            </w:pPr>
+            <w:r>
+              <w:t>De actor voert de benodigde data in</w:t>
+            </w:r>
+          </w:p>
+          <w:p>
+            <w:pPr>
+              <w:pStyle w:val="Lijstalinea"/>
+              <w:numPr>
+                <w:ilvl w:val="0"/>
+                <w:numId w:val="29"/>
+              </w:numPr>
+            </w:pPr>
+            <w:r>
+              <w:t>Het systeem verwerkt de ingevulde data</w:t>
+            </w:r>
+          </w:p>
+          <w:p>
+            <w:pPr>
+              <w:pStyle w:val="Lijstalinea"/>
+              <w:numPr>
+                <w:ilvl w:val="0"/>
+                <w:numId w:val="29"/>
+              </w:numPr>
+            </w:pPr>
+            <w:r>
+              <w:t>Het systeem zet de data in de database</w:t>
+            </w:r>
+          </w:p>
+        </w:tc>
+      </w:tr>
+      <w:tr>
+        <w:tc>
+          <w:tcPr>
+            <w:tcW w:w="4531" w:type="dxa"/>
+            <w:tcBorders>
+              <w:top w:val="single" w:sz="4" w:space="0" w:color="auto"/>
+              <w:left w:val="single" w:sz="4" w:space="0" w:color="auto"/>
+              <w:bottom w:val="single" w:sz="4" w:space="0" w:color="auto"/>
+              <w:right w:val="single" w:sz="4" w:space="0" w:color="auto"/>
+            </w:tcBorders>
+            <w:hideMark/>
+          </w:tcPr>
+          <w:p>
+            <w:pPr>
+              <w:rPr>
+                <w:b/>
+                <w:bCs/>
+              </w:rPr>
+            </w:pPr>
+            <w:r>
+              <w:rPr>
+                <w:b/>
+                <w:bCs/>
+              </w:rPr>
+              <w:t>Uitzondering</w:t>
+            </w:r>
+          </w:p>
+        </w:tc>
+        <w:tc>
+          <w:tcPr>
+            <w:tcW w:w="4531" w:type="dxa"/>
+            <w:tcBorders>
+              <w:top w:val="single" w:sz="4" w:space="0" w:color="auto"/>
+              <w:left w:val="single" w:sz="4" w:space="0" w:color="auto"/>
+              <w:bottom w:val="single" w:sz="4" w:space="0" w:color="auto"/>
+              <w:right w:val="single" w:sz="4" w:space="0" w:color="auto"/>
+            </w:tcBorders>
+          </w:tcPr>
+          <w:p>
+            <w:r>
+              <w:t>[2] Er komt data overeen met een bestaande partij</w:t>
+            </w:r>
+          </w:p>
+        </w:tc>
+      </w:tr>
+      <w:tr>
+        <w:tc>
+          <w:tcPr>
+            <w:tcW w:w="4531" w:type="dxa"/>
+            <w:tcBorders>
+              <w:top w:val="single" w:sz="4" w:space="0" w:color="auto"/>
+              <w:left w:val="single" w:sz="4" w:space="0" w:color="auto"/>
+              <w:bottom w:val="single" w:sz="4" w:space="0" w:color="auto"/>
+              <w:right w:val="single" w:sz="4" w:space="0" w:color="auto"/>
+            </w:tcBorders>
+            <w:hideMark/>
+          </w:tcPr>
+          <w:p>
+            <w:pPr>
+              <w:rPr>
+                <w:b/>
+                <w:bCs/>
+              </w:rPr>
+            </w:pPr>
+            <w:r>
+              <w:rPr>
+                <w:b/>
+                <w:bCs/>
+              </w:rPr>
+              <w:t>Resultaat</w:t>
+            </w:r>
+          </w:p>
+        </w:tc>
+        <w:tc>
+          <w:tcPr>
+            <w:tcW w:w="4531" w:type="dxa"/>
+            <w:tcBorders>
+              <w:top w:val="single" w:sz="4" w:space="0" w:color="auto"/>
+              <w:left w:val="single" w:sz="4" w:space="0" w:color="auto"/>
+              <w:bottom w:val="single" w:sz="4" w:space="0" w:color="auto"/>
+              <w:right w:val="single" w:sz="4" w:space="0" w:color="auto"/>
+            </w:tcBorders>
+            <w:hideMark/>
+          </w:tcPr>
+          <w:p>
+            <w:r>
+              <w:t>Er wordt een nieuwe partij gemaakt en in de database gezet</w:t>
+            </w:r>
+          </w:p>
+        </w:tc>
+      </w:tr>
+    </w:tbl>
+    <w:p/>
+    <w:tbl>
+      <w:tblPr>
+        <w:tblStyle w:val="Tabelraster"/>
+        <w:tblW w:w="0" w:type="auto"/>
+        <w:tblLook w:val="04A0" w:firstRow="1" w:lastRow="0" w:firstColumn="1" w:lastColumn="0" w:noHBand="0" w:noVBand="1"/>
+      </w:tblPr>
+      <w:tblGrid>
+        <w:gridCol w:w="4531"/>
+        <w:gridCol w:w="4531"/>
+      </w:tblGrid>
+      <w:tr>
+        <w:tc>
+          <w:tcPr>
+            <w:tcW w:w="4531" w:type="dxa"/>
+            <w:tcBorders>
+              <w:top w:val="single" w:sz="4" w:space="0" w:color="auto"/>
+              <w:left w:val="single" w:sz="4" w:space="0" w:color="auto"/>
+              <w:bottom w:val="single" w:sz="4" w:space="0" w:color="auto"/>
+              <w:right w:val="single" w:sz="4" w:space="0" w:color="auto"/>
+            </w:tcBorders>
+            <w:hideMark/>
+          </w:tcPr>
+          <w:p>
+            <w:pPr>
+              <w:rPr>
+                <w:b/>
+                <w:bCs/>
+              </w:rPr>
+            </w:pPr>
+            <w:r>
+              <w:rPr>
+                <w:b/>
+                <w:bCs/>
+              </w:rPr>
+              <w:t>Naam</w:t>
+            </w:r>
+          </w:p>
+        </w:tc>
+        <w:tc>
+          <w:tcPr>
+            <w:tcW w:w="4531" w:type="dxa"/>
+            <w:tcBorders>
+              <w:top w:val="single" w:sz="4" w:space="0" w:color="auto"/>
+              <w:left w:val="single" w:sz="4" w:space="0" w:color="auto"/>
+              <w:bottom w:val="single" w:sz="4" w:space="0" w:color="auto"/>
+              <w:right w:val="single" w:sz="4" w:space="0" w:color="auto"/>
+            </w:tcBorders>
+            <w:hideMark/>
+          </w:tcPr>
+          <w:p>
+            <w:r>
+              <w:t>Gegevens van partij aanpassen</w:t>
+            </w:r>
+          </w:p>
+        </w:tc>
+      </w:tr>
+      <w:tr>
+        <w:tc>
+          <w:tcPr>
+            <w:tcW w:w="4531" w:type="dxa"/>
+            <w:tcBorders>
+              <w:top w:val="single" w:sz="4" w:space="0" w:color="auto"/>
+              <w:left w:val="single" w:sz="4" w:space="0" w:color="auto"/>
+              <w:bottom w:val="single" w:sz="4" w:space="0" w:color="auto"/>
+              <w:right w:val="single" w:sz="4" w:space="0" w:color="auto"/>
+            </w:tcBorders>
+            <w:hideMark/>
+          </w:tcPr>
+          <w:p>
+            <w:pPr>
+              <w:rPr>
+                <w:b/>
+                <w:bCs/>
+              </w:rPr>
+            </w:pPr>
+            <w:r>
+              <w:rPr>
+                <w:b/>
+                <w:bCs/>
+              </w:rPr>
+              <w:t>Samenvatting</w:t>
+            </w:r>
+          </w:p>
+        </w:tc>
+        <w:tc>
+          <w:tcPr>
+            <w:tcW w:w="4531" w:type="dxa"/>
+            <w:tcBorders>
+              <w:top w:val="single" w:sz="4" w:space="0" w:color="auto"/>
+              <w:left w:val="single" w:sz="4" w:space="0" w:color="auto"/>
+              <w:bottom w:val="single" w:sz="4" w:space="0" w:color="auto"/>
+              <w:right w:val="single" w:sz="4" w:space="0" w:color="auto"/>
+            </w:tcBorders>
+            <w:hideMark/>
+          </w:tcPr>
+          <w:p>
+            <w:r>
+              <w:t>De actor past de gegevens van een bestaande partij aan</w:t>
+            </w:r>
+          </w:p>
+        </w:tc>
+      </w:tr>
+      <w:tr>
+        <w:tc>
+          <w:tcPr>
+            <w:tcW w:w="4531" w:type="dxa"/>
+            <w:tcBorders>
+              <w:top w:val="single" w:sz="4" w:space="0" w:color="auto"/>
+              <w:left w:val="single" w:sz="4" w:space="0" w:color="auto"/>
+              <w:bottom w:val="single" w:sz="4" w:space="0" w:color="auto"/>
+              <w:right w:val="single" w:sz="4" w:space="0" w:color="auto"/>
+            </w:tcBorders>
+            <w:hideMark/>
+          </w:tcPr>
+          <w:p>
+            <w:pPr>
+              <w:rPr>
+                <w:b/>
+                <w:bCs/>
+              </w:rPr>
+            </w:pPr>
+            <w:r>
+              <w:rPr>
+                <w:b/>
+                <w:bCs/>
+              </w:rPr>
+              <w:t>Actoren</w:t>
+            </w:r>
+          </w:p>
+        </w:tc>
+        <w:tc>
+          <w:tcPr>
+            <w:tcW w:w="4531" w:type="dxa"/>
+            <w:tcBorders>
+              <w:top w:val="single" w:sz="4" w:space="0" w:color="auto"/>
+              <w:left w:val="single" w:sz="4" w:space="0" w:color="auto"/>
+              <w:bottom w:val="single" w:sz="4" w:space="0" w:color="auto"/>
+              <w:right w:val="single" w:sz="4" w:space="0" w:color="auto"/>
+            </w:tcBorders>
+            <w:hideMark/>
+          </w:tcPr>
+          <w:p>
+            <w:r>
+              <w:t>Gebruiker</w:t>
+            </w:r>
+          </w:p>
+        </w:tc>
+      </w:tr>
+      <w:tr>
+        <w:tc>
+          <w:tcPr>
+            <w:tcW w:w="4531" w:type="dxa"/>
+            <w:tcBorders>
+              <w:top w:val="single" w:sz="4" w:space="0" w:color="auto"/>
+              <w:left w:val="single" w:sz="4" w:space="0" w:color="auto"/>
+              <w:bottom w:val="single" w:sz="4" w:space="0" w:color="auto"/>
+              <w:right w:val="single" w:sz="4" w:space="0" w:color="auto"/>
+            </w:tcBorders>
+            <w:hideMark/>
+          </w:tcPr>
+          <w:p>
+            <w:pPr>
+              <w:rPr>
+                <w:b/>
+                <w:bCs/>
+              </w:rPr>
+            </w:pPr>
+            <w:r>
+              <w:rPr>
+                <w:b/>
+                <w:bCs/>
+              </w:rPr>
+              <w:t>Aannamen</w:t>
+            </w:r>
+          </w:p>
+        </w:tc>
+        <w:tc>
+          <w:tcPr>
+            <w:tcW w:w="4531" w:type="dxa"/>
+            <w:tcBorders>
+              <w:top w:val="single" w:sz="4" w:space="0" w:color="auto"/>
+              <w:left w:val="single" w:sz="4" w:space="0" w:color="auto"/>
+              <w:bottom w:val="single" w:sz="4" w:space="0" w:color="auto"/>
+              <w:right w:val="single" w:sz="4" w:space="0" w:color="auto"/>
+            </w:tcBorders>
+            <w:hideMark/>
+          </w:tcPr>
+          <w:p/>
+        </w:tc>
+      </w:tr>
+      <w:tr>
+        <w:tc>
+          <w:tcPr>
+            <w:tcW w:w="4531" w:type="dxa"/>
+            <w:tcBorders>
+              <w:top w:val="single" w:sz="4" w:space="0" w:color="auto"/>
+              <w:left w:val="single" w:sz="4" w:space="0" w:color="auto"/>
+              <w:bottom w:val="single" w:sz="4" w:space="0" w:color="auto"/>
+              <w:right w:val="single" w:sz="4" w:space="0" w:color="auto"/>
+            </w:tcBorders>
+            <w:hideMark/>
+          </w:tcPr>
+          <w:p>
+            <w:pPr>
+              <w:rPr>
+                <w:b/>
+                <w:bCs/>
+              </w:rPr>
+            </w:pPr>
+            <w:r>
+              <w:rPr>
+                <w:b/>
+                <w:bCs/>
+              </w:rPr>
+              <w:t>Beschrijving</w:t>
+            </w:r>
+          </w:p>
+        </w:tc>
+        <w:tc>
+          <w:tcPr>
+            <w:tcW w:w="4531" w:type="dxa"/>
+            <w:tcBorders>
+              <w:top w:val="single" w:sz="4" w:space="0" w:color="auto"/>
+              <w:left w:val="single" w:sz="4" w:space="0" w:color="auto"/>
+              <w:bottom w:val="single" w:sz="4" w:space="0" w:color="auto"/>
+              <w:right w:val="single" w:sz="4" w:space="0" w:color="auto"/>
+            </w:tcBorders>
+            <w:hideMark/>
+          </w:tcPr>
+          <w:p>
+            <w:pPr>
+              <w:pStyle w:val="Lijstalinea"/>
+              <w:numPr>
+                <w:ilvl w:val="0"/>
+                <w:numId w:val="30"/>
+              </w:numPr>
+            </w:pPr>
+            <w:r>
+              <w:t>De actor kiest de aan te passen partij</w:t>
+            </w:r>
+          </w:p>
+          <w:p>
+            <w:pPr>
+              <w:pStyle w:val="Lijstalinea"/>
+              <w:numPr>
+                <w:ilvl w:val="0"/>
+                <w:numId w:val="30"/>
+              </w:numPr>
+            </w:pPr>
+            <w:r>
+              <w:t>De actor past de gegevens aan</w:t>
+            </w:r>
+          </w:p>
+          <w:p>
+            <w:pPr>
+              <w:pStyle w:val="Lijstalinea"/>
+              <w:numPr>
+                <w:ilvl w:val="0"/>
+                <w:numId w:val="30"/>
+              </w:numPr>
+            </w:pPr>
+            <w:r>
+              <w:t>Het systeem verwerkt deze gegevens en past het aan in de database</w:t>
+            </w:r>
+          </w:p>
+        </w:tc>
+      </w:tr>
+      <w:tr>
+        <w:tc>
+          <w:tcPr>
+            <w:tcW w:w="4531" w:type="dxa"/>
+            <w:tcBorders>
+              <w:top w:val="single" w:sz="4" w:space="0" w:color="auto"/>
+              <w:left w:val="single" w:sz="4" w:space="0" w:color="auto"/>
+              <w:bottom w:val="single" w:sz="4" w:space="0" w:color="auto"/>
+              <w:right w:val="single" w:sz="4" w:space="0" w:color="auto"/>
+            </w:tcBorders>
+            <w:hideMark/>
+          </w:tcPr>
+          <w:p>
+            <w:pPr>
+              <w:rPr>
+                <w:b/>
+                <w:bCs/>
+              </w:rPr>
+            </w:pPr>
+            <w:r>
+              <w:rPr>
+                <w:b/>
+                <w:bCs/>
+              </w:rPr>
+              <w:t>Uitzondering</w:t>
+            </w:r>
+          </w:p>
+        </w:tc>
+        <w:tc>
+          <w:tcPr>
+            <w:tcW w:w="4531" w:type="dxa"/>
+            <w:tcBorders>
+              <w:top w:val="single" w:sz="4" w:space="0" w:color="auto"/>
+              <w:left w:val="single" w:sz="4" w:space="0" w:color="auto"/>
+              <w:bottom w:val="single" w:sz="4" w:space="0" w:color="auto"/>
+              <w:right w:val="single" w:sz="4" w:space="0" w:color="auto"/>
+            </w:tcBorders>
+          </w:tcPr>
+          <w:p>
+            <w:r>
+              <w:t xml:space="preserve">[3] </w:t>
+            </w:r>
+            <w:r>
+              <w:t>Er komt data overeen met een bestaande partij</w:t>
+            </w:r>
+          </w:p>
+        </w:tc>
+      </w:tr>
+      <w:tr>
+        <w:tc>
+          <w:tcPr>
+            <w:tcW w:w="4531" w:type="dxa"/>
+            <w:tcBorders>
+              <w:top w:val="single" w:sz="4" w:space="0" w:color="auto"/>
+              <w:left w:val="single" w:sz="4" w:space="0" w:color="auto"/>
+              <w:bottom w:val="single" w:sz="4" w:space="0" w:color="auto"/>
+              <w:right w:val="single" w:sz="4" w:space="0" w:color="auto"/>
+            </w:tcBorders>
+            <w:hideMark/>
+          </w:tcPr>
+          <w:p>
+            <w:pPr>
+              <w:rPr>
+                <w:b/>
+                <w:bCs/>
+              </w:rPr>
+            </w:pPr>
+            <w:r>
+              <w:rPr>
+                <w:b/>
+                <w:bCs/>
+              </w:rPr>
+              <w:t>Resultaat</w:t>
+            </w:r>
+          </w:p>
+        </w:tc>
+        <w:tc>
+          <w:tcPr>
+            <w:tcW w:w="4531" w:type="dxa"/>
+            <w:tcBorders>
+              <w:top w:val="single" w:sz="4" w:space="0" w:color="auto"/>
+              <w:left w:val="single" w:sz="4" w:space="0" w:color="auto"/>
+              <w:bottom w:val="single" w:sz="4" w:space="0" w:color="auto"/>
+              <w:right w:val="single" w:sz="4" w:space="0" w:color="auto"/>
+            </w:tcBorders>
+            <w:hideMark/>
+          </w:tcPr>
+          <w:p>
+            <w:r>
+              <w:t>De gegevens van de partij worden aangepast in de database</w:t>
+            </w:r>
+          </w:p>
+        </w:tc>
+      </w:tr>
+    </w:tbl>
+    <w:p/>
+    <w:p/>
+    <w:tbl>
+      <w:tblPr>
+        <w:tblStyle w:val="Tabelraster"/>
+        <w:tblW w:w="0" w:type="auto"/>
+        <w:tblLook w:val="04A0" w:firstRow="1" w:lastRow="0" w:firstColumn="1" w:lastColumn="0" w:noHBand="0" w:noVBand="1"/>
+      </w:tblPr>
+      <w:tblGrid>
+        <w:gridCol w:w="4531"/>
+        <w:gridCol w:w="4531"/>
+      </w:tblGrid>
+      <w:tr>
+        <w:tc>
+          <w:tcPr>
+            <w:tcW w:w="4531" w:type="dxa"/>
+            <w:tcBorders>
+              <w:top w:val="single" w:sz="4" w:space="0" w:color="auto"/>
+              <w:left w:val="single" w:sz="4" w:space="0" w:color="auto"/>
+              <w:bottom w:val="single" w:sz="4" w:space="0" w:color="auto"/>
+              <w:right w:val="single" w:sz="4" w:space="0" w:color="auto"/>
+            </w:tcBorders>
+            <w:hideMark/>
+          </w:tcPr>
+          <w:p>
+            <w:pPr>
+              <w:rPr>
+                <w:b/>
+                <w:bCs/>
+              </w:rPr>
+            </w:pPr>
+            <w:r>
+              <w:rPr>
+                <w:b/>
+                <w:bCs/>
+              </w:rPr>
+              <w:lastRenderedPageBreak/>
+              <w:t>Naam</w:t>
+            </w:r>
+          </w:p>
+        </w:tc>
+        <w:tc>
+          <w:tcPr>
+            <w:tcW w:w="4531" w:type="dxa"/>
+            <w:tcBorders>
+              <w:top w:val="single" w:sz="4" w:space="0" w:color="auto"/>
+              <w:left w:val="single" w:sz="4" w:space="0" w:color="auto"/>
+              <w:bottom w:val="single" w:sz="4" w:space="0" w:color="auto"/>
+              <w:right w:val="single" w:sz="4" w:space="0" w:color="auto"/>
+            </w:tcBorders>
+            <w:hideMark/>
+          </w:tcPr>
+          <w:p>
+            <w:r>
+              <w:t>Export van gemaakte coalitie maken</w:t>
+            </w:r>
+          </w:p>
+        </w:tc>
+      </w:tr>
+      <w:tr>
+        <w:tc>
+          <w:tcPr>
+            <w:tcW w:w="4531" w:type="dxa"/>
+            <w:tcBorders>
+              <w:top w:val="single" w:sz="4" w:space="0" w:color="auto"/>
+              <w:left w:val="single" w:sz="4" w:space="0" w:color="auto"/>
+              <w:bottom w:val="single" w:sz="4" w:space="0" w:color="auto"/>
+              <w:right w:val="single" w:sz="4" w:space="0" w:color="auto"/>
+            </w:tcBorders>
+            <w:hideMark/>
+          </w:tcPr>
+          <w:p>
+            <w:pPr>
+              <w:rPr>
+                <w:b/>
+                <w:bCs/>
+              </w:rPr>
+            </w:pPr>
+            <w:r>
+              <w:rPr>
+                <w:b/>
+                <w:bCs/>
+              </w:rPr>
+              <w:t>Samenvatting</w:t>
+            </w:r>
+          </w:p>
+        </w:tc>
+        <w:tc>
+          <w:tcPr>
+            <w:tcW w:w="4531" w:type="dxa"/>
+            <w:tcBorders>
+              <w:top w:val="single" w:sz="4" w:space="0" w:color="auto"/>
+              <w:left w:val="single" w:sz="4" w:space="0" w:color="auto"/>
+              <w:bottom w:val="single" w:sz="4" w:space="0" w:color="auto"/>
+              <w:right w:val="single" w:sz="4" w:space="0" w:color="auto"/>
+            </w:tcBorders>
+            <w:hideMark/>
+          </w:tcPr>
+          <w:p>
+            <w:r>
+              <w:t xml:space="preserve">Er wordt een export gemaakt van de gekozen coalitie </w:t>
+            </w:r>
+          </w:p>
+        </w:tc>
+      </w:tr>
+      <w:tr>
+        <w:tc>
+          <w:tcPr>
+            <w:tcW w:w="4531" w:type="dxa"/>
+            <w:tcBorders>
+              <w:top w:val="single" w:sz="4" w:space="0" w:color="auto"/>
+              <w:left w:val="single" w:sz="4" w:space="0" w:color="auto"/>
+              <w:bottom w:val="single" w:sz="4" w:space="0" w:color="auto"/>
+              <w:right w:val="single" w:sz="4" w:space="0" w:color="auto"/>
+            </w:tcBorders>
+            <w:hideMark/>
+          </w:tcPr>
+          <w:p>
+            <w:pPr>
+              <w:rPr>
+                <w:b/>
+                <w:bCs/>
+              </w:rPr>
+            </w:pPr>
+            <w:r>
+              <w:rPr>
+                <w:b/>
+                <w:bCs/>
+              </w:rPr>
+              <w:t>Actoren</w:t>
+            </w:r>
+          </w:p>
+        </w:tc>
+        <w:tc>
+          <w:tcPr>
+            <w:tcW w:w="4531" w:type="dxa"/>
+            <w:tcBorders>
+              <w:top w:val="single" w:sz="4" w:space="0" w:color="auto"/>
+              <w:left w:val="single" w:sz="4" w:space="0" w:color="auto"/>
+              <w:bottom w:val="single" w:sz="4" w:space="0" w:color="auto"/>
+              <w:right w:val="single" w:sz="4" w:space="0" w:color="auto"/>
+            </w:tcBorders>
+            <w:hideMark/>
+          </w:tcPr>
+          <w:p>
+            <w:r>
+              <w:t>Gebruiker</w:t>
+            </w:r>
+          </w:p>
+        </w:tc>
+      </w:tr>
+      <w:tr>
+        <w:tc>
+          <w:tcPr>
+            <w:tcW w:w="4531" w:type="dxa"/>
+            <w:tcBorders>
+              <w:top w:val="single" w:sz="4" w:space="0" w:color="auto"/>
+              <w:left w:val="single" w:sz="4" w:space="0" w:color="auto"/>
+              <w:bottom w:val="single" w:sz="4" w:space="0" w:color="auto"/>
+              <w:right w:val="single" w:sz="4" w:space="0" w:color="auto"/>
+            </w:tcBorders>
+            <w:hideMark/>
+          </w:tcPr>
+          <w:p>
+            <w:pPr>
+              <w:rPr>
+                <w:b/>
+                <w:bCs/>
+              </w:rPr>
+            </w:pPr>
+            <w:r>
+              <w:rPr>
+                <w:b/>
+                <w:bCs/>
+              </w:rPr>
+              <w:t>Aannamen</w:t>
+            </w:r>
+          </w:p>
+        </w:tc>
+        <w:tc>
+          <w:tcPr>
+            <w:tcW w:w="4531" w:type="dxa"/>
+            <w:tcBorders>
+              <w:top w:val="single" w:sz="4" w:space="0" w:color="auto"/>
+              <w:left w:val="single" w:sz="4" w:space="0" w:color="auto"/>
+              <w:bottom w:val="single" w:sz="4" w:space="0" w:color="auto"/>
+              <w:right w:val="single" w:sz="4" w:space="0" w:color="auto"/>
+            </w:tcBorders>
+            <w:hideMark/>
+          </w:tcPr>
+          <w:p>
+            <w:r>
+              <w:t>Selectie van partijen is gemaakt</w:t>
+            </w:r>
+          </w:p>
+        </w:tc>
+      </w:tr>
+      <w:tr>
+        <w:tc>
+          <w:tcPr>
+            <w:tcW w:w="4531" w:type="dxa"/>
+            <w:tcBorders>
+              <w:top w:val="single" w:sz="4" w:space="0" w:color="auto"/>
+              <w:left w:val="single" w:sz="4" w:space="0" w:color="auto"/>
+              <w:bottom w:val="single" w:sz="4" w:space="0" w:color="auto"/>
+              <w:right w:val="single" w:sz="4" w:space="0" w:color="auto"/>
+            </w:tcBorders>
+            <w:hideMark/>
+          </w:tcPr>
+          <w:p>
+            <w:pPr>
+              <w:rPr>
+                <w:b/>
+                <w:bCs/>
+              </w:rPr>
+            </w:pPr>
+            <w:r>
+              <w:rPr>
+                <w:b/>
+                <w:bCs/>
+              </w:rPr>
+              <w:t>Beschrijving</w:t>
+            </w:r>
+          </w:p>
+        </w:tc>
+        <w:tc>
+          <w:tcPr>
+            <w:tcW w:w="4531" w:type="dxa"/>
+            <w:tcBorders>
+              <w:top w:val="single" w:sz="4" w:space="0" w:color="auto"/>
+              <w:left w:val="single" w:sz="4" w:space="0" w:color="auto"/>
+              <w:bottom w:val="single" w:sz="4" w:space="0" w:color="auto"/>
+              <w:right w:val="single" w:sz="4" w:space="0" w:color="auto"/>
+            </w:tcBorders>
+            <w:hideMark/>
+          </w:tcPr>
+          <w:p>
+            <w:pPr>
+              <w:pStyle w:val="Lijstalinea"/>
+              <w:numPr>
+                <w:ilvl w:val="0"/>
+                <w:numId w:val="31"/>
+              </w:numPr>
+            </w:pPr>
+            <w:r>
+              <w:t>De actor kiest ervoor om een export aan te maken</w:t>
+            </w:r>
+          </w:p>
+          <w:p>
+            <w:pPr>
+              <w:pStyle w:val="Lijstalinea"/>
+              <w:numPr>
+                <w:ilvl w:val="0"/>
+                <w:numId w:val="31"/>
+              </w:numPr>
+            </w:pPr>
+            <w:r>
+              <w:t>Het systeem maakt de export</w:t>
+            </w:r>
+          </w:p>
+        </w:tc>
+      </w:tr>
+      <w:tr>
+        <w:trPr>
+          <w:trHeight w:val="333"/>
+        </w:trPr>
+        <w:tc>
+          <w:tcPr>
+            <w:tcW w:w="4531" w:type="dxa"/>
+            <w:tcBorders>
+              <w:top w:val="single" w:sz="4" w:space="0" w:color="auto"/>
+              <w:left w:val="single" w:sz="4" w:space="0" w:color="auto"/>
+              <w:bottom w:val="single" w:sz="4" w:space="0" w:color="auto"/>
+              <w:right w:val="single" w:sz="4" w:space="0" w:color="auto"/>
+            </w:tcBorders>
+            <w:hideMark/>
+          </w:tcPr>
+          <w:p>
+            <w:pPr>
+              <w:rPr>
+                <w:b/>
+                <w:bCs/>
+              </w:rPr>
+            </w:pPr>
+            <w:r>
+              <w:rPr>
+                <w:b/>
+                <w:bCs/>
+              </w:rPr>
+              <w:t>Uitzondering</w:t>
+            </w:r>
+          </w:p>
+        </w:tc>
+        <w:tc>
+          <w:tcPr>
+            <w:tcW w:w="4531" w:type="dxa"/>
+            <w:tcBorders>
+              <w:top w:val="single" w:sz="4" w:space="0" w:color="auto"/>
+              <w:left w:val="single" w:sz="4" w:space="0" w:color="auto"/>
+              <w:bottom w:val="single" w:sz="4" w:space="0" w:color="auto"/>
+              <w:right w:val="single" w:sz="4" w:space="0" w:color="auto"/>
+            </w:tcBorders>
+          </w:tcPr>
+          <w:p/>
+        </w:tc>
+      </w:tr>
+      <w:tr>
+        <w:tc>
+          <w:tcPr>
+            <w:tcW w:w="4531" w:type="dxa"/>
+            <w:tcBorders>
+              <w:top w:val="single" w:sz="4" w:space="0" w:color="auto"/>
+              <w:left w:val="single" w:sz="4" w:space="0" w:color="auto"/>
+              <w:bottom w:val="single" w:sz="4" w:space="0" w:color="auto"/>
+              <w:right w:val="single" w:sz="4" w:space="0" w:color="auto"/>
+            </w:tcBorders>
+            <w:hideMark/>
+          </w:tcPr>
+          <w:p>
+            <w:pPr>
+              <w:rPr>
+                <w:b/>
+                <w:bCs/>
+              </w:rPr>
+            </w:pPr>
+            <w:r>
+              <w:rPr>
+                <w:b/>
+                <w:bCs/>
+              </w:rPr>
+              <w:t>Resultaat</w:t>
+            </w:r>
+          </w:p>
+        </w:tc>
+        <w:tc>
+          <w:tcPr>
+            <w:tcW w:w="4531" w:type="dxa"/>
+            <w:tcBorders>
+              <w:top w:val="single" w:sz="4" w:space="0" w:color="auto"/>
+              <w:left w:val="single" w:sz="4" w:space="0" w:color="auto"/>
+              <w:bottom w:val="single" w:sz="4" w:space="0" w:color="auto"/>
+              <w:right w:val="single" w:sz="4" w:space="0" w:color="auto"/>
+            </w:tcBorders>
+            <w:hideMark/>
+          </w:tcPr>
+          <w:p>
+            <w:r>
+              <w:t>De export wordt gemaakt</w:t>
+            </w:r>
+          </w:p>
+        </w:tc>
+      </w:tr>
+    </w:tbl>
+    <w:p/>
+    <w:tbl>
+      <w:tblPr>
+        <w:tblStyle w:val="Tabelraster"/>
+        <w:tblW w:w="0" w:type="auto"/>
+        <w:tblLook w:val="04A0" w:firstRow="1" w:lastRow="0" w:firstColumn="1" w:lastColumn="0" w:noHBand="0" w:noVBand="1"/>
+      </w:tblPr>
+      <w:tblGrid>
+        <w:gridCol w:w="4531"/>
+        <w:gridCol w:w="4531"/>
+      </w:tblGrid>
+      <w:tr>
+        <w:tc>
+          <w:tcPr>
+            <w:tcW w:w="4531" w:type="dxa"/>
+            <w:tcBorders>
+              <w:top w:val="single" w:sz="4" w:space="0" w:color="auto"/>
+              <w:left w:val="single" w:sz="4" w:space="0" w:color="auto"/>
+              <w:bottom w:val="single" w:sz="4" w:space="0" w:color="auto"/>
+              <w:right w:val="single" w:sz="4" w:space="0" w:color="auto"/>
+            </w:tcBorders>
+            <w:hideMark/>
+          </w:tcPr>
+          <w:p>
+            <w:pPr>
+              <w:rPr>
+                <w:b/>
+                <w:bCs/>
+              </w:rPr>
+            </w:pPr>
+            <w:r>
+              <w:rPr>
+                <w:b/>
+                <w:bCs/>
+              </w:rPr>
+              <w:t>Naam</w:t>
+            </w:r>
+          </w:p>
+        </w:tc>
+        <w:tc>
+          <w:tcPr>
+            <w:tcW w:w="4531" w:type="dxa"/>
+            <w:tcBorders>
+              <w:top w:val="single" w:sz="4" w:space="0" w:color="auto"/>
+              <w:left w:val="single" w:sz="4" w:space="0" w:color="auto"/>
+              <w:bottom w:val="single" w:sz="4" w:space="0" w:color="auto"/>
+              <w:right w:val="single" w:sz="4" w:space="0" w:color="auto"/>
+            </w:tcBorders>
+            <w:hideMark/>
+          </w:tcPr>
+          <w:p>
+            <w:r>
+              <w:t>Coalitie opslaan</w:t>
+            </w:r>
+          </w:p>
+        </w:tc>
+      </w:tr>
+      <w:tr>
+        <w:tc>
+          <w:tcPr>
+            <w:tcW w:w="4531" w:type="dxa"/>
+            <w:tcBorders>
+              <w:top w:val="single" w:sz="4" w:space="0" w:color="auto"/>
+              <w:left w:val="single" w:sz="4" w:space="0" w:color="auto"/>
+              <w:bottom w:val="single" w:sz="4" w:space="0" w:color="auto"/>
+              <w:right w:val="single" w:sz="4" w:space="0" w:color="auto"/>
+            </w:tcBorders>
+            <w:hideMark/>
+          </w:tcPr>
+          <w:p>
+            <w:pPr>
+              <w:rPr>
+                <w:b/>
+                <w:bCs/>
+              </w:rPr>
+            </w:pPr>
+            <w:r>
+              <w:rPr>
+                <w:b/>
+                <w:bCs/>
+              </w:rPr>
+              <w:t>Samenvatting</w:t>
+            </w:r>
+          </w:p>
+        </w:tc>
+        <w:tc>
+          <w:tcPr>
+            <w:tcW w:w="4531" w:type="dxa"/>
+            <w:tcBorders>
+              <w:top w:val="single" w:sz="4" w:space="0" w:color="auto"/>
+              <w:left w:val="single" w:sz="4" w:space="0" w:color="auto"/>
+              <w:bottom w:val="single" w:sz="4" w:space="0" w:color="auto"/>
+              <w:right w:val="single" w:sz="4" w:space="0" w:color="auto"/>
+            </w:tcBorders>
+            <w:hideMark/>
+          </w:tcPr>
+          <w:p>
+            <w:r>
+              <w:t>De actor slaat zijn selectie van partijen op als coalitie</w:t>
+            </w:r>
+          </w:p>
+        </w:tc>
+      </w:tr>
+      <w:tr>
+        <w:tc>
+          <w:tcPr>
+            <w:tcW w:w="4531" w:type="dxa"/>
+            <w:tcBorders>
+              <w:top w:val="single" w:sz="4" w:space="0" w:color="auto"/>
+              <w:left w:val="single" w:sz="4" w:space="0" w:color="auto"/>
+              <w:bottom w:val="single" w:sz="4" w:space="0" w:color="auto"/>
+              <w:right w:val="single" w:sz="4" w:space="0" w:color="auto"/>
+            </w:tcBorders>
+            <w:hideMark/>
+          </w:tcPr>
+          <w:p>
+            <w:pPr>
+              <w:rPr>
+                <w:b/>
+                <w:bCs/>
+              </w:rPr>
+            </w:pPr>
+            <w:r>
+              <w:rPr>
+                <w:b/>
+                <w:bCs/>
+              </w:rPr>
+              <w:t>Actoren</w:t>
+            </w:r>
+          </w:p>
+        </w:tc>
+        <w:tc>
+          <w:tcPr>
+            <w:tcW w:w="4531" w:type="dxa"/>
+            <w:tcBorders>
+              <w:top w:val="single" w:sz="4" w:space="0" w:color="auto"/>
+              <w:left w:val="single" w:sz="4" w:space="0" w:color="auto"/>
+              <w:bottom w:val="single" w:sz="4" w:space="0" w:color="auto"/>
+              <w:right w:val="single" w:sz="4" w:space="0" w:color="auto"/>
+            </w:tcBorders>
+            <w:hideMark/>
+          </w:tcPr>
+          <w:p>
+            <w:r>
+              <w:t>Gebruiker</w:t>
+            </w:r>
+          </w:p>
+        </w:tc>
+      </w:tr>
+      <w:tr>
+        <w:tc>
+          <w:tcPr>
+            <w:tcW w:w="4531" w:type="dxa"/>
+            <w:tcBorders>
+              <w:top w:val="single" w:sz="4" w:space="0" w:color="auto"/>
+              <w:left w:val="single" w:sz="4" w:space="0" w:color="auto"/>
+              <w:bottom w:val="single" w:sz="4" w:space="0" w:color="auto"/>
+              <w:right w:val="single" w:sz="4" w:space="0" w:color="auto"/>
+            </w:tcBorders>
+            <w:hideMark/>
+          </w:tcPr>
+          <w:p>
+            <w:pPr>
+              <w:rPr>
+                <w:b/>
+                <w:bCs/>
+              </w:rPr>
+            </w:pPr>
+            <w:r>
+              <w:rPr>
+                <w:b/>
+                <w:bCs/>
+              </w:rPr>
+              <w:t>Aannamen</w:t>
+            </w:r>
+          </w:p>
+        </w:tc>
+        <w:tc>
+          <w:tcPr>
+            <w:tcW w:w="4531" w:type="dxa"/>
+            <w:tcBorders>
+              <w:top w:val="single" w:sz="4" w:space="0" w:color="auto"/>
+              <w:left w:val="single" w:sz="4" w:space="0" w:color="auto"/>
+              <w:bottom w:val="single" w:sz="4" w:space="0" w:color="auto"/>
+              <w:right w:val="single" w:sz="4" w:space="0" w:color="auto"/>
+            </w:tcBorders>
+            <w:hideMark/>
+          </w:tcPr>
+          <w:p>
+            <w:r>
+              <w:t>Selectie van partijen is gemaakt</w:t>
+            </w:r>
+          </w:p>
+        </w:tc>
+      </w:tr>
+      <w:tr>
+        <w:tc>
+          <w:tcPr>
+            <w:tcW w:w="4531" w:type="dxa"/>
+            <w:tcBorders>
+              <w:top w:val="single" w:sz="4" w:space="0" w:color="auto"/>
+              <w:left w:val="single" w:sz="4" w:space="0" w:color="auto"/>
+              <w:bottom w:val="single" w:sz="4" w:space="0" w:color="auto"/>
+              <w:right w:val="single" w:sz="4" w:space="0" w:color="auto"/>
+            </w:tcBorders>
+            <w:hideMark/>
+          </w:tcPr>
+          <w:p>
+            <w:pPr>
+              <w:rPr>
+                <w:b/>
+                <w:bCs/>
+              </w:rPr>
+            </w:pPr>
+            <w:r>
+              <w:rPr>
+                <w:b/>
+                <w:bCs/>
+              </w:rPr>
+              <w:t>Beschrijving</w:t>
+            </w:r>
+          </w:p>
+        </w:tc>
+        <w:tc>
+          <w:tcPr>
+            <w:tcW w:w="4531" w:type="dxa"/>
+            <w:tcBorders>
+              <w:top w:val="single" w:sz="4" w:space="0" w:color="auto"/>
+              <w:left w:val="single" w:sz="4" w:space="0" w:color="auto"/>
+              <w:bottom w:val="single" w:sz="4" w:space="0" w:color="auto"/>
+              <w:right w:val="single" w:sz="4" w:space="0" w:color="auto"/>
+            </w:tcBorders>
+            <w:hideMark/>
+          </w:tcPr>
+          <w:p>
+            <w:pPr>
+              <w:pStyle w:val="Lijstalinea"/>
+              <w:numPr>
+                <w:ilvl w:val="0"/>
+                <w:numId w:val="32"/>
+              </w:numPr>
+            </w:pPr>
+            <w:r>
+              <w:t>De actor geeft zijn coalitie een naam</w:t>
+            </w:r>
+          </w:p>
+          <w:p>
+            <w:pPr>
+              <w:pStyle w:val="Lijstalinea"/>
+              <w:numPr>
+                <w:ilvl w:val="0"/>
+                <w:numId w:val="32"/>
+              </w:numPr>
+            </w:pPr>
+            <w:r>
+              <w:t>Het systeem verwerkt deze gegevens en slaat de coalitie op in de database</w:t>
+            </w:r>
+          </w:p>
+        </w:tc>
+      </w:tr>
+      <w:tr>
+        <w:tc>
+          <w:tcPr>
+            <w:tcW w:w="4531" w:type="dxa"/>
+            <w:tcBorders>
+              <w:top w:val="single" w:sz="4" w:space="0" w:color="auto"/>
+              <w:left w:val="single" w:sz="4" w:space="0" w:color="auto"/>
+              <w:bottom w:val="single" w:sz="4" w:space="0" w:color="auto"/>
+              <w:right w:val="single" w:sz="4" w:space="0" w:color="auto"/>
+            </w:tcBorders>
+            <w:hideMark/>
+          </w:tcPr>
+          <w:p>
+            <w:pPr>
+              <w:rPr>
+                <w:b/>
+                <w:bCs/>
+              </w:rPr>
+            </w:pPr>
+            <w:r>
+              <w:rPr>
+                <w:b/>
+                <w:bCs/>
+              </w:rPr>
+              <w:t>Uitzondering</w:t>
+            </w:r>
+          </w:p>
+        </w:tc>
+        <w:tc>
+          <w:tcPr>
+            <w:tcW w:w="4531" w:type="dxa"/>
+            <w:tcBorders>
+              <w:top w:val="single" w:sz="4" w:space="0" w:color="auto"/>
+              <w:left w:val="single" w:sz="4" w:space="0" w:color="auto"/>
+              <w:bottom w:val="single" w:sz="4" w:space="0" w:color="auto"/>
+              <w:right w:val="single" w:sz="4" w:space="0" w:color="auto"/>
+            </w:tcBorders>
+          </w:tcPr>
+          <w:p>
+            <w:r>
+              <w:t>[2] Er bestaat al een coalitie met deze gegevens</w:t>
+            </w:r>
+          </w:p>
+        </w:tc>
+      </w:tr>
+      <w:tr>
+        <w:tc>
+          <w:tcPr>
+            <w:tcW w:w="4531" w:type="dxa"/>
+            <w:tcBorders>
+              <w:top w:val="single" w:sz="4" w:space="0" w:color="auto"/>
+              <w:left w:val="single" w:sz="4" w:space="0" w:color="auto"/>
+              <w:bottom w:val="single" w:sz="4" w:space="0" w:color="auto"/>
+              <w:right w:val="single" w:sz="4" w:space="0" w:color="auto"/>
+            </w:tcBorders>
+            <w:hideMark/>
+          </w:tcPr>
+          <w:p>
+            <w:pPr>
+              <w:rPr>
+                <w:b/>
+                <w:bCs/>
+              </w:rPr>
+            </w:pPr>
+            <w:r>
+              <w:rPr>
+                <w:b/>
+                <w:bCs/>
+              </w:rPr>
+              <w:t>Resultaat</w:t>
+            </w:r>
+          </w:p>
+        </w:tc>
+        <w:tc>
+          <w:tcPr>
+            <w:tcW w:w="4531" w:type="dxa"/>
+            <w:tcBorders>
+              <w:top w:val="single" w:sz="4" w:space="0" w:color="auto"/>
+              <w:left w:val="single" w:sz="4" w:space="0" w:color="auto"/>
+              <w:bottom w:val="single" w:sz="4" w:space="0" w:color="auto"/>
+              <w:right w:val="single" w:sz="4" w:space="0" w:color="auto"/>
+            </w:tcBorders>
+            <w:hideMark/>
+          </w:tcPr>
+          <w:p>
+            <w:r>
+              <w:t>De gemaakte coalitie wordt opgeslagen in de database</w:t>
+            </w:r>
+            <w:bookmarkStart w:id="10" w:name="_GoBack"/>
+            <w:bookmarkEnd w:id="10"/>
+          </w:p>
+        </w:tc>
+      </w:tr>
+    </w:tbl>
+    <w:p/>
+    <w:p/>
     <w:p>
       <w:pPr>
         <w:pStyle w:val="Kop1"/>
       </w:pPr>
-    </w:p>
-    <w:p>
-      <w:pPr>
-        <w:pStyle w:val="Kop1"/>
-      </w:pPr>
-      <w:bookmarkStart w:id="10" w:name="_Toc485112041"/>
+      <w:bookmarkStart w:id="11" w:name="_Toc485112041"/>
       <w:r>
         <w:t>Requirements(MoSCoW)</w:t>
       </w:r>
-      <w:bookmarkEnd w:id="10"/>
+      <w:bookmarkEnd w:id="11"/>
     </w:p>
     <w:p>
-      <w:bookmarkStart w:id="11" w:name="_Toc478039362"/>
+      <w:bookmarkStart w:id="12" w:name="_Toc478039362"/>
     </w:p>
     <w:p>
       <w:pPr>
@@ -1665,8 +4357,6 @@
         </w:rPr>
         <w:t>unctionele eisen</w:t>
       </w:r>
-      <w:bookmarkStart w:id="12" w:name="_GoBack"/>
-      <w:bookmarkEnd w:id="12"/>
     </w:p>
     <w:tbl>
       <w:tblPr>
@@ -2059,6 +4749,7 @@
               <w:rPr>
                 <w:rFonts w:cstheme="minorHAnsi"/>
               </w:rPr>
+              <w:lastRenderedPageBreak/>
               <w:t>4</w:t>
             </w:r>
           </w:p>
@@ -2257,7 +4948,6 @@
                 <w:rFonts w:eastAsia="Times New Roman" w:cstheme="minorHAnsi"/>
                 <w:lang w:eastAsia="nl-NL"/>
               </w:rPr>
-              <w:lastRenderedPageBreak/>
               <w:t xml:space="preserve">: dit is altijd </w:t>
             </w:r>
           </w:p>
@@ -2336,7 +5026,6 @@
               <w:rPr>
                 <w:rFonts w:cstheme="minorHAnsi"/>
               </w:rPr>
-              <w:lastRenderedPageBreak/>
               <w:t>M</w:t>
             </w:r>
           </w:p>
@@ -3245,7 +5934,7 @@
       </w:pPr>
       <w:bookmarkStart w:id="13" w:name="_Toc478039369"/>
       <w:bookmarkEnd w:id="5"/>
-      <w:bookmarkEnd w:id="11"/>
+      <w:bookmarkEnd w:id="12"/>
     </w:p>
     <w:p>
       <w:pPr>
@@ -3375,13 +6064,7 @@
               <w:rPr>
                 <w:rFonts w:cstheme="minorHAnsi"/>
               </w:rPr>
-              <w:t>1</w:t>
-            </w:r>
-            <w:r>
-              <w:rPr>
-                <w:rFonts w:cstheme="minorHAnsi"/>
-              </w:rPr>
-              <w:t>6</w:t>
+              <w:t>16</w:t>
             </w:r>
           </w:p>
         </w:tc>
@@ -3468,7 +6151,6 @@
               <w:rPr>
                 <w:rFonts w:cstheme="minorHAnsi"/>
               </w:rPr>
-              <w:lastRenderedPageBreak/>
               <w:t>17</w:t>
             </w:r>
           </w:p>
@@ -3825,7 +6507,7 @@
     <w:p/>
     <w:p/>
     <w:sectPr>
-      <w:footerReference w:type="default" r:id="rId10"/>
+      <w:footerReference w:type="default" r:id="rId11"/>
       <w:pgSz w:w="12240" w:h="15840"/>
       <w:pgMar w:top="1440" w:right="1440" w:bottom="1440" w:left="1440" w:header="720" w:footer="720" w:gutter="0"/>
       <w:pgNumType w:start="0"/>
@@ -3879,7 +6561,6 @@
         <w:docPartUnique/>
       </w:docPartObj>
     </w:sdtPr>
-    <w:sdtEndPr/>
     <w:sdtContent>
       <w:p>
         <w:pPr>
@@ -3899,7 +6580,7 @@
           <w:rPr>
             <w:noProof/>
           </w:rPr>
-          <w:t>2</w:t>
+          <w:t>8</w:t>
         </w:r>
         <w:r>
           <w:fldChar w:fldCharType="end"/>
@@ -4300,6 +6981,95 @@
     </w:lvl>
   </w:abstractNum>
   <w:abstractNum w:abstractNumId="4" w15:restartNumberingAfterBreak="0">
+    <w:nsid w:val="14426CE1"/>
+    <w:multiLevelType w:val="hybridMultilevel"/>
+    <w:tmpl w:val="C82E02E6"/>
+    <w:lvl w:ilvl="0" w:tplc="04130011">
+      <w:start w:val="1"/>
+      <w:numFmt w:val="decimal"/>
+      <w:lvlText w:val="%1)"/>
+      <w:lvlJc w:val="left"/>
+      <w:pPr>
+        <w:ind w:left="720" w:hanging="360"/>
+      </w:pPr>
+      <w:rPr>
+        <w:rFonts w:hint="default"/>
+      </w:rPr>
+    </w:lvl>
+    <w:lvl w:ilvl="1" w:tplc="04130019" w:tentative="1">
+      <w:start w:val="1"/>
+      <w:numFmt w:val="lowerLetter"/>
+      <w:lvlText w:val="%2."/>
+      <w:lvlJc w:val="left"/>
+      <w:pPr>
+        <w:ind w:left="1440" w:hanging="360"/>
+      </w:pPr>
+    </w:lvl>
+    <w:lvl w:ilvl="2" w:tplc="0413001B" w:tentative="1">
+      <w:start w:val="1"/>
+      <w:numFmt w:val="lowerRoman"/>
+      <w:lvlText w:val="%3."/>
+      <w:lvlJc w:val="right"/>
+      <w:pPr>
+        <w:ind w:left="2160" w:hanging="180"/>
+      </w:pPr>
+    </w:lvl>
+    <w:lvl w:ilvl="3" w:tplc="0413000F" w:tentative="1">
+      <w:start w:val="1"/>
+      <w:numFmt w:val="decimal"/>
+      <w:lvlText w:val="%4."/>
+      <w:lvlJc w:val="left"/>
+      <w:pPr>
+        <w:ind w:left="2880" w:hanging="360"/>
+      </w:pPr>
+    </w:lvl>
+    <w:lvl w:ilvl="4" w:tplc="04130019" w:tentative="1">
+      <w:start w:val="1"/>
+      <w:numFmt w:val="lowerLetter"/>
+      <w:lvlText w:val="%5."/>
+      <w:lvlJc w:val="left"/>
+      <w:pPr>
+        <w:ind w:left="3600" w:hanging="360"/>
+      </w:pPr>
+    </w:lvl>
+    <w:lvl w:ilvl="5" w:tplc="0413001B" w:tentative="1">
+      <w:start w:val="1"/>
+      <w:numFmt w:val="lowerRoman"/>
+      <w:lvlText w:val="%6."/>
+      <w:lvlJc w:val="right"/>
+      <w:pPr>
+        <w:ind w:left="4320" w:hanging="180"/>
+      </w:pPr>
+    </w:lvl>
+    <w:lvl w:ilvl="6" w:tplc="0413000F" w:tentative="1">
+      <w:start w:val="1"/>
+      <w:numFmt w:val="decimal"/>
+      <w:lvlText w:val="%7."/>
+      <w:lvlJc w:val="left"/>
+      <w:pPr>
+        <w:ind w:left="5040" w:hanging="360"/>
+      </w:pPr>
+    </w:lvl>
+    <w:lvl w:ilvl="7" w:tplc="04130019" w:tentative="1">
+      <w:start w:val="1"/>
+      <w:numFmt w:val="lowerLetter"/>
+      <w:lvlText w:val="%8."/>
+      <w:lvlJc w:val="left"/>
+      <w:pPr>
+        <w:ind w:left="5760" w:hanging="360"/>
+      </w:pPr>
+    </w:lvl>
+    <w:lvl w:ilvl="8" w:tplc="0413001B" w:tentative="1">
+      <w:start w:val="1"/>
+      <w:numFmt w:val="lowerRoman"/>
+      <w:lvlText w:val="%9."/>
+      <w:lvlJc w:val="right"/>
+      <w:pPr>
+        <w:ind w:left="6480" w:hanging="180"/>
+      </w:pPr>
+    </w:lvl>
+  </w:abstractNum>
+  <w:abstractNum w:abstractNumId="5" w15:restartNumberingAfterBreak="0">
     <w:nsid w:val="145940D0"/>
     <w:multiLevelType w:val="hybridMultilevel"/>
     <w:tmpl w:val="0A56CC52"/>
@@ -4388,7 +7158,7 @@
       </w:pPr>
     </w:lvl>
   </w:abstractNum>
-  <w:abstractNum w:abstractNumId="5" w15:restartNumberingAfterBreak="0">
+  <w:abstractNum w:abstractNumId="6" w15:restartNumberingAfterBreak="0">
     <w:nsid w:val="15441825"/>
     <w:multiLevelType w:val="hybridMultilevel"/>
     <w:tmpl w:val="BD74BD8C"/>
@@ -4477,7 +7247,7 @@
       </w:pPr>
     </w:lvl>
   </w:abstractNum>
-  <w:abstractNum w:abstractNumId="6" w15:restartNumberingAfterBreak="0">
+  <w:abstractNum w:abstractNumId="7" w15:restartNumberingAfterBreak="0">
     <w:nsid w:val="1EC65349"/>
     <w:multiLevelType w:val="hybridMultilevel"/>
     <w:tmpl w:val="7520E37E"/>
@@ -4566,7 +7336,274 @@
       </w:pPr>
     </w:lvl>
   </w:abstractNum>
-  <w:abstractNum w:abstractNumId="7" w15:restartNumberingAfterBreak="0">
+  <w:abstractNum w:abstractNumId="8" w15:restartNumberingAfterBreak="0">
+    <w:nsid w:val="213766DE"/>
+    <w:multiLevelType w:val="hybridMultilevel"/>
+    <w:tmpl w:val="269CBA02"/>
+    <w:lvl w:ilvl="0" w:tplc="04130011">
+      <w:start w:val="1"/>
+      <w:numFmt w:val="decimal"/>
+      <w:lvlText w:val="%1)"/>
+      <w:lvlJc w:val="left"/>
+      <w:pPr>
+        <w:ind w:left="720" w:hanging="360"/>
+      </w:pPr>
+      <w:rPr>
+        <w:rFonts w:hint="default"/>
+      </w:rPr>
+    </w:lvl>
+    <w:lvl w:ilvl="1" w:tplc="04130019" w:tentative="1">
+      <w:start w:val="1"/>
+      <w:numFmt w:val="lowerLetter"/>
+      <w:lvlText w:val="%2."/>
+      <w:lvlJc w:val="left"/>
+      <w:pPr>
+        <w:ind w:left="1440" w:hanging="360"/>
+      </w:pPr>
+    </w:lvl>
+    <w:lvl w:ilvl="2" w:tplc="0413001B" w:tentative="1">
+      <w:start w:val="1"/>
+      <w:numFmt w:val="lowerRoman"/>
+      <w:lvlText w:val="%3."/>
+      <w:lvlJc w:val="right"/>
+      <w:pPr>
+        <w:ind w:left="2160" w:hanging="180"/>
+      </w:pPr>
+    </w:lvl>
+    <w:lvl w:ilvl="3" w:tplc="0413000F" w:tentative="1">
+      <w:start w:val="1"/>
+      <w:numFmt w:val="decimal"/>
+      <w:lvlText w:val="%4."/>
+      <w:lvlJc w:val="left"/>
+      <w:pPr>
+        <w:ind w:left="2880" w:hanging="360"/>
+      </w:pPr>
+    </w:lvl>
+    <w:lvl w:ilvl="4" w:tplc="04130019" w:tentative="1">
+      <w:start w:val="1"/>
+      <w:numFmt w:val="lowerLetter"/>
+      <w:lvlText w:val="%5."/>
+      <w:lvlJc w:val="left"/>
+      <w:pPr>
+        <w:ind w:left="3600" w:hanging="360"/>
+      </w:pPr>
+    </w:lvl>
+    <w:lvl w:ilvl="5" w:tplc="0413001B" w:tentative="1">
+      <w:start w:val="1"/>
+      <w:numFmt w:val="lowerRoman"/>
+      <w:lvlText w:val="%6."/>
+      <w:lvlJc w:val="right"/>
+      <w:pPr>
+        <w:ind w:left="4320" w:hanging="180"/>
+      </w:pPr>
+    </w:lvl>
+    <w:lvl w:ilvl="6" w:tplc="0413000F" w:tentative="1">
+      <w:start w:val="1"/>
+      <w:numFmt w:val="decimal"/>
+      <w:lvlText w:val="%7."/>
+      <w:lvlJc w:val="left"/>
+      <w:pPr>
+        <w:ind w:left="5040" w:hanging="360"/>
+      </w:pPr>
+    </w:lvl>
+    <w:lvl w:ilvl="7" w:tplc="04130019" w:tentative="1">
+      <w:start w:val="1"/>
+      <w:numFmt w:val="lowerLetter"/>
+      <w:lvlText w:val="%8."/>
+      <w:lvlJc w:val="left"/>
+      <w:pPr>
+        <w:ind w:left="5760" w:hanging="360"/>
+      </w:pPr>
+    </w:lvl>
+    <w:lvl w:ilvl="8" w:tplc="0413001B" w:tentative="1">
+      <w:start w:val="1"/>
+      <w:numFmt w:val="lowerRoman"/>
+      <w:lvlText w:val="%9."/>
+      <w:lvlJc w:val="right"/>
+      <w:pPr>
+        <w:ind w:left="6480" w:hanging="180"/>
+      </w:pPr>
+    </w:lvl>
+  </w:abstractNum>
+  <w:abstractNum w:abstractNumId="9" w15:restartNumberingAfterBreak="0">
+    <w:nsid w:val="28864C77"/>
+    <w:multiLevelType w:val="hybridMultilevel"/>
+    <w:tmpl w:val="A6C8F05E"/>
+    <w:lvl w:ilvl="0" w:tplc="04130011">
+      <w:start w:val="1"/>
+      <w:numFmt w:val="decimal"/>
+      <w:lvlText w:val="%1)"/>
+      <w:lvlJc w:val="left"/>
+      <w:pPr>
+        <w:ind w:left="720" w:hanging="360"/>
+      </w:pPr>
+      <w:rPr>
+        <w:rFonts w:hint="default"/>
+      </w:rPr>
+    </w:lvl>
+    <w:lvl w:ilvl="1" w:tplc="04130019" w:tentative="1">
+      <w:start w:val="1"/>
+      <w:numFmt w:val="lowerLetter"/>
+      <w:lvlText w:val="%2."/>
+      <w:lvlJc w:val="left"/>
+      <w:pPr>
+        <w:ind w:left="1440" w:hanging="360"/>
+      </w:pPr>
+    </w:lvl>
+    <w:lvl w:ilvl="2" w:tplc="0413001B" w:tentative="1">
+      <w:start w:val="1"/>
+      <w:numFmt w:val="lowerRoman"/>
+      <w:lvlText w:val="%3."/>
+      <w:lvlJc w:val="right"/>
+      <w:pPr>
+        <w:ind w:left="2160" w:hanging="180"/>
+      </w:pPr>
+    </w:lvl>
+    <w:lvl w:ilvl="3" w:tplc="0413000F" w:tentative="1">
+      <w:start w:val="1"/>
+      <w:numFmt w:val="decimal"/>
+      <w:lvlText w:val="%4."/>
+      <w:lvlJc w:val="left"/>
+      <w:pPr>
+        <w:ind w:left="2880" w:hanging="360"/>
+      </w:pPr>
+    </w:lvl>
+    <w:lvl w:ilvl="4" w:tplc="04130019" w:tentative="1">
+      <w:start w:val="1"/>
+      <w:numFmt w:val="lowerLetter"/>
+      <w:lvlText w:val="%5."/>
+      <w:lvlJc w:val="left"/>
+      <w:pPr>
+        <w:ind w:left="3600" w:hanging="360"/>
+      </w:pPr>
+    </w:lvl>
+    <w:lvl w:ilvl="5" w:tplc="0413001B" w:tentative="1">
+      <w:start w:val="1"/>
+      <w:numFmt w:val="lowerRoman"/>
+      <w:lvlText w:val="%6."/>
+      <w:lvlJc w:val="right"/>
+      <w:pPr>
+        <w:ind w:left="4320" w:hanging="180"/>
+      </w:pPr>
+    </w:lvl>
+    <w:lvl w:ilvl="6" w:tplc="0413000F" w:tentative="1">
+      <w:start w:val="1"/>
+      <w:numFmt w:val="decimal"/>
+      <w:lvlText w:val="%7."/>
+      <w:lvlJc w:val="left"/>
+      <w:pPr>
+        <w:ind w:left="5040" w:hanging="360"/>
+      </w:pPr>
+    </w:lvl>
+    <w:lvl w:ilvl="7" w:tplc="04130019" w:tentative="1">
+      <w:start w:val="1"/>
+      <w:numFmt w:val="lowerLetter"/>
+      <w:lvlText w:val="%8."/>
+      <w:lvlJc w:val="left"/>
+      <w:pPr>
+        <w:ind w:left="5760" w:hanging="360"/>
+      </w:pPr>
+    </w:lvl>
+    <w:lvl w:ilvl="8" w:tplc="0413001B" w:tentative="1">
+      <w:start w:val="1"/>
+      <w:numFmt w:val="lowerRoman"/>
+      <w:lvlText w:val="%9."/>
+      <w:lvlJc w:val="right"/>
+      <w:pPr>
+        <w:ind w:left="6480" w:hanging="180"/>
+      </w:pPr>
+    </w:lvl>
+  </w:abstractNum>
+  <w:abstractNum w:abstractNumId="10" w15:restartNumberingAfterBreak="0">
+    <w:nsid w:val="2A9667D4"/>
+    <w:multiLevelType w:val="hybridMultilevel"/>
+    <w:tmpl w:val="E63C3B0A"/>
+    <w:lvl w:ilvl="0" w:tplc="04130011">
+      <w:start w:val="1"/>
+      <w:numFmt w:val="decimal"/>
+      <w:lvlText w:val="%1)"/>
+      <w:lvlJc w:val="left"/>
+      <w:pPr>
+        <w:ind w:left="720" w:hanging="360"/>
+      </w:pPr>
+      <w:rPr>
+        <w:rFonts w:hint="default"/>
+      </w:rPr>
+    </w:lvl>
+    <w:lvl w:ilvl="1" w:tplc="04130019" w:tentative="1">
+      <w:start w:val="1"/>
+      <w:numFmt w:val="lowerLetter"/>
+      <w:lvlText w:val="%2."/>
+      <w:lvlJc w:val="left"/>
+      <w:pPr>
+        <w:ind w:left="1440" w:hanging="360"/>
+      </w:pPr>
+    </w:lvl>
+    <w:lvl w:ilvl="2" w:tplc="0413001B" w:tentative="1">
+      <w:start w:val="1"/>
+      <w:numFmt w:val="lowerRoman"/>
+      <w:lvlText w:val="%3."/>
+      <w:lvlJc w:val="right"/>
+      <w:pPr>
+        <w:ind w:left="2160" w:hanging="180"/>
+      </w:pPr>
+    </w:lvl>
+    <w:lvl w:ilvl="3" w:tplc="0413000F" w:tentative="1">
+      <w:start w:val="1"/>
+      <w:numFmt w:val="decimal"/>
+      <w:lvlText w:val="%4."/>
+      <w:lvlJc w:val="left"/>
+      <w:pPr>
+        <w:ind w:left="2880" w:hanging="360"/>
+      </w:pPr>
+    </w:lvl>
+    <w:lvl w:ilvl="4" w:tplc="04130019" w:tentative="1">
+      <w:start w:val="1"/>
+      <w:numFmt w:val="lowerLetter"/>
+      <w:lvlText w:val="%5."/>
+      <w:lvlJc w:val="left"/>
+      <w:pPr>
+        <w:ind w:left="3600" w:hanging="360"/>
+      </w:pPr>
+    </w:lvl>
+    <w:lvl w:ilvl="5" w:tplc="0413001B" w:tentative="1">
+      <w:start w:val="1"/>
+      <w:numFmt w:val="lowerRoman"/>
+      <w:lvlText w:val="%6."/>
+      <w:lvlJc w:val="right"/>
+      <w:pPr>
+        <w:ind w:left="4320" w:hanging="180"/>
+      </w:pPr>
+    </w:lvl>
+    <w:lvl w:ilvl="6" w:tplc="0413000F" w:tentative="1">
+      <w:start w:val="1"/>
+      <w:numFmt w:val="decimal"/>
+      <w:lvlText w:val="%7."/>
+      <w:lvlJc w:val="left"/>
+      <w:pPr>
+        <w:ind w:left="5040" w:hanging="360"/>
+      </w:pPr>
+    </w:lvl>
+    <w:lvl w:ilvl="7" w:tplc="04130019" w:tentative="1">
+      <w:start w:val="1"/>
+      <w:numFmt w:val="lowerLetter"/>
+      <w:lvlText w:val="%8."/>
+      <w:lvlJc w:val="left"/>
+      <w:pPr>
+        <w:ind w:left="5760" w:hanging="360"/>
+      </w:pPr>
+    </w:lvl>
+    <w:lvl w:ilvl="8" w:tplc="0413001B" w:tentative="1">
+      <w:start w:val="1"/>
+      <w:numFmt w:val="lowerRoman"/>
+      <w:lvlText w:val="%9."/>
+      <w:lvlJc w:val="right"/>
+      <w:pPr>
+        <w:ind w:left="6480" w:hanging="180"/>
+      </w:pPr>
+    </w:lvl>
+  </w:abstractNum>
+  <w:abstractNum w:abstractNumId="11" w15:restartNumberingAfterBreak="0">
     <w:nsid w:val="2DC528BB"/>
     <w:multiLevelType w:val="hybridMultilevel"/>
     <w:tmpl w:val="354AD342"/>
@@ -4655,7 +7692,7 @@
       </w:pPr>
     </w:lvl>
   </w:abstractNum>
-  <w:abstractNum w:abstractNumId="8" w15:restartNumberingAfterBreak="0">
+  <w:abstractNum w:abstractNumId="12" w15:restartNumberingAfterBreak="0">
     <w:nsid w:val="31915239"/>
     <w:multiLevelType w:val="hybridMultilevel"/>
     <w:tmpl w:val="46EE784E"/>
@@ -4744,7 +7781,7 @@
       </w:pPr>
     </w:lvl>
   </w:abstractNum>
-  <w:abstractNum w:abstractNumId="9" w15:restartNumberingAfterBreak="0">
+  <w:abstractNum w:abstractNumId="13" w15:restartNumberingAfterBreak="0">
     <w:nsid w:val="40C04C54"/>
     <w:multiLevelType w:val="hybridMultilevel"/>
     <w:tmpl w:val="5E64793C"/>
@@ -4833,7 +7870,7 @@
       </w:pPr>
     </w:lvl>
   </w:abstractNum>
-  <w:abstractNum w:abstractNumId="10" w15:restartNumberingAfterBreak="0">
+  <w:abstractNum w:abstractNumId="14" w15:restartNumberingAfterBreak="0">
     <w:nsid w:val="43CD5611"/>
     <w:multiLevelType w:val="hybridMultilevel"/>
     <w:tmpl w:val="2D06990C"/>
@@ -4919,7 +7956,274 @@
       </w:pPr>
     </w:lvl>
   </w:abstractNum>
-  <w:abstractNum w:abstractNumId="11" w15:restartNumberingAfterBreak="0">
+  <w:abstractNum w:abstractNumId="15" w15:restartNumberingAfterBreak="0">
+    <w:nsid w:val="5AFF327E"/>
+    <w:multiLevelType w:val="hybridMultilevel"/>
+    <w:tmpl w:val="400ED5C8"/>
+    <w:lvl w:ilvl="0" w:tplc="04130011">
+      <w:start w:val="1"/>
+      <w:numFmt w:val="decimal"/>
+      <w:lvlText w:val="%1)"/>
+      <w:lvlJc w:val="left"/>
+      <w:pPr>
+        <w:ind w:left="720" w:hanging="360"/>
+      </w:pPr>
+      <w:rPr>
+        <w:rFonts w:hint="default"/>
+      </w:rPr>
+    </w:lvl>
+    <w:lvl w:ilvl="1" w:tplc="04130019" w:tentative="1">
+      <w:start w:val="1"/>
+      <w:numFmt w:val="lowerLetter"/>
+      <w:lvlText w:val="%2."/>
+      <w:lvlJc w:val="left"/>
+      <w:pPr>
+        <w:ind w:left="1440" w:hanging="360"/>
+      </w:pPr>
+    </w:lvl>
+    <w:lvl w:ilvl="2" w:tplc="0413001B" w:tentative="1">
+      <w:start w:val="1"/>
+      <w:numFmt w:val="lowerRoman"/>
+      <w:lvlText w:val="%3."/>
+      <w:lvlJc w:val="right"/>
+      <w:pPr>
+        <w:ind w:left="2160" w:hanging="180"/>
+      </w:pPr>
+    </w:lvl>
+    <w:lvl w:ilvl="3" w:tplc="0413000F" w:tentative="1">
+      <w:start w:val="1"/>
+      <w:numFmt w:val="decimal"/>
+      <w:lvlText w:val="%4."/>
+      <w:lvlJc w:val="left"/>
+      <w:pPr>
+        <w:ind w:left="2880" w:hanging="360"/>
+      </w:pPr>
+    </w:lvl>
+    <w:lvl w:ilvl="4" w:tplc="04130019" w:tentative="1">
+      <w:start w:val="1"/>
+      <w:numFmt w:val="lowerLetter"/>
+      <w:lvlText w:val="%5."/>
+      <w:lvlJc w:val="left"/>
+      <w:pPr>
+        <w:ind w:left="3600" w:hanging="360"/>
+      </w:pPr>
+    </w:lvl>
+    <w:lvl w:ilvl="5" w:tplc="0413001B" w:tentative="1">
+      <w:start w:val="1"/>
+      <w:numFmt w:val="lowerRoman"/>
+      <w:lvlText w:val="%6."/>
+      <w:lvlJc w:val="right"/>
+      <w:pPr>
+        <w:ind w:left="4320" w:hanging="180"/>
+      </w:pPr>
+    </w:lvl>
+    <w:lvl w:ilvl="6" w:tplc="0413000F" w:tentative="1">
+      <w:start w:val="1"/>
+      <w:numFmt w:val="decimal"/>
+      <w:lvlText w:val="%7."/>
+      <w:lvlJc w:val="left"/>
+      <w:pPr>
+        <w:ind w:left="5040" w:hanging="360"/>
+      </w:pPr>
+    </w:lvl>
+    <w:lvl w:ilvl="7" w:tplc="04130019" w:tentative="1">
+      <w:start w:val="1"/>
+      <w:numFmt w:val="lowerLetter"/>
+      <w:lvlText w:val="%8."/>
+      <w:lvlJc w:val="left"/>
+      <w:pPr>
+        <w:ind w:left="5760" w:hanging="360"/>
+      </w:pPr>
+    </w:lvl>
+    <w:lvl w:ilvl="8" w:tplc="0413001B" w:tentative="1">
+      <w:start w:val="1"/>
+      <w:numFmt w:val="lowerRoman"/>
+      <w:lvlText w:val="%9."/>
+      <w:lvlJc w:val="right"/>
+      <w:pPr>
+        <w:ind w:left="6480" w:hanging="180"/>
+      </w:pPr>
+    </w:lvl>
+  </w:abstractNum>
+  <w:abstractNum w:abstractNumId="16" w15:restartNumberingAfterBreak="0">
+    <w:nsid w:val="5BA460D1"/>
+    <w:multiLevelType w:val="hybridMultilevel"/>
+    <w:tmpl w:val="5ECABEEA"/>
+    <w:lvl w:ilvl="0" w:tplc="04130011">
+      <w:start w:val="1"/>
+      <w:numFmt w:val="decimal"/>
+      <w:lvlText w:val="%1)"/>
+      <w:lvlJc w:val="left"/>
+      <w:pPr>
+        <w:ind w:left="720" w:hanging="360"/>
+      </w:pPr>
+      <w:rPr>
+        <w:rFonts w:hint="default"/>
+      </w:rPr>
+    </w:lvl>
+    <w:lvl w:ilvl="1" w:tplc="04130019" w:tentative="1">
+      <w:start w:val="1"/>
+      <w:numFmt w:val="lowerLetter"/>
+      <w:lvlText w:val="%2."/>
+      <w:lvlJc w:val="left"/>
+      <w:pPr>
+        <w:ind w:left="1440" w:hanging="360"/>
+      </w:pPr>
+    </w:lvl>
+    <w:lvl w:ilvl="2" w:tplc="0413001B" w:tentative="1">
+      <w:start w:val="1"/>
+      <w:numFmt w:val="lowerRoman"/>
+      <w:lvlText w:val="%3."/>
+      <w:lvlJc w:val="right"/>
+      <w:pPr>
+        <w:ind w:left="2160" w:hanging="180"/>
+      </w:pPr>
+    </w:lvl>
+    <w:lvl w:ilvl="3" w:tplc="0413000F" w:tentative="1">
+      <w:start w:val="1"/>
+      <w:numFmt w:val="decimal"/>
+      <w:lvlText w:val="%4."/>
+      <w:lvlJc w:val="left"/>
+      <w:pPr>
+        <w:ind w:left="2880" w:hanging="360"/>
+      </w:pPr>
+    </w:lvl>
+    <w:lvl w:ilvl="4" w:tplc="04130019" w:tentative="1">
+      <w:start w:val="1"/>
+      <w:numFmt w:val="lowerLetter"/>
+      <w:lvlText w:val="%5."/>
+      <w:lvlJc w:val="left"/>
+      <w:pPr>
+        <w:ind w:left="3600" w:hanging="360"/>
+      </w:pPr>
+    </w:lvl>
+    <w:lvl w:ilvl="5" w:tplc="0413001B" w:tentative="1">
+      <w:start w:val="1"/>
+      <w:numFmt w:val="lowerRoman"/>
+      <w:lvlText w:val="%6."/>
+      <w:lvlJc w:val="right"/>
+      <w:pPr>
+        <w:ind w:left="4320" w:hanging="180"/>
+      </w:pPr>
+    </w:lvl>
+    <w:lvl w:ilvl="6" w:tplc="0413000F" w:tentative="1">
+      <w:start w:val="1"/>
+      <w:numFmt w:val="decimal"/>
+      <w:lvlText w:val="%7."/>
+      <w:lvlJc w:val="left"/>
+      <w:pPr>
+        <w:ind w:left="5040" w:hanging="360"/>
+      </w:pPr>
+    </w:lvl>
+    <w:lvl w:ilvl="7" w:tplc="04130019" w:tentative="1">
+      <w:start w:val="1"/>
+      <w:numFmt w:val="lowerLetter"/>
+      <w:lvlText w:val="%8."/>
+      <w:lvlJc w:val="left"/>
+      <w:pPr>
+        <w:ind w:left="5760" w:hanging="360"/>
+      </w:pPr>
+    </w:lvl>
+    <w:lvl w:ilvl="8" w:tplc="0413001B" w:tentative="1">
+      <w:start w:val="1"/>
+      <w:numFmt w:val="lowerRoman"/>
+      <w:lvlText w:val="%9."/>
+      <w:lvlJc w:val="right"/>
+      <w:pPr>
+        <w:ind w:left="6480" w:hanging="180"/>
+      </w:pPr>
+    </w:lvl>
+  </w:abstractNum>
+  <w:abstractNum w:abstractNumId="17" w15:restartNumberingAfterBreak="0">
+    <w:nsid w:val="5DCA4D02"/>
+    <w:multiLevelType w:val="hybridMultilevel"/>
+    <w:tmpl w:val="667C2AC6"/>
+    <w:lvl w:ilvl="0" w:tplc="04130011">
+      <w:start w:val="1"/>
+      <w:numFmt w:val="decimal"/>
+      <w:lvlText w:val="%1)"/>
+      <w:lvlJc w:val="left"/>
+      <w:pPr>
+        <w:ind w:left="720" w:hanging="360"/>
+      </w:pPr>
+      <w:rPr>
+        <w:rFonts w:hint="default"/>
+      </w:rPr>
+    </w:lvl>
+    <w:lvl w:ilvl="1" w:tplc="04130019" w:tentative="1">
+      <w:start w:val="1"/>
+      <w:numFmt w:val="lowerLetter"/>
+      <w:lvlText w:val="%2."/>
+      <w:lvlJc w:val="left"/>
+      <w:pPr>
+        <w:ind w:left="1440" w:hanging="360"/>
+      </w:pPr>
+    </w:lvl>
+    <w:lvl w:ilvl="2" w:tplc="0413001B" w:tentative="1">
+      <w:start w:val="1"/>
+      <w:numFmt w:val="lowerRoman"/>
+      <w:lvlText w:val="%3."/>
+      <w:lvlJc w:val="right"/>
+      <w:pPr>
+        <w:ind w:left="2160" w:hanging="180"/>
+      </w:pPr>
+    </w:lvl>
+    <w:lvl w:ilvl="3" w:tplc="0413000F" w:tentative="1">
+      <w:start w:val="1"/>
+      <w:numFmt w:val="decimal"/>
+      <w:lvlText w:val="%4."/>
+      <w:lvlJc w:val="left"/>
+      <w:pPr>
+        <w:ind w:left="2880" w:hanging="360"/>
+      </w:pPr>
+    </w:lvl>
+    <w:lvl w:ilvl="4" w:tplc="04130019" w:tentative="1">
+      <w:start w:val="1"/>
+      <w:numFmt w:val="lowerLetter"/>
+      <w:lvlText w:val="%5."/>
+      <w:lvlJc w:val="left"/>
+      <w:pPr>
+        <w:ind w:left="3600" w:hanging="360"/>
+      </w:pPr>
+    </w:lvl>
+    <w:lvl w:ilvl="5" w:tplc="0413001B" w:tentative="1">
+      <w:start w:val="1"/>
+      <w:numFmt w:val="lowerRoman"/>
+      <w:lvlText w:val="%6."/>
+      <w:lvlJc w:val="right"/>
+      <w:pPr>
+        <w:ind w:left="4320" w:hanging="180"/>
+      </w:pPr>
+    </w:lvl>
+    <w:lvl w:ilvl="6" w:tplc="0413000F" w:tentative="1">
+      <w:start w:val="1"/>
+      <w:numFmt w:val="decimal"/>
+      <w:lvlText w:val="%7."/>
+      <w:lvlJc w:val="left"/>
+      <w:pPr>
+        <w:ind w:left="5040" w:hanging="360"/>
+      </w:pPr>
+    </w:lvl>
+    <w:lvl w:ilvl="7" w:tplc="04130019" w:tentative="1">
+      <w:start w:val="1"/>
+      <w:numFmt w:val="lowerLetter"/>
+      <w:lvlText w:val="%8."/>
+      <w:lvlJc w:val="left"/>
+      <w:pPr>
+        <w:ind w:left="5760" w:hanging="360"/>
+      </w:pPr>
+    </w:lvl>
+    <w:lvl w:ilvl="8" w:tplc="0413001B" w:tentative="1">
+      <w:start w:val="1"/>
+      <w:numFmt w:val="lowerRoman"/>
+      <w:lvlText w:val="%9."/>
+      <w:lvlJc w:val="right"/>
+      <w:pPr>
+        <w:ind w:left="6480" w:hanging="180"/>
+      </w:pPr>
+    </w:lvl>
+  </w:abstractNum>
+  <w:abstractNum w:abstractNumId="18" w15:restartNumberingAfterBreak="0">
     <w:nsid w:val="69CA45C3"/>
     <w:multiLevelType w:val="hybridMultilevel"/>
     <w:tmpl w:val="FF14691A"/>
@@ -5032,7 +8336,7 @@
       </w:rPr>
     </w:lvl>
   </w:abstractNum>
-  <w:abstractNum w:abstractNumId="12" w15:restartNumberingAfterBreak="0">
+  <w:abstractNum w:abstractNumId="19" w15:restartNumberingAfterBreak="0">
     <w:nsid w:val="69D440FC"/>
     <w:multiLevelType w:val="hybridMultilevel"/>
     <w:tmpl w:val="623E5BCE"/>
@@ -5121,7 +8425,96 @@
       </w:pPr>
     </w:lvl>
   </w:abstractNum>
-  <w:abstractNum w:abstractNumId="13" w15:restartNumberingAfterBreak="0">
+  <w:abstractNum w:abstractNumId="20" w15:restartNumberingAfterBreak="0">
+    <w:nsid w:val="69F47675"/>
+    <w:multiLevelType w:val="hybridMultilevel"/>
+    <w:tmpl w:val="63345080"/>
+    <w:lvl w:ilvl="0" w:tplc="04130011">
+      <w:start w:val="1"/>
+      <w:numFmt w:val="decimal"/>
+      <w:lvlText w:val="%1)"/>
+      <w:lvlJc w:val="left"/>
+      <w:pPr>
+        <w:ind w:left="720" w:hanging="360"/>
+      </w:pPr>
+      <w:rPr>
+        <w:rFonts w:hint="default"/>
+      </w:rPr>
+    </w:lvl>
+    <w:lvl w:ilvl="1" w:tplc="04130019" w:tentative="1">
+      <w:start w:val="1"/>
+      <w:numFmt w:val="lowerLetter"/>
+      <w:lvlText w:val="%2."/>
+      <w:lvlJc w:val="left"/>
+      <w:pPr>
+        <w:ind w:left="1440" w:hanging="360"/>
+      </w:pPr>
+    </w:lvl>
+    <w:lvl w:ilvl="2" w:tplc="0413001B" w:tentative="1">
+      <w:start w:val="1"/>
+      <w:numFmt w:val="lowerRoman"/>
+      <w:lvlText w:val="%3."/>
+      <w:lvlJc w:val="right"/>
+      <w:pPr>
+        <w:ind w:left="2160" w:hanging="180"/>
+      </w:pPr>
+    </w:lvl>
+    <w:lvl w:ilvl="3" w:tplc="0413000F" w:tentative="1">
+      <w:start w:val="1"/>
+      <w:numFmt w:val="decimal"/>
+      <w:lvlText w:val="%4."/>
+      <w:lvlJc w:val="left"/>
+      <w:pPr>
+        <w:ind w:left="2880" w:hanging="360"/>
+      </w:pPr>
+    </w:lvl>
+    <w:lvl w:ilvl="4" w:tplc="04130019" w:tentative="1">
+      <w:start w:val="1"/>
+      <w:numFmt w:val="lowerLetter"/>
+      <w:lvlText w:val="%5."/>
+      <w:lvlJc w:val="left"/>
+      <w:pPr>
+        <w:ind w:left="3600" w:hanging="360"/>
+      </w:pPr>
+    </w:lvl>
+    <w:lvl w:ilvl="5" w:tplc="0413001B" w:tentative="1">
+      <w:start w:val="1"/>
+      <w:numFmt w:val="lowerRoman"/>
+      <w:lvlText w:val="%6."/>
+      <w:lvlJc w:val="right"/>
+      <w:pPr>
+        <w:ind w:left="4320" w:hanging="180"/>
+      </w:pPr>
+    </w:lvl>
+    <w:lvl w:ilvl="6" w:tplc="0413000F" w:tentative="1">
+      <w:start w:val="1"/>
+      <w:numFmt w:val="decimal"/>
+      <w:lvlText w:val="%7."/>
+      <w:lvlJc w:val="left"/>
+      <w:pPr>
+        <w:ind w:left="5040" w:hanging="360"/>
+      </w:pPr>
+    </w:lvl>
+    <w:lvl w:ilvl="7" w:tplc="04130019" w:tentative="1">
+      <w:start w:val="1"/>
+      <w:numFmt w:val="lowerLetter"/>
+      <w:lvlText w:val="%8."/>
+      <w:lvlJc w:val="left"/>
+      <w:pPr>
+        <w:ind w:left="5760" w:hanging="360"/>
+      </w:pPr>
+    </w:lvl>
+    <w:lvl w:ilvl="8" w:tplc="0413001B" w:tentative="1">
+      <w:start w:val="1"/>
+      <w:numFmt w:val="lowerRoman"/>
+      <w:lvlText w:val="%9."/>
+      <w:lvlJc w:val="right"/>
+      <w:pPr>
+        <w:ind w:left="6480" w:hanging="180"/>
+      </w:pPr>
+    </w:lvl>
+  </w:abstractNum>
+  <w:abstractNum w:abstractNumId="21" w15:restartNumberingAfterBreak="0">
     <w:nsid w:val="745F271C"/>
     <w:multiLevelType w:val="hybridMultilevel"/>
     <w:tmpl w:val="46EE784E"/>
@@ -5207,38 +8600,127 @@
       </w:pPr>
     </w:lvl>
   </w:abstractNum>
+  <w:abstractNum w:abstractNumId="22" w15:restartNumberingAfterBreak="0">
+    <w:nsid w:val="7D713A9D"/>
+    <w:multiLevelType w:val="hybridMultilevel"/>
+    <w:tmpl w:val="9F6EBA88"/>
+    <w:lvl w:ilvl="0" w:tplc="04130011">
+      <w:start w:val="1"/>
+      <w:numFmt w:val="decimal"/>
+      <w:lvlText w:val="%1)"/>
+      <w:lvlJc w:val="left"/>
+      <w:pPr>
+        <w:ind w:left="720" w:hanging="360"/>
+      </w:pPr>
+      <w:rPr>
+        <w:rFonts w:hint="default"/>
+      </w:rPr>
+    </w:lvl>
+    <w:lvl w:ilvl="1" w:tplc="04130019" w:tentative="1">
+      <w:start w:val="1"/>
+      <w:numFmt w:val="lowerLetter"/>
+      <w:lvlText w:val="%2."/>
+      <w:lvlJc w:val="left"/>
+      <w:pPr>
+        <w:ind w:left="1440" w:hanging="360"/>
+      </w:pPr>
+    </w:lvl>
+    <w:lvl w:ilvl="2" w:tplc="0413001B" w:tentative="1">
+      <w:start w:val="1"/>
+      <w:numFmt w:val="lowerRoman"/>
+      <w:lvlText w:val="%3."/>
+      <w:lvlJc w:val="right"/>
+      <w:pPr>
+        <w:ind w:left="2160" w:hanging="180"/>
+      </w:pPr>
+    </w:lvl>
+    <w:lvl w:ilvl="3" w:tplc="0413000F" w:tentative="1">
+      <w:start w:val="1"/>
+      <w:numFmt w:val="decimal"/>
+      <w:lvlText w:val="%4."/>
+      <w:lvlJc w:val="left"/>
+      <w:pPr>
+        <w:ind w:left="2880" w:hanging="360"/>
+      </w:pPr>
+    </w:lvl>
+    <w:lvl w:ilvl="4" w:tplc="04130019" w:tentative="1">
+      <w:start w:val="1"/>
+      <w:numFmt w:val="lowerLetter"/>
+      <w:lvlText w:val="%5."/>
+      <w:lvlJc w:val="left"/>
+      <w:pPr>
+        <w:ind w:left="3600" w:hanging="360"/>
+      </w:pPr>
+    </w:lvl>
+    <w:lvl w:ilvl="5" w:tplc="0413001B" w:tentative="1">
+      <w:start w:val="1"/>
+      <w:numFmt w:val="lowerRoman"/>
+      <w:lvlText w:val="%6."/>
+      <w:lvlJc w:val="right"/>
+      <w:pPr>
+        <w:ind w:left="4320" w:hanging="180"/>
+      </w:pPr>
+    </w:lvl>
+    <w:lvl w:ilvl="6" w:tplc="0413000F" w:tentative="1">
+      <w:start w:val="1"/>
+      <w:numFmt w:val="decimal"/>
+      <w:lvlText w:val="%7."/>
+      <w:lvlJc w:val="left"/>
+      <w:pPr>
+        <w:ind w:left="5040" w:hanging="360"/>
+      </w:pPr>
+    </w:lvl>
+    <w:lvl w:ilvl="7" w:tplc="04130019" w:tentative="1">
+      <w:start w:val="1"/>
+      <w:numFmt w:val="lowerLetter"/>
+      <w:lvlText w:val="%8."/>
+      <w:lvlJc w:val="left"/>
+      <w:pPr>
+        <w:ind w:left="5760" w:hanging="360"/>
+      </w:pPr>
+    </w:lvl>
+    <w:lvl w:ilvl="8" w:tplc="0413001B" w:tentative="1">
+      <w:start w:val="1"/>
+      <w:numFmt w:val="lowerRoman"/>
+      <w:lvlText w:val="%9."/>
+      <w:lvlJc w:val="right"/>
+      <w:pPr>
+        <w:ind w:left="6480" w:hanging="180"/>
+      </w:pPr>
+    </w:lvl>
+  </w:abstractNum>
   <w:num w:numId="1">
-    <w:abstractNumId w:val="11"/>
+    <w:abstractNumId w:val="18"/>
   </w:num>
   <w:num w:numId="2">
     <w:abstractNumId w:val="1"/>
   </w:num>
   <w:num w:numId="3">
-    <w:abstractNumId w:val="9"/>
+    <w:abstractNumId w:val="13"/>
   </w:num>
   <w:num w:numId="4">
+    <w:abstractNumId w:val="7"/>
+  </w:num>
+  <w:num w:numId="5">
     <w:abstractNumId w:val="6"/>
   </w:num>
-  <w:num w:numId="5">
+  <w:num w:numId="6">
+    <w:abstractNumId w:val="12"/>
+  </w:num>
+  <w:num w:numId="7">
     <w:abstractNumId w:val="5"/>
   </w:num>
-  <w:num w:numId="6">
-    <w:abstractNumId w:val="8"/>
-  </w:num>
-  <w:num w:numId="7">
-    <w:abstractNumId w:val="4"/>
-  </w:num>
   <w:num w:numId="8">
-    <w:abstractNumId w:val="7"/>
+    <w:abstractNumId w:val="11"/>
   </w:num>
   <w:num w:numId="9">
-    <w:abstractNumId w:val="12"/>
+    <w:abstractNumId w:val="19"/>
   </w:num>
   <w:num w:numId="10">
     <w:abstractNumId w:val="2"/>
   </w:num>
   <w:num w:numId="11">
-    <w:abstractNumId w:val="9"/>
+    <w:abstractNumId w:val="13"/>
     <w:lvlOverride w:ilvl="0">
       <w:startOverride w:val="1"/>
     </w:lvlOverride>
@@ -5328,6 +8810,36 @@
     </w:lvlOverride>
   </w:num>
   <w:num w:numId="14">
+    <w:abstractNumId w:val="7"/>
+    <w:lvlOverride w:ilvl="0">
+      <w:startOverride w:val="1"/>
+    </w:lvlOverride>
+    <w:lvlOverride w:ilvl="1">
+      <w:startOverride w:val="1"/>
+    </w:lvlOverride>
+    <w:lvlOverride w:ilvl="2">
+      <w:startOverride w:val="1"/>
+    </w:lvlOverride>
+    <w:lvlOverride w:ilvl="3">
+      <w:startOverride w:val="1"/>
+    </w:lvlOverride>
+    <w:lvlOverride w:ilvl="4">
+      <w:startOverride w:val="1"/>
+    </w:lvlOverride>
+    <w:lvlOverride w:ilvl="5">
+      <w:startOverride w:val="1"/>
+    </w:lvlOverride>
+    <w:lvlOverride w:ilvl="6">
+      <w:startOverride w:val="1"/>
+    </w:lvlOverride>
+    <w:lvlOverride w:ilvl="7">
+      <w:startOverride w:val="1"/>
+    </w:lvlOverride>
+    <w:lvlOverride w:ilvl="8">
+      <w:startOverride w:val="1"/>
+    </w:lvlOverride>
+  </w:num>
+  <w:num w:numId="15">
     <w:abstractNumId w:val="6"/>
     <w:lvlOverride w:ilvl="0">
       <w:startOverride w:val="1"/>
@@ -5357,7 +8869,67 @@
       <w:startOverride w:val="1"/>
     </w:lvlOverride>
   </w:num>
-  <w:num w:numId="15">
+  <w:num w:numId="16">
+    <w:abstractNumId w:val="12"/>
+    <w:lvlOverride w:ilvl="0">
+      <w:startOverride w:val="1"/>
+    </w:lvlOverride>
+    <w:lvlOverride w:ilvl="1">
+      <w:startOverride w:val="1"/>
+    </w:lvlOverride>
+    <w:lvlOverride w:ilvl="2">
+      <w:startOverride w:val="1"/>
+    </w:lvlOverride>
+    <w:lvlOverride w:ilvl="3">
+      <w:startOverride w:val="1"/>
+    </w:lvlOverride>
+    <w:lvlOverride w:ilvl="4">
+      <w:startOverride w:val="1"/>
+    </w:lvlOverride>
+    <w:lvlOverride w:ilvl="5">
+      <w:startOverride w:val="1"/>
+    </w:lvlOverride>
+    <w:lvlOverride w:ilvl="6">
+      <w:startOverride w:val="1"/>
+    </w:lvlOverride>
+    <w:lvlOverride w:ilvl="7">
+      <w:startOverride w:val="1"/>
+    </w:lvlOverride>
+    <w:lvlOverride w:ilvl="8">
+      <w:startOverride w:val="1"/>
+    </w:lvlOverride>
+  </w:num>
+  <w:num w:numId="17">
+    <w:abstractNumId w:val="21"/>
+    <w:lvlOverride w:ilvl="0">
+      <w:startOverride w:val="1"/>
+    </w:lvlOverride>
+    <w:lvlOverride w:ilvl="1">
+      <w:startOverride w:val="1"/>
+    </w:lvlOverride>
+    <w:lvlOverride w:ilvl="2">
+      <w:startOverride w:val="1"/>
+    </w:lvlOverride>
+    <w:lvlOverride w:ilvl="3">
+      <w:startOverride w:val="1"/>
+    </w:lvlOverride>
+    <w:lvlOverride w:ilvl="4">
+      <w:startOverride w:val="1"/>
+    </w:lvlOverride>
+    <w:lvlOverride w:ilvl="5">
+      <w:startOverride w:val="1"/>
+    </w:lvlOverride>
+    <w:lvlOverride w:ilvl="6">
+      <w:startOverride w:val="1"/>
+    </w:lvlOverride>
+    <w:lvlOverride w:ilvl="7">
+      <w:startOverride w:val="1"/>
+    </w:lvlOverride>
+    <w:lvlOverride w:ilvl="8">
+      <w:startOverride w:val="1"/>
+    </w:lvlOverride>
+  </w:num>
+  <w:num w:numId="18">
     <w:abstractNumId w:val="5"/>
     <w:lvlOverride w:ilvl="0">
       <w:startOverride w:val="1"/>
@@ -5387,98 +8959,8 @@
       <w:startOverride w:val="1"/>
     </w:lvlOverride>
   </w:num>
-  <w:num w:numId="16">
-    <w:abstractNumId w:val="8"/>
-    <w:lvlOverride w:ilvl="0">
-      <w:startOverride w:val="1"/>
-    </w:lvlOverride>
-    <w:lvlOverride w:ilvl="1">
-      <w:startOverride w:val="1"/>
-    </w:lvlOverride>
-    <w:lvlOverride w:ilvl="2">
-      <w:startOverride w:val="1"/>
-    </w:lvlOverride>
-    <w:lvlOverride w:ilvl="3">
-      <w:startOverride w:val="1"/>
-    </w:lvlOverride>
-    <w:lvlOverride w:ilvl="4">
-      <w:startOverride w:val="1"/>
-    </w:lvlOverride>
-    <w:lvlOverride w:ilvl="5">
-      <w:startOverride w:val="1"/>
-    </w:lvlOverride>
-    <w:lvlOverride w:ilvl="6">
-      <w:startOverride w:val="1"/>
-    </w:lvlOverride>
-    <w:lvlOverride w:ilvl="7">
-      <w:startOverride w:val="1"/>
-    </w:lvlOverride>
-    <w:lvlOverride w:ilvl="8">
-      <w:startOverride w:val="1"/>
-    </w:lvlOverride>
-  </w:num>
-  <w:num w:numId="17">
-    <w:abstractNumId w:val="13"/>
-    <w:lvlOverride w:ilvl="0">
-      <w:startOverride w:val="1"/>
-    </w:lvlOverride>
-    <w:lvlOverride w:ilvl="1">
-      <w:startOverride w:val="1"/>
-    </w:lvlOverride>
-    <w:lvlOverride w:ilvl="2">
-      <w:startOverride w:val="1"/>
-    </w:lvlOverride>
-    <w:lvlOverride w:ilvl="3">
-      <w:startOverride w:val="1"/>
-    </w:lvlOverride>
-    <w:lvlOverride w:ilvl="4">
-      <w:startOverride w:val="1"/>
-    </w:lvlOverride>
-    <w:lvlOverride w:ilvl="5">
-      <w:startOverride w:val="1"/>
-    </w:lvlOverride>
-    <w:lvlOverride w:ilvl="6">
-      <w:startOverride w:val="1"/>
-    </w:lvlOverride>
-    <w:lvlOverride w:ilvl="7">
-      <w:startOverride w:val="1"/>
-    </w:lvlOverride>
-    <w:lvlOverride w:ilvl="8">
-      <w:startOverride w:val="1"/>
-    </w:lvlOverride>
-  </w:num>
-  <w:num w:numId="18">
-    <w:abstractNumId w:val="4"/>
-    <w:lvlOverride w:ilvl="0">
-      <w:startOverride w:val="1"/>
-    </w:lvlOverride>
-    <w:lvlOverride w:ilvl="1">
-      <w:startOverride w:val="1"/>
-    </w:lvlOverride>
-    <w:lvlOverride w:ilvl="2">
-      <w:startOverride w:val="1"/>
-    </w:lvlOverride>
-    <w:lvlOverride w:ilvl="3">
-      <w:startOverride w:val="1"/>
-    </w:lvlOverride>
-    <w:lvlOverride w:ilvl="4">
-      <w:startOverride w:val="1"/>
-    </w:lvlOverride>
-    <w:lvlOverride w:ilvl="5">
-      <w:startOverride w:val="1"/>
-    </w:lvlOverride>
-    <w:lvlOverride w:ilvl="6">
-      <w:startOverride w:val="1"/>
-    </w:lvlOverride>
-    <w:lvlOverride w:ilvl="7">
-      <w:startOverride w:val="1"/>
-    </w:lvlOverride>
-    <w:lvlOverride w:ilvl="8">
-      <w:startOverride w:val="1"/>
-    </w:lvlOverride>
-  </w:num>
   <w:num w:numId="19">
-    <w:abstractNumId w:val="7"/>
+    <w:abstractNumId w:val="11"/>
     <w:lvlOverride w:ilvl="0">
       <w:startOverride w:val="1"/>
     </w:lvlOverride>
@@ -5508,7 +8990,7 @@
     </w:lvlOverride>
   </w:num>
   <w:num w:numId="20">
-    <w:abstractNumId w:val="12"/>
+    <w:abstractNumId w:val="19"/>
     <w:lvlOverride w:ilvl="0">
       <w:startOverride w:val="1"/>
     </w:lvlOverride>
@@ -5568,7 +9050,7 @@
     </w:lvlOverride>
   </w:num>
   <w:num w:numId="22">
-    <w:abstractNumId w:val="10"/>
+    <w:abstractNumId w:val="14"/>
     <w:lvlOverride w:ilvl="0">
       <w:startOverride w:val="1"/>
     </w:lvlOverride>
@@ -5626,6 +9108,33 @@
     <w:lvlOverride w:ilvl="8">
       <w:startOverride w:val="1"/>
     </w:lvlOverride>
+  </w:num>
+  <w:num w:numId="24">
+    <w:abstractNumId w:val="4"/>
+  </w:num>
+  <w:num w:numId="25">
+    <w:abstractNumId w:val="9"/>
+  </w:num>
+  <w:num w:numId="26">
+    <w:abstractNumId w:val="16"/>
+  </w:num>
+  <w:num w:numId="27">
+    <w:abstractNumId w:val="20"/>
+  </w:num>
+  <w:num w:numId="28">
+    <w:abstractNumId w:val="8"/>
+  </w:num>
+  <w:num w:numId="29">
+    <w:abstractNumId w:val="15"/>
+  </w:num>
+  <w:num w:numId="30">
+    <w:abstractNumId w:val="22"/>
+  </w:num>
+  <w:num w:numId="31">
+    <w:abstractNumId w:val="10"/>
+  </w:num>
+  <w:num w:numId="32">
+    <w:abstractNumId w:val="17"/>
   </w:num>
 </w:numbering>
 </file>
@@ -6675,7 +10184,7 @@
 </file>
 
 <file path=customXml/itemProps1.xml><?xml version="1.0" encoding="utf-8"?>
-<ds:datastoreItem xmlns:ds="http://schemas.openxmlformats.org/officeDocument/2006/customXml" ds:itemID="{2349BEDA-DD59-49AA-9847-2BF55D2A092F}">
+<ds:datastoreItem xmlns:ds="http://schemas.openxmlformats.org/officeDocument/2006/customXml" ds:itemID="{9DD7AFA5-4FF4-4DD8-AE0C-F148B547D23A}">
   <ds:schemaRefs>
     <ds:schemaRef ds:uri="http://schemas.openxmlformats.org/officeDocument/2006/bibliography"/>
   </ds:schemaRefs>

</xml_diff>

<commit_message>
EER-Model gemaakt + toegevoegd
</commit_message>
<xml_diff>
--- a/AnalyseDocument.docx
+++ b/AnalyseDocument.docx
@@ -878,7 +878,12 @@
                 <w:pStyle w:val="Kopvaninhoudsopgave"/>
               </w:pPr>
               <w:r>
-                <w:t>Inhoudsopgave</w:t>
+                <w:t>Inhoudsopg</w:t>
+              </w:r>
+              <w:bookmarkStart w:id="0" w:name="_GoBack"/>
+              <w:bookmarkEnd w:id="0"/>
+              <w:r>
+                <w:t>ave</w:t>
               </w:r>
             </w:p>
             <w:p>
@@ -902,7 +907,7 @@
               <w:r>
                 <w:fldChar w:fldCharType="separate"/>
               </w:r>
-              <w:hyperlink w:anchor="_Toc485112038" w:history="1">
+              <w:hyperlink w:anchor="_Toc485718818" w:history="1">
                 <w:r>
                   <w:rPr>
                     <w:rStyle w:val="Hyperlink"/>
@@ -929,7 +934,7 @@
                     <w:noProof/>
                     <w:webHidden/>
                   </w:rPr>
-                  <w:instrText xml:space="preserve"> PAGEREF _Toc485112038 \h </w:instrText>
+                  <w:instrText xml:space="preserve"> PAGEREF _Toc485718818 \h </w:instrText>
                 </w:r>
                 <w:r>
                   <w:rPr>
@@ -972,7 +977,7 @@
                   <w:lang w:eastAsia="nl-NL"/>
                 </w:rPr>
               </w:pPr>
-              <w:hyperlink w:anchor="_Toc485112039" w:history="1">
+              <w:hyperlink w:anchor="_Toc485718819" w:history="1">
                 <w:r>
                   <w:rPr>
                     <w:rStyle w:val="Hyperlink"/>
@@ -999,7 +1004,7 @@
                     <w:noProof/>
                     <w:webHidden/>
                   </w:rPr>
-                  <w:instrText xml:space="preserve"> PAGEREF _Toc485112039 \h </w:instrText>
+                  <w:instrText xml:space="preserve"> PAGEREF _Toc485718819 \h </w:instrText>
                 </w:r>
                 <w:r>
                   <w:rPr>
@@ -1019,7 +1024,7 @@
                     <w:noProof/>
                     <w:webHidden/>
                   </w:rPr>
-                  <w:t>2</w:t>
+                  <w:t>3</w:t>
                 </w:r>
                 <w:r>
                   <w:rPr>
@@ -1042,7 +1047,7 @@
                   <w:lang w:eastAsia="nl-NL"/>
                 </w:rPr>
               </w:pPr>
-              <w:hyperlink w:anchor="_Toc485112040" w:history="1">
+              <w:hyperlink w:anchor="_Toc485718820" w:history="1">
                 <w:r>
                   <w:rPr>
                     <w:rStyle w:val="Hyperlink"/>
@@ -1069,7 +1074,7 @@
                     <w:noProof/>
                     <w:webHidden/>
                   </w:rPr>
-                  <w:instrText xml:space="preserve"> PAGEREF _Toc485112040 \h </w:instrText>
+                  <w:instrText xml:space="preserve"> PAGEREF _Toc485718820 \h </w:instrText>
                 </w:r>
                 <w:r>
                   <w:rPr>
@@ -1089,7 +1094,7 @@
                     <w:noProof/>
                     <w:webHidden/>
                   </w:rPr>
-                  <w:t>2</w:t>
+                  <w:t>4</w:t>
                 </w:r>
                 <w:r>
                   <w:rPr>
@@ -1112,7 +1117,7 @@
                   <w:lang w:eastAsia="nl-NL"/>
                 </w:rPr>
               </w:pPr>
-              <w:hyperlink w:anchor="_Toc485112041" w:history="1">
+              <w:hyperlink w:anchor="_Toc485718821" w:history="1">
                 <w:r>
                   <w:rPr>
                     <w:rStyle w:val="Hyperlink"/>
@@ -1139,7 +1144,7 @@
                     <w:noProof/>
                     <w:webHidden/>
                   </w:rPr>
-                  <w:instrText xml:space="preserve"> PAGEREF _Toc485112041 \h </w:instrText>
+                  <w:instrText xml:space="preserve"> PAGEREF _Toc485718821 \h </w:instrText>
                 </w:r>
                 <w:r>
                   <w:rPr>
@@ -1159,7 +1164,151 @@
                     <w:noProof/>
                     <w:webHidden/>
                   </w:rPr>
-                  <w:t>2</w:t>
+                  <w:t>6</w:t>
+                </w:r>
+                <w:r>
+                  <w:rPr>
+                    <w:noProof/>
+                    <w:webHidden/>
+                  </w:rPr>
+                  <w:fldChar w:fldCharType="end"/>
+                </w:r>
+              </w:hyperlink>
+            </w:p>
+            <w:p>
+              <w:pPr>
+                <w:pStyle w:val="Inhopg2"/>
+                <w:tabs>
+                  <w:tab w:val="right" w:leader="dot" w:pos="9350"/>
+                </w:tabs>
+                <w:rPr>
+                  <w:rFonts w:eastAsiaTheme="minorEastAsia"/>
+                  <w:noProof/>
+                  <w:lang w:eastAsia="nl-NL"/>
+                </w:rPr>
+              </w:pPr>
+              <w:hyperlink w:anchor="_Toc485718822" w:history="1">
+                <w:r>
+                  <w:rPr>
+                    <w:rStyle w:val="Hyperlink"/>
+                    <w:rFonts w:eastAsia="Times New Roman"/>
+                    <w:noProof/>
+                    <w:lang w:eastAsia="nl-NL"/>
+                  </w:rPr>
+                  <w:t>Functionele eisen</w:t>
+                </w:r>
+                <w:r>
+                  <w:rPr>
+                    <w:noProof/>
+                    <w:webHidden/>
+                  </w:rPr>
+                  <w:tab/>
+                </w:r>
+                <w:r>
+                  <w:rPr>
+                    <w:noProof/>
+                    <w:webHidden/>
+                  </w:rPr>
+                  <w:fldChar w:fldCharType="begin"/>
+                </w:r>
+                <w:r>
+                  <w:rPr>
+                    <w:noProof/>
+                    <w:webHidden/>
+                  </w:rPr>
+                  <w:instrText xml:space="preserve"> PAGEREF _Toc485718822 \h </w:instrText>
+                </w:r>
+                <w:r>
+                  <w:rPr>
+                    <w:noProof/>
+                    <w:webHidden/>
+                  </w:rPr>
+                </w:r>
+                <w:r>
+                  <w:rPr>
+                    <w:noProof/>
+                    <w:webHidden/>
+                  </w:rPr>
+                  <w:fldChar w:fldCharType="separate"/>
+                </w:r>
+                <w:r>
+                  <w:rPr>
+                    <w:noProof/>
+                    <w:webHidden/>
+                  </w:rPr>
+                  <w:t>6</w:t>
+                </w:r>
+                <w:r>
+                  <w:rPr>
+                    <w:noProof/>
+                    <w:webHidden/>
+                  </w:rPr>
+                  <w:fldChar w:fldCharType="end"/>
+                </w:r>
+              </w:hyperlink>
+            </w:p>
+            <w:p>
+              <w:pPr>
+                <w:pStyle w:val="Inhopg2"/>
+                <w:tabs>
+                  <w:tab w:val="right" w:leader="dot" w:pos="9350"/>
+                </w:tabs>
+                <w:rPr>
+                  <w:rFonts w:eastAsiaTheme="minorEastAsia"/>
+                  <w:noProof/>
+                  <w:lang w:eastAsia="nl-NL"/>
+                </w:rPr>
+              </w:pPr>
+              <w:hyperlink w:anchor="_Toc485718823" w:history="1">
+                <w:r>
+                  <w:rPr>
+                    <w:rStyle w:val="Hyperlink"/>
+                    <w:rFonts w:eastAsia="Times New Roman"/>
+                    <w:noProof/>
+                    <w:lang w:eastAsia="nl-NL"/>
+                  </w:rPr>
+                  <w:t>Niet functionele eisen</w:t>
+                </w:r>
+                <w:r>
+                  <w:rPr>
+                    <w:noProof/>
+                    <w:webHidden/>
+                  </w:rPr>
+                  <w:tab/>
+                </w:r>
+                <w:r>
+                  <w:rPr>
+                    <w:noProof/>
+                    <w:webHidden/>
+                  </w:rPr>
+                  <w:fldChar w:fldCharType="begin"/>
+                </w:r>
+                <w:r>
+                  <w:rPr>
+                    <w:noProof/>
+                    <w:webHidden/>
+                  </w:rPr>
+                  <w:instrText xml:space="preserve"> PAGEREF _Toc485718823 \h </w:instrText>
+                </w:r>
+                <w:r>
+                  <w:rPr>
+                    <w:noProof/>
+                    <w:webHidden/>
+                  </w:rPr>
+                </w:r>
+                <w:r>
+                  <w:rPr>
+                    <w:noProof/>
+                    <w:webHidden/>
+                  </w:rPr>
+                  <w:fldChar w:fldCharType="separate"/>
+                </w:r>
+                <w:r>
+                  <w:rPr>
+                    <w:noProof/>
+                    <w:webHidden/>
+                  </w:rPr>
+                  <w:t>8</w:t>
                 </w:r>
                 <w:r>
                   <w:rPr>
@@ -1182,7 +1331,7 @@
                   <w:lang w:eastAsia="nl-NL"/>
                 </w:rPr>
               </w:pPr>
-              <w:hyperlink w:anchor="_Toc485112042" w:history="1">
+              <w:hyperlink w:anchor="_Toc485718824" w:history="1">
                 <w:r>
                   <w:rPr>
                     <w:rStyle w:val="Hyperlink"/>
@@ -1209,7 +1358,7 @@
                     <w:noProof/>
                     <w:webHidden/>
                   </w:rPr>
-                  <w:instrText xml:space="preserve"> PAGEREF _Toc485112042 \h </w:instrText>
+                  <w:instrText xml:space="preserve"> PAGEREF _Toc485718824 \h </w:instrText>
                 </w:r>
                 <w:r>
                   <w:rPr>
@@ -1229,7 +1378,77 @@
                     <w:noProof/>
                     <w:webHidden/>
                   </w:rPr>
-                  <w:t>2</w:t>
+                  <w:t>8</w:t>
+                </w:r>
+                <w:r>
+                  <w:rPr>
+                    <w:noProof/>
+                    <w:webHidden/>
+                  </w:rPr>
+                  <w:fldChar w:fldCharType="end"/>
+                </w:r>
+              </w:hyperlink>
+            </w:p>
+            <w:p>
+              <w:pPr>
+                <w:pStyle w:val="Inhopg2"/>
+                <w:tabs>
+                  <w:tab w:val="right" w:leader="dot" w:pos="9350"/>
+                </w:tabs>
+                <w:rPr>
+                  <w:rFonts w:eastAsiaTheme="minorEastAsia"/>
+                  <w:noProof/>
+                  <w:lang w:eastAsia="nl-NL"/>
+                </w:rPr>
+              </w:pPr>
+              <w:hyperlink w:anchor="_Toc485718825" w:history="1">
+                <w:r>
+                  <w:rPr>
+                    <w:rStyle w:val="Hyperlink"/>
+                    <w:noProof/>
+                  </w:rPr>
+                  <w:t>Toelichting</w:t>
+                </w:r>
+                <w:r>
+                  <w:rPr>
+                    <w:noProof/>
+                    <w:webHidden/>
+                  </w:rPr>
+                  <w:tab/>
+                </w:r>
+                <w:r>
+                  <w:rPr>
+                    <w:noProof/>
+                    <w:webHidden/>
+                  </w:rPr>
+                  <w:fldChar w:fldCharType="begin"/>
+                </w:r>
+                <w:r>
+                  <w:rPr>
+                    <w:noProof/>
+                    <w:webHidden/>
+                  </w:rPr>
+                  <w:instrText xml:space="preserve"> PAGEREF _Toc485718825 \h </w:instrText>
+                </w:r>
+                <w:r>
+                  <w:rPr>
+                    <w:noProof/>
+                    <w:webHidden/>
+                  </w:rPr>
+                </w:r>
+                <w:r>
+                  <w:rPr>
+                    <w:noProof/>
+                    <w:webHidden/>
+                  </w:rPr>
+                  <w:fldChar w:fldCharType="separate"/>
+                </w:r>
+                <w:r>
+                  <w:rPr>
+                    <w:noProof/>
+                    <w:webHidden/>
+                  </w:rPr>
+                  <w:t>9</w:t>
                 </w:r>
                 <w:r>
                   <w:rPr>
@@ -1264,126 +1483,106 @@
       <w:pPr>
         <w:pStyle w:val="Kop1"/>
       </w:pPr>
-      <w:bookmarkStart w:id="0" w:name="_Toc478039355"/>
-      <w:bookmarkStart w:id="1" w:name="_Toc485112038"/>
+      <w:bookmarkStart w:id="1" w:name="_Toc478039355"/>
+      <w:bookmarkStart w:id="2" w:name="_Toc485718818"/>
       <w:r>
         <w:lastRenderedPageBreak/>
         <w:t>Inleiding</w:t>
       </w:r>
-      <w:bookmarkStart w:id="2" w:name="_Toc482351925"/>
-      <w:bookmarkStart w:id="3" w:name="_Toc478039359"/>
-      <w:bookmarkStart w:id="4" w:name="_Toc478039361"/>
-      <w:bookmarkStart w:id="5" w:name="_Toc478039366"/>
-      <w:bookmarkEnd w:id="0"/>
+      <w:bookmarkStart w:id="3" w:name="_Toc482351925"/>
+      <w:bookmarkStart w:id="4" w:name="_Toc478039359"/>
+      <w:bookmarkStart w:id="5" w:name="_Toc478039361"/>
+      <w:bookmarkStart w:id="6" w:name="_Toc478039366"/>
       <w:bookmarkEnd w:id="1"/>
+      <w:bookmarkEnd w:id="2"/>
     </w:p>
     <w:p>
       <w:pPr>
-        <w:pStyle w:val="Kop1"/>
-      </w:pPr>
-      <w:bookmarkStart w:id="6" w:name="_Toc485112039"/>
+        <w:pStyle w:val="Geenafstand"/>
+      </w:pPr>
     </w:p>
     <w:p>
       <w:pPr>
-        <w:pStyle w:val="Kop1"/>
-      </w:pPr>
+        <w:spacing w:after="0" w:line="240" w:lineRule="auto"/>
+        <w:rPr>
+          <w:rFonts w:eastAsia="Times New Roman" w:cstheme="minorHAnsi"/>
+          <w:sz w:val="24"/>
+          <w:szCs w:val="27"/>
+          <w:lang w:eastAsia="nl-NL"/>
+        </w:rPr>
+      </w:pPr>
+      <w:r>
+        <w:rPr>
+          <w:rFonts w:eastAsia="Times New Roman" w:cstheme="minorHAnsi"/>
+          <w:sz w:val="24"/>
+          <w:szCs w:val="27"/>
+          <w:lang w:eastAsia="nl-NL"/>
+        </w:rPr>
+        <w:t>Na elke Tweede Kamerverkiezing is het week raak: formatieprobleme</w:t>
+      </w:r>
+      <w:r>
+        <w:rPr>
+          <w:rFonts w:eastAsia="Times New Roman" w:cstheme="minorHAnsi"/>
+          <w:sz w:val="24"/>
+          <w:szCs w:val="27"/>
+          <w:lang w:eastAsia="nl-NL"/>
+        </w:rPr>
+        <w:t xml:space="preserve">n. In Nederland is het moeilijk </w:t>
+      </w:r>
+      <w:r>
+        <w:rPr>
+          <w:rFonts w:eastAsia="Times New Roman" w:cstheme="minorHAnsi"/>
+          <w:sz w:val="24"/>
+          <w:szCs w:val="27"/>
+          <w:lang w:eastAsia="nl-NL"/>
+        </w:rPr>
+        <w:t xml:space="preserve">om een regering te maken omdat er zoveel verschillende partijen zijn </w:t>
+      </w:r>
+      <w:r>
+        <w:rPr>
+          <w:rFonts w:eastAsia="Times New Roman" w:cstheme="minorHAnsi"/>
+          <w:sz w:val="24"/>
+          <w:szCs w:val="27"/>
+          <w:lang w:eastAsia="nl-NL"/>
+        </w:rPr>
+        <w:t xml:space="preserve">en er nooit </w:t>
+      </w:r>
+      <w:r>
+        <w:rPr>
+          <w:rFonts w:eastAsia="Times New Roman" w:cstheme="minorHAnsi"/>
+          <w:sz w:val="24"/>
+          <w:szCs w:val="27"/>
+          <w:lang w:eastAsia="nl-NL"/>
+        </w:rPr>
+        <w:t xml:space="preserve">eentje is die een meerderheid van stemmen in de Tweede Kamer heeft. </w:t>
+      </w:r>
+      <w:r>
+        <w:rPr>
+          <w:rFonts w:eastAsia="Times New Roman" w:cstheme="minorHAnsi"/>
+          <w:sz w:val="24"/>
+          <w:szCs w:val="27"/>
+          <w:lang w:eastAsia="nl-NL"/>
+        </w:rPr>
+        <w:t>Daarom ga ik een programma maken die het makkelijker maakt om alles bij te houden wat betrekking heeft tot de verkiezingen in de politiek. Ook wordt er een database gekoppeld aan dit programma waarin alle informatie staat opgeslagen.</w:t>
+      </w:r>
     </w:p>
     <w:p>
       <w:pPr>
-        <w:pStyle w:val="Kop1"/>
+        <w:pStyle w:val="Geenafstand"/>
       </w:pPr>
     </w:p>
     <w:p>
       <w:pPr>
         <w:pStyle w:val="Kop1"/>
       </w:pPr>
-    </w:p>
-    <w:p>
-      <w:pPr>
-        <w:pStyle w:val="Kop1"/>
-      </w:pPr>
-    </w:p>
-    <w:p>
-      <w:pPr>
-        <w:pStyle w:val="Kop1"/>
-      </w:pPr>
-    </w:p>
-    <w:p>
-      <w:pPr>
-        <w:pStyle w:val="Kop1"/>
-      </w:pPr>
-    </w:p>
-    <w:p>
-      <w:pPr>
-        <w:pStyle w:val="Kop1"/>
-      </w:pPr>
-    </w:p>
-    <w:p>
-      <w:pPr>
-        <w:pStyle w:val="Kop1"/>
-      </w:pPr>
-    </w:p>
-    <w:p>
-      <w:pPr>
-        <w:pStyle w:val="Kop1"/>
-      </w:pPr>
-    </w:p>
-    <w:p>
-      <w:pPr>
-        <w:pStyle w:val="Kop1"/>
-      </w:pPr>
-    </w:p>
-    <w:p>
-      <w:pPr>
-        <w:pStyle w:val="Kop1"/>
-      </w:pPr>
-    </w:p>
-    <w:p>
-      <w:pPr>
-        <w:pStyle w:val="Kop1"/>
-      </w:pPr>
-    </w:p>
-    <w:p>
-      <w:pPr>
-        <w:pStyle w:val="Kop1"/>
-      </w:pPr>
-    </w:p>
-    <w:p>
-      <w:pPr>
-        <w:pStyle w:val="Kop1"/>
-      </w:pPr>
-    </w:p>
-    <w:p>
-      <w:pPr>
-        <w:pStyle w:val="Kop1"/>
-      </w:pPr>
-    </w:p>
-    <w:p>
-      <w:pPr>
-        <w:pStyle w:val="Kop1"/>
-      </w:pPr>
-    </w:p>
-    <w:p>
-      <w:pPr>
-        <w:pStyle w:val="Kop1"/>
-      </w:pPr>
-    </w:p>
-    <w:p>
-      <w:pPr>
-        <w:pStyle w:val="Kop1"/>
-      </w:pPr>
-      <w:proofErr w:type="spellStart"/>
+      <w:bookmarkStart w:id="7" w:name="_Toc485718819"/>
       <w:r>
         <w:lastRenderedPageBreak/>
-        <w:t>Use</w:t>
+        <w:t>Use Case diagram</w:t>
       </w:r>
-      <w:proofErr w:type="spellEnd"/>
-      <w:r>
-        <w:t xml:space="preserve"> Case diagram</w:t>
-      </w:r>
-      <w:bookmarkEnd w:id="2"/>
       <w:bookmarkEnd w:id="3"/>
-      <w:bookmarkEnd w:id="6"/>
+      <w:bookmarkEnd w:id="4"/>
+      <w:bookmarkEnd w:id="7"/>
     </w:p>
     <w:p>
       <w:r>
@@ -1437,21 +1636,16 @@
       <w:pPr>
         <w:pStyle w:val="Kop1"/>
       </w:pPr>
-      <w:bookmarkStart w:id="7" w:name="_Toc482351926"/>
-      <w:bookmarkStart w:id="8" w:name="_Toc478039360"/>
-      <w:bookmarkStart w:id="9" w:name="_Toc485112040"/>
-      <w:proofErr w:type="spellStart"/>
+      <w:bookmarkStart w:id="8" w:name="_Toc482351926"/>
+      <w:bookmarkStart w:id="9" w:name="_Toc478039360"/>
+      <w:bookmarkStart w:id="10" w:name="_Toc485718820"/>
       <w:r>
         <w:lastRenderedPageBreak/>
-        <w:t>Use</w:t>
+        <w:t>Use Cases</w:t>
       </w:r>
-      <w:proofErr w:type="spellEnd"/>
-      <w:r>
-        <w:t xml:space="preserve"> Cases</w:t>
-      </w:r>
-      <w:bookmarkEnd w:id="7"/>
       <w:bookmarkEnd w:id="8"/>
       <w:bookmarkEnd w:id="9"/>
+      <w:bookmarkEnd w:id="10"/>
     </w:p>
     <w:p/>
     <w:tbl>
@@ -1820,7 +2014,7 @@
           </w:p>
         </w:tc>
       </w:tr>
-      <w:bookmarkEnd w:id="4"/>
+      <w:bookmarkEnd w:id="5"/>
     </w:tbl>
     <w:p/>
     <w:tbl>
@@ -3558,10 +3752,7 @@
           </w:tcPr>
           <w:p>
             <w:r>
-              <w:t xml:space="preserve">[3] </w:t>
-            </w:r>
-            <w:r>
-              <w:t>Er komt data overeen met een bestaande partij</w:t>
+              <w:t>[3] Er komt data overeen met een bestaande partij</w:t>
             </w:r>
           </w:p>
         </w:tc>
@@ -4314,8 +4505,6 @@
             <w:r>
               <w:t>De gemaakte coalitie wordt opgeslagen in de database</w:t>
             </w:r>
-            <w:bookmarkStart w:id="10" w:name="_GoBack"/>
-            <w:bookmarkEnd w:id="10"/>
           </w:p>
         </w:tc>
       </w:tr>
@@ -4326,7 +4515,7 @@
       <w:pPr>
         <w:pStyle w:val="Kop1"/>
       </w:pPr>
-      <w:bookmarkStart w:id="11" w:name="_Toc485112041"/>
+      <w:bookmarkStart w:id="11" w:name="_Toc485718821"/>
       <w:r>
         <w:t>Requirements(MoSCoW)</w:t>
       </w:r>
@@ -4343,6 +4532,7 @@
           <w:lang w:eastAsia="nl-NL"/>
         </w:rPr>
       </w:pPr>
+      <w:bookmarkStart w:id="13" w:name="_Toc485718822"/>
       <w:r>
         <w:rPr>
           <w:rFonts w:eastAsia="Times New Roman"/>
@@ -4357,6 +4547,7 @@
         </w:rPr>
         <w:t>unctionele eisen</w:t>
       </w:r>
+      <w:bookmarkEnd w:id="13"/>
     </w:p>
     <w:tbl>
       <w:tblPr>
@@ -5932,8 +6123,8 @@
           <w:lang w:eastAsia="nl-NL"/>
         </w:rPr>
       </w:pPr>
-      <w:bookmarkStart w:id="13" w:name="_Toc478039369"/>
-      <w:bookmarkEnd w:id="5"/>
+      <w:bookmarkStart w:id="14" w:name="_Toc478039369"/>
+      <w:bookmarkEnd w:id="6"/>
       <w:bookmarkEnd w:id="12"/>
     </w:p>
     <w:p>
@@ -5944,6 +6135,7 @@
           <w:lang w:eastAsia="nl-NL"/>
         </w:rPr>
       </w:pPr>
+      <w:bookmarkStart w:id="15" w:name="_Toc485718823"/>
       <w:r>
         <w:rPr>
           <w:rFonts w:eastAsia="Times New Roman"/>
@@ -5951,6 +6143,7 @@
         </w:rPr>
         <w:t>Niet functionele eisen</w:t>
       </w:r>
+      <w:bookmarkEnd w:id="15"/>
     </w:p>
     <w:tbl>
       <w:tblPr>
@@ -6491,7 +6684,7 @@
       <w:pPr>
         <w:pStyle w:val="Kop1"/>
       </w:pPr>
-      <w:bookmarkStart w:id="14" w:name="_Toc485112042"/>
+      <w:bookmarkStart w:id="16" w:name="_Toc485718824"/>
       <w:r>
         <w:t>E</w:t>
       </w:r>
@@ -6501,13 +6694,111 @@
       <w:r>
         <w:t>R-Model</w:t>
       </w:r>
-      <w:bookmarkEnd w:id="13"/>
       <w:bookmarkEnd w:id="14"/>
+      <w:bookmarkEnd w:id="16"/>
     </w:p>
-    <w:p/>
-    <w:p/>
+    <w:p>
+      <w:r>
+        <w:rPr>
+          <w:noProof/>
+        </w:rPr>
+        <w:drawing>
+          <wp:inline distT="0" distB="0" distL="0" distR="0" wp14:anchorId="534303BE" wp14:editId="3C5A06AD">
+            <wp:extent cx="6587122" cy="3028950"/>
+            <wp:effectExtent l="0" t="0" r="4445" b="0"/>
+            <wp:docPr id="2" name="Afbeelding 2"/>
+            <wp:cNvGraphicFramePr>
+              <a:graphicFrameLocks xmlns:a="http://schemas.openxmlformats.org/drawingml/2006/main" noChangeAspect="1"/>
+            </wp:cNvGraphicFramePr>
+            <a:graphic xmlns:a="http://schemas.openxmlformats.org/drawingml/2006/main">
+              <a:graphicData uri="http://schemas.openxmlformats.org/drawingml/2006/picture">
+                <pic:pic xmlns:pic="http://schemas.openxmlformats.org/drawingml/2006/picture">
+                  <pic:nvPicPr>
+                    <pic:cNvPr id="2" name="EER-Model.png"/>
+                    <pic:cNvPicPr/>
+                  </pic:nvPicPr>
+                  <pic:blipFill>
+                    <a:blip r:embed="rId11">
+                      <a:extLst>
+                        <a:ext uri="{28A0092B-C50C-407E-A947-70E740481C1C}">
+                          <a14:useLocalDpi xmlns:a14="http://schemas.microsoft.com/office/drawing/2010/main" val="0"/>
+                        </a:ext>
+                      </a:extLst>
+                    </a:blip>
+                    <a:stretch>
+                      <a:fillRect/>
+                    </a:stretch>
+                  </pic:blipFill>
+                  <pic:spPr>
+                    <a:xfrm>
+                      <a:off x="0" y="0"/>
+                      <a:ext cx="6598256" cy="3034070"/>
+                    </a:xfrm>
+                    <a:prstGeom prst="rect">
+                      <a:avLst/>
+                    </a:prstGeom>
+                  </pic:spPr>
+                </pic:pic>
+              </a:graphicData>
+            </a:graphic>
+          </wp:inline>
+        </w:drawing>
+      </w:r>
+    </w:p>
+    <w:p>
+      <w:pPr>
+        <w:rPr>
+          <w:rStyle w:val="Kop2Char"/>
+        </w:rPr>
+      </w:pPr>
+      <w:r>
+        <w:lastRenderedPageBreak/>
+        <w:t>Hierboven mijn EER-Model.</w:t>
+      </w:r>
+      <w:r>
+        <w:rPr>
+          <w:rStyle w:val="Kop2Char"/>
+        </w:rPr>
+        <w:t xml:space="preserve"> </w:t>
+      </w:r>
+    </w:p>
+    <w:p>
+      <w:pPr>
+        <w:rPr>
+          <w:rStyle w:val="Kop2Char"/>
+        </w:rPr>
+      </w:pPr>
+      <w:bookmarkStart w:id="17" w:name="_Toc485718825"/>
+      <w:r>
+        <w:rPr>
+          <w:rStyle w:val="Kop2Char"/>
+        </w:rPr>
+        <w:t>Toelichting</w:t>
+      </w:r>
+      <w:bookmarkEnd w:id="17"/>
+    </w:p>
+    <w:p>
+      <w:pPr>
+        <w:pStyle w:val="Geenafstand"/>
+        <w:rPr>
+          <w:lang w:val="nl-NL"/>
+        </w:rPr>
+      </w:pPr>
+      <w:r>
+        <w:rPr>
+          <w:lang w:val="nl-NL"/>
+        </w:rPr>
+        <w:t>Zoals je ziet zijn er 5 entiteiten: Partij, Uitslag, Verkiezing, Politicus en Coalitie. De entiteit partij bevat de naam van de partij(dit is de volledige naam), de afkorting, en het Id van de lijsttrekker. Dit Id is gekoppeld aan het PoliticusId van de entiteit Politicus, hierin staat het Id, de naam en de partij van de politicus. Ook zijn er verkiezingen en daar horen natuurlijk uitslagen bij, deze hebben beide natuurlijk betrekking tot meerdere partijen en zal dus waarschijnlijk resulteren in een koppeltabel.</w:t>
+      </w:r>
+      <w:r>
+        <w:rPr>
+          <w:lang w:val="nl-NL"/>
+        </w:rPr>
+        <w:t xml:space="preserve"> Tot slot is er nog de entiteit coalitie, hierin staat de naam, of het een meerderheid vormt en het Id van de premier. Een coalitie bestaat natuurlijk uit meerdere partijen en ook dit zal dus hoogst waarschijnlijk resulteren in een koppeltabel.</w:t>
+      </w:r>
+    </w:p>
     <w:sectPr>
-      <w:footerReference w:type="default" r:id="rId11"/>
+      <w:footerReference w:type="default" r:id="rId12"/>
       <w:pgSz w:w="12240" w:h="15840"/>
       <w:pgMar w:top="1440" w:right="1440" w:bottom="1440" w:left="1440" w:header="720" w:footer="720" w:gutter="0"/>
       <w:pgNumType w:start="0"/>
@@ -6580,7 +6871,7 @@
           <w:rPr>
             <w:noProof/>
           </w:rPr>
-          <w:t>8</w:t>
+          <w:t>1</w:t>
         </w:r>
         <w:r>
           <w:fldChar w:fldCharType="end"/>
@@ -10184,7 +10475,7 @@
 </file>
 
 <file path=customXml/itemProps1.xml><?xml version="1.0" encoding="utf-8"?>
-<ds:datastoreItem xmlns:ds="http://schemas.openxmlformats.org/officeDocument/2006/customXml" ds:itemID="{9DD7AFA5-4FF4-4DD8-AE0C-F148B547D23A}">
+<ds:datastoreItem xmlns:ds="http://schemas.openxmlformats.org/officeDocument/2006/customXml" ds:itemID="{ACF83CA8-4822-4E1C-9973-9A6CCC9A2B5D}">
   <ds:schemaRefs>
     <ds:schemaRef ds:uri="http://schemas.openxmlformats.org/officeDocument/2006/bibliography"/>
   </ds:schemaRefs>

</xml_diff>

<commit_message>
EER-Model geupdate + DBO gemaakt
</commit_message>
<xml_diff>
--- a/AnalyseDocument.docx
+++ b/AnalyseDocument.docx
@@ -878,12 +878,7 @@
                 <w:pStyle w:val="Kopvaninhoudsopgave"/>
               </w:pPr>
               <w:r>
-                <w:t>Inhoudsopg</w:t>
-              </w:r>
-              <w:bookmarkStart w:id="0" w:name="_GoBack"/>
-              <w:bookmarkEnd w:id="0"/>
-              <w:r>
-                <w:t>ave</w:t>
+                <w:t>Inhoudsopgave</w:t>
               </w:r>
             </w:p>
             <w:p>
@@ -1483,18 +1478,18 @@
       <w:pPr>
         <w:pStyle w:val="Kop1"/>
       </w:pPr>
-      <w:bookmarkStart w:id="1" w:name="_Toc478039355"/>
-      <w:bookmarkStart w:id="2" w:name="_Toc485718818"/>
+      <w:bookmarkStart w:id="0" w:name="_Toc478039355"/>
+      <w:bookmarkStart w:id="1" w:name="_Toc485718818"/>
       <w:r>
         <w:lastRenderedPageBreak/>
         <w:t>Inleiding</w:t>
       </w:r>
-      <w:bookmarkStart w:id="3" w:name="_Toc482351925"/>
-      <w:bookmarkStart w:id="4" w:name="_Toc478039359"/>
-      <w:bookmarkStart w:id="5" w:name="_Toc478039361"/>
-      <w:bookmarkStart w:id="6" w:name="_Toc478039366"/>
+      <w:bookmarkStart w:id="2" w:name="_Toc482351925"/>
+      <w:bookmarkStart w:id="3" w:name="_Toc478039359"/>
+      <w:bookmarkStart w:id="4" w:name="_Toc478039361"/>
+      <w:bookmarkStart w:id="5" w:name="_Toc478039366"/>
+      <w:bookmarkEnd w:id="0"/>
       <w:bookmarkEnd w:id="1"/>
-      <w:bookmarkEnd w:id="2"/>
     </w:p>
     <w:p>
       <w:pPr>
@@ -1575,14 +1570,19 @@
       <w:pPr>
         <w:pStyle w:val="Kop1"/>
       </w:pPr>
-      <w:bookmarkStart w:id="7" w:name="_Toc485718819"/>
+      <w:bookmarkStart w:id="6" w:name="_Toc485718819"/>
+      <w:proofErr w:type="spellStart"/>
       <w:r>
         <w:lastRenderedPageBreak/>
-        <w:t>Use Case diagram</w:t>
+        <w:t>Use</w:t>
       </w:r>
+      <w:proofErr w:type="spellEnd"/>
+      <w:r>
+        <w:t xml:space="preserve"> Case diagram</w:t>
+      </w:r>
+      <w:bookmarkEnd w:id="2"/>
       <w:bookmarkEnd w:id="3"/>
-      <w:bookmarkEnd w:id="4"/>
-      <w:bookmarkEnd w:id="7"/>
+      <w:bookmarkEnd w:id="6"/>
     </w:p>
     <w:p>
       <w:r>
@@ -1636,16 +1636,21 @@
       <w:pPr>
         <w:pStyle w:val="Kop1"/>
       </w:pPr>
-      <w:bookmarkStart w:id="8" w:name="_Toc482351926"/>
-      <w:bookmarkStart w:id="9" w:name="_Toc478039360"/>
-      <w:bookmarkStart w:id="10" w:name="_Toc485718820"/>
+      <w:bookmarkStart w:id="7" w:name="_Toc482351926"/>
+      <w:bookmarkStart w:id="8" w:name="_Toc478039360"/>
+      <w:bookmarkStart w:id="9" w:name="_Toc485718820"/>
+      <w:proofErr w:type="spellStart"/>
       <w:r>
         <w:lastRenderedPageBreak/>
-        <w:t>Use Cases</w:t>
+        <w:t>Use</w:t>
       </w:r>
+      <w:proofErr w:type="spellEnd"/>
+      <w:r>
+        <w:t xml:space="preserve"> Cases</w:t>
+      </w:r>
+      <w:bookmarkEnd w:id="7"/>
       <w:bookmarkEnd w:id="8"/>
       <w:bookmarkEnd w:id="9"/>
-      <w:bookmarkEnd w:id="10"/>
     </w:p>
     <w:p/>
     <w:tbl>
@@ -2014,7 +2019,7 @@
           </w:p>
         </w:tc>
       </w:tr>
-      <w:bookmarkEnd w:id="5"/>
+      <w:bookmarkEnd w:id="4"/>
     </w:tbl>
     <w:p/>
     <w:tbl>
@@ -4515,14 +4520,14 @@
       <w:pPr>
         <w:pStyle w:val="Kop1"/>
       </w:pPr>
-      <w:bookmarkStart w:id="11" w:name="_Toc485718821"/>
+      <w:bookmarkStart w:id="10" w:name="_Toc485718821"/>
       <w:r>
         <w:t>Requirements(MoSCoW)</w:t>
       </w:r>
-      <w:bookmarkEnd w:id="11"/>
+      <w:bookmarkEnd w:id="10"/>
     </w:p>
     <w:p>
-      <w:bookmarkStart w:id="12" w:name="_Toc478039362"/>
+      <w:bookmarkStart w:id="11" w:name="_Toc478039362"/>
     </w:p>
     <w:p>
       <w:pPr>
@@ -4532,7 +4537,7 @@
           <w:lang w:eastAsia="nl-NL"/>
         </w:rPr>
       </w:pPr>
-      <w:bookmarkStart w:id="13" w:name="_Toc485718822"/>
+      <w:bookmarkStart w:id="12" w:name="_Toc485718822"/>
       <w:r>
         <w:rPr>
           <w:rFonts w:eastAsia="Times New Roman"/>
@@ -4547,7 +4552,7 @@
         </w:rPr>
         <w:t>unctionele eisen</w:t>
       </w:r>
-      <w:bookmarkEnd w:id="13"/>
+      <w:bookmarkEnd w:id="12"/>
     </w:p>
     <w:tbl>
       <w:tblPr>
@@ -6123,9 +6128,9 @@
           <w:lang w:eastAsia="nl-NL"/>
         </w:rPr>
       </w:pPr>
-      <w:bookmarkStart w:id="14" w:name="_Toc478039369"/>
-      <w:bookmarkEnd w:id="6"/>
-      <w:bookmarkEnd w:id="12"/>
+      <w:bookmarkStart w:id="13" w:name="_Toc478039369"/>
+      <w:bookmarkEnd w:id="5"/>
+      <w:bookmarkEnd w:id="11"/>
     </w:p>
     <w:p>
       <w:pPr>
@@ -6135,7 +6140,7 @@
           <w:lang w:eastAsia="nl-NL"/>
         </w:rPr>
       </w:pPr>
-      <w:bookmarkStart w:id="15" w:name="_Toc485718823"/>
+      <w:bookmarkStart w:id="14" w:name="_Toc485718823"/>
       <w:r>
         <w:rPr>
           <w:rFonts w:eastAsia="Times New Roman"/>
@@ -6143,7 +6148,7 @@
         </w:rPr>
         <w:t>Niet functionele eisen</w:t>
       </w:r>
-      <w:bookmarkEnd w:id="15"/>
+      <w:bookmarkEnd w:id="14"/>
     </w:p>
     <w:tbl>
       <w:tblPr>
@@ -6684,7 +6689,7 @@
       <w:pPr>
         <w:pStyle w:val="Kop1"/>
       </w:pPr>
-      <w:bookmarkStart w:id="16" w:name="_Toc485718824"/>
+      <w:bookmarkStart w:id="15" w:name="_Toc485718824"/>
       <w:r>
         <w:t>E</w:t>
       </w:r>
@@ -6694,8 +6699,8 @@
       <w:r>
         <w:t>R-Model</w:t>
       </w:r>
-      <w:bookmarkEnd w:id="14"/>
-      <w:bookmarkEnd w:id="16"/>
+      <w:bookmarkEnd w:id="13"/>
+      <w:bookmarkEnd w:id="15"/>
     </w:p>
     <w:p>
       <w:r>
@@ -6703,10 +6708,10 @@
           <w:noProof/>
         </w:rPr>
         <w:drawing>
-          <wp:inline distT="0" distB="0" distL="0" distR="0" wp14:anchorId="534303BE" wp14:editId="3C5A06AD">
-            <wp:extent cx="6587122" cy="3028950"/>
-            <wp:effectExtent l="0" t="0" r="4445" b="0"/>
-            <wp:docPr id="2" name="Afbeelding 2"/>
+          <wp:inline distT="0" distB="0" distL="0" distR="0" wp14:anchorId="338B4BE3" wp14:editId="060ABCDF">
+            <wp:extent cx="5943600" cy="3171825"/>
+            <wp:effectExtent l="0" t="0" r="0" b="9525"/>
+            <wp:docPr id="3" name="Afbeelding 3"/>
             <wp:cNvGraphicFramePr>
               <a:graphicFrameLocks xmlns:a="http://schemas.openxmlformats.org/drawingml/2006/main" noChangeAspect="1"/>
             </wp:cNvGraphicFramePr>
@@ -6714,7 +6719,7 @@
               <a:graphicData uri="http://schemas.openxmlformats.org/drawingml/2006/picture">
                 <pic:pic xmlns:pic="http://schemas.openxmlformats.org/drawingml/2006/picture">
                   <pic:nvPicPr>
-                    <pic:cNvPr id="2" name="EER-Model.png"/>
+                    <pic:cNvPr id="3" name="EER-Model.png"/>
                     <pic:cNvPicPr/>
                   </pic:nvPicPr>
                   <pic:blipFill>
@@ -6732,7 +6737,7 @@
                   <pic:spPr>
                     <a:xfrm>
                       <a:off x="0" y="0"/>
-                      <a:ext cx="6598256" cy="3034070"/>
+                      <a:ext cx="5943600" cy="3171825"/>
                     </a:xfrm>
                     <a:prstGeom prst="rect">
                       <a:avLst/>
@@ -6752,7 +6757,6 @@
         </w:rPr>
       </w:pPr>
       <w:r>
-        <w:lastRenderedPageBreak/>
         <w:t>Hierboven mijn EER-Model.</w:t>
       </w:r>
       <w:r>
@@ -6768,14 +6772,14 @@
           <w:rStyle w:val="Kop2Char"/>
         </w:rPr>
       </w:pPr>
-      <w:bookmarkStart w:id="17" w:name="_Toc485718825"/>
+      <w:bookmarkStart w:id="16" w:name="_Toc485718825"/>
       <w:r>
         <w:rPr>
           <w:rStyle w:val="Kop2Char"/>
         </w:rPr>
         <w:t>Toelichting</w:t>
       </w:r>
-      <w:bookmarkEnd w:id="17"/>
+      <w:bookmarkEnd w:id="16"/>
     </w:p>
     <w:p>
       <w:pPr>
@@ -6788,13 +6792,129 @@
         <w:rPr>
           <w:lang w:val="nl-NL"/>
         </w:rPr>
-        <w:t>Zoals je ziet zijn er 5 entiteiten: Partij, Uitslag, Verkiezing, Politicus en Coalitie. De entiteit partij bevat de naam van de partij(dit is de volledige naam), de afkorting, en het Id van de lijsttrekker. Dit Id is gekoppeld aan het PoliticusId van de entiteit Politicus, hierin staat het Id, de naam en de partij van de politicus. Ook zijn er verkiezingen en daar horen natuurlijk uitslagen bij, deze hebben beide natuurlijk betrekking tot meerdere partijen en zal dus waarschijnlijk resulteren in een koppeltabel.</w:t>
+        <w:t>Zoals je ziet zijn er 6</w:t>
       </w:r>
       <w:r>
         <w:rPr>
           <w:lang w:val="nl-NL"/>
         </w:rPr>
-        <w:t xml:space="preserve"> Tot slot is er nog de entiteit coalitie, hierin staat de naam, of het een meerderheid vormt en het Id van de premier. Een coalitie bestaat natuurlijk uit meerdere partijen en ook dit zal dus hoogst waarschijnlijk resulteren in een koppeltabel.</w:t>
+        <w:t xml:space="preserve"> entiteiten: Partij, Uitslag,</w:t>
+      </w:r>
+      <w:r>
+        <w:rPr>
+          <w:lang w:val="nl-NL"/>
+        </w:rPr>
+        <w:t xml:space="preserve"> </w:t>
+      </w:r>
+      <w:proofErr w:type="spellStart"/>
+      <w:r>
+        <w:rPr>
+          <w:lang w:val="nl-NL"/>
+        </w:rPr>
+        <w:t>UitslagRegel</w:t>
+      </w:r>
+      <w:proofErr w:type="spellEnd"/>
+      <w:r>
+        <w:rPr>
+          <w:lang w:val="nl-NL"/>
+        </w:rPr>
+        <w:t>,</w:t>
+      </w:r>
+      <w:r>
+        <w:rPr>
+          <w:lang w:val="nl-NL"/>
+        </w:rPr>
+        <w:t xml:space="preserve"> Verkiezing, Politicus en Coalitie. De entiteit partij bevat de naam van de partij(dit is de volledige naam), de afkorting, en het </w:t>
+      </w:r>
+      <w:proofErr w:type="spellStart"/>
+      <w:r>
+        <w:rPr>
+          <w:lang w:val="nl-NL"/>
+        </w:rPr>
+        <w:t>Id</w:t>
+      </w:r>
+      <w:proofErr w:type="spellEnd"/>
+      <w:r>
+        <w:rPr>
+          <w:lang w:val="nl-NL"/>
+        </w:rPr>
+        <w:t xml:space="preserve"> van de lijsttrekker. Dit </w:t>
+      </w:r>
+      <w:proofErr w:type="spellStart"/>
+      <w:r>
+        <w:rPr>
+          <w:lang w:val="nl-NL"/>
+        </w:rPr>
+        <w:t>Id</w:t>
+      </w:r>
+      <w:proofErr w:type="spellEnd"/>
+      <w:r>
+        <w:rPr>
+          <w:lang w:val="nl-NL"/>
+        </w:rPr>
+        <w:t xml:space="preserve"> is gekoppeld aan het </w:t>
+      </w:r>
+      <w:proofErr w:type="spellStart"/>
+      <w:r>
+        <w:rPr>
+          <w:lang w:val="nl-NL"/>
+        </w:rPr>
+        <w:t>PoliticusId</w:t>
+      </w:r>
+      <w:proofErr w:type="spellEnd"/>
+      <w:r>
+        <w:rPr>
+          <w:lang w:val="nl-NL"/>
+        </w:rPr>
+        <w:t xml:space="preserve"> van de entiteit Politicus, hierin staat het </w:t>
+      </w:r>
+      <w:proofErr w:type="spellStart"/>
+      <w:r>
+        <w:rPr>
+          <w:lang w:val="nl-NL"/>
+        </w:rPr>
+        <w:t>Id</w:t>
+      </w:r>
+      <w:proofErr w:type="spellEnd"/>
+      <w:r>
+        <w:rPr>
+          <w:lang w:val="nl-NL"/>
+        </w:rPr>
+        <w:t>, de naam en de partij van de politicus. Ook zijn er verkiezingen en daar horen natuurlijk uitslagen bij,</w:t>
+      </w:r>
+      <w:r>
+        <w:rPr>
+          <w:lang w:val="nl-NL"/>
+        </w:rPr>
+        <w:t xml:space="preserve"> een uitslag bevat meerdere uitslagregels waarin staat hoeveel stemmen en zetels een partij heeft gehaald</w:t>
+      </w:r>
+      <w:bookmarkStart w:id="17" w:name="_GoBack"/>
+      <w:bookmarkEnd w:id="17"/>
+      <w:r>
+        <w:rPr>
+          <w:lang w:val="nl-NL"/>
+        </w:rPr>
+        <w:t>.</w:t>
+      </w:r>
+      <w:r>
+        <w:rPr>
+          <w:lang w:val="nl-NL"/>
+        </w:rPr>
+        <w:t xml:space="preserve"> Tot slot is er nog de entiteit coalitie, hierin staat de naam, of het een meerderheid vormt en het </w:t>
+      </w:r>
+      <w:proofErr w:type="spellStart"/>
+      <w:r>
+        <w:rPr>
+          <w:lang w:val="nl-NL"/>
+        </w:rPr>
+        <w:t>Id</w:t>
+      </w:r>
+      <w:proofErr w:type="spellEnd"/>
+      <w:r>
+        <w:rPr>
+          <w:lang w:val="nl-NL"/>
+        </w:rPr>
+        <w:t xml:space="preserve"> van de premier. Een coalitie bestaat natuurlijk uit meerdere partijen en ook dit zal dus hoogst waarschijnlijk resulteren in een koppeltabel.</w:t>
       </w:r>
     </w:p>
     <w:sectPr>
@@ -6871,7 +6991,7 @@
           <w:rPr>
             <w:noProof/>
           </w:rPr>
-          <w:t>1</w:t>
+          <w:t>8</w:t>
         </w:r>
         <w:r>
           <w:fldChar w:fldCharType="end"/>
@@ -10475,7 +10595,7 @@
 </file>
 
 <file path=customXml/itemProps1.xml><?xml version="1.0" encoding="utf-8"?>
-<ds:datastoreItem xmlns:ds="http://schemas.openxmlformats.org/officeDocument/2006/customXml" ds:itemID="{ACF83CA8-4822-4E1C-9973-9A6CCC9A2B5D}">
+<ds:datastoreItem xmlns:ds="http://schemas.openxmlformats.org/officeDocument/2006/customXml" ds:itemID="{C86A1E32-53B4-4319-9DB1-53E43B13DA02}">
   <ds:schemaRefs>
     <ds:schemaRef ds:uri="http://schemas.openxmlformats.org/officeDocument/2006/bibliography"/>
   </ds:schemaRefs>

</xml_diff>

<commit_message>
te late unit test
</commit_message>
<xml_diff>
--- a/AnalyseDocument.docx
+++ b/AnalyseDocument.docx
@@ -266,7 +266,7 @@
                   </wp:anchor>
                 </w:drawing>
               </mc:Choice>
-              <mc:Fallback xmlns:a="http://schemas.openxmlformats.org/drawingml/2006/main" xmlns:pic="http://schemas.openxmlformats.org/drawingml/2006/picture" xmlns:a14="http://schemas.microsoft.com/office/drawing/2010/main">
+              <mc:Fallback xmlns:a14="http://schemas.microsoft.com/office/drawing/2010/main" xmlns:pic="http://schemas.openxmlformats.org/drawingml/2006/picture" xmlns:a="http://schemas.openxmlformats.org/drawingml/2006/main">
                 <w:pict w14:anchorId="3166859B">
                   <v:group id="Group 149" style="position:absolute;margin-left:0;margin-top:0;width:8in;height:95.7pt;z-index:251658243;mso-width-percent:941;mso-height-percent:121;mso-top-percent:23;mso-position-horizontal:center;mso-position-horizontal-relative:page;mso-position-vertical-relative:page;mso-width-percent:941;mso-height-percent:121;mso-top-percent:23" coordsize="73152,12161" coordorigin="" o:spid="_x0000_s1026" w14:anchorId="14F84F83" o:gfxdata="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">
                     <v:shape id="Rectangle 51" style="position:absolute;width:73152;height:11303;visibility:visible;mso-wrap-style:square;v-text-anchor:middle" coordsize="7312660,1129665" o:spid="_x0000_s1027" fillcolor="#4472c4 [3204]" stroked="f" strokeweight="1pt" path="m,l7312660,r,1129665l3619500,733425,,1091565,,xe" o:gfxdata="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">
@@ -6714,10 +6714,10 @@
           <w:noProof/>
         </w:rPr>
         <w:drawing>
-          <wp:inline distT="0" distB="0" distL="0" distR="0" wp14:anchorId="18D73754" wp14:editId="3063E6F9">
+          <wp:inline distT="0" distB="0" distL="0" distR="0" wp14:anchorId="604B0F88" wp14:editId="68F46ECD">
             <wp:extent cx="5943600" cy="3424555"/>
             <wp:effectExtent l="0" t="0" r="0" b="4445"/>
-            <wp:docPr id="2" name="Afbeelding 2"/>
+            <wp:docPr id="3" name="Afbeelding 3"/>
             <wp:cNvGraphicFramePr>
               <a:graphicFrameLocks xmlns:a="http://schemas.openxmlformats.org/drawingml/2006/main" noChangeAspect="1"/>
             </wp:cNvGraphicFramePr>
@@ -6725,7 +6725,7 @@
               <a:graphicData uri="http://schemas.openxmlformats.org/drawingml/2006/picture">
                 <pic:pic xmlns:pic="http://schemas.openxmlformats.org/drawingml/2006/picture">
                   <pic:nvPicPr>
-                    <pic:cNvPr id="2" name="EER-Model.png"/>
+                    <pic:cNvPr id="3" name="EER-Model.png"/>
                     <pic:cNvPicPr/>
                   </pic:nvPicPr>
                   <pic:blipFill>
@@ -6997,7 +6997,7 @@
           <w:rPr>
             <w:noProof/>
           </w:rPr>
-          <w:t>6</w:t>
+          <w:t>9</w:t>
         </w:r>
         <w:r>
           <w:fldChar w:fldCharType="end"/>
@@ -10604,7 +10604,7 @@
 </file>
 
 <file path=customXml/itemProps1.xml><?xml version="1.0" encoding="utf-8"?>
-<ds:datastoreItem xmlns:ds="http://schemas.openxmlformats.org/officeDocument/2006/customXml" ds:itemID="{554EA811-88EC-4118-80CF-4D2F130BF9F9}">
+<ds:datastoreItem xmlns:ds="http://schemas.openxmlformats.org/officeDocument/2006/customXml" ds:itemID="{8E1D3E64-CC44-44D0-A132-5D415F576659}">
   <ds:schemaRefs>
     <ds:schemaRef ds:uri="http://schemas.openxmlformats.org/officeDocument/2006/bibliography"/>
   </ds:schemaRefs>

</xml_diff>